<commit_message>
[Resume] Updating Resume With Version 20200816(1)
Signed-off-by: Fahim Ahmed <fahim.avalon@gmail.com>
</commit_message>
<xml_diff>
--- a/Fahim Ahmed Resume.docx
+++ b/Fahim Ahmed Resume.docx
@@ -10,19 +10,95 @@
           <w:szCs w:val="20"/>
         </w:rPr>
       </w:pPr>
+      <w:r>
+        <w:rPr>
+          <w:rFonts w:ascii="Graduate" w:hAnsi="Graduate"/>
+          <w:noProof/>
+        </w:rPr>
+        <mc:AlternateContent>
+          <mc:Choice Requires="wps">
+            <w:drawing>
+              <wp:anchor distT="0" distB="0" distL="114300" distR="114300" simplePos="0" relativeHeight="251670528" behindDoc="0" locked="0" layoutInCell="1" allowOverlap="1">
+                <wp:simplePos x="0" y="0"/>
+                <wp:positionH relativeFrom="column">
+                  <wp:posOffset>4097111</wp:posOffset>
+                </wp:positionH>
+                <wp:positionV relativeFrom="paragraph">
+                  <wp:posOffset>26670</wp:posOffset>
+                </wp:positionV>
+                <wp:extent cx="0" cy="615950"/>
+                <wp:effectExtent l="0" t="0" r="19050" b="31750"/>
+                <wp:wrapNone/>
+                <wp:docPr id="16" name="Straight Connector 16"/>
+                <wp:cNvGraphicFramePr/>
+                <a:graphic xmlns:a="http://schemas.openxmlformats.org/drawingml/2006/main">
+                  <a:graphicData uri="http://schemas.microsoft.com/office/word/2010/wordprocessingShape">
+                    <wps:wsp>
+                      <wps:cNvCnPr/>
+                      <wps:spPr>
+                        <a:xfrm>
+                          <a:off x="0" y="0"/>
+                          <a:ext cx="0" cy="615950"/>
+                        </a:xfrm>
+                        <a:prstGeom prst="line">
+                          <a:avLst/>
+                        </a:prstGeom>
+                        <a:ln w="9525" cap="rnd" cmpd="dbl">
+                          <a:solidFill>
+                            <a:schemeClr val="tx1">
+                              <a:lumMod val="65000"/>
+                              <a:lumOff val="35000"/>
+                            </a:schemeClr>
+                          </a:solidFill>
+                          <a:round/>
+                        </a:ln>
+                      </wps:spPr>
+                      <wps:style>
+                        <a:lnRef idx="1">
+                          <a:schemeClr val="accent1"/>
+                        </a:lnRef>
+                        <a:fillRef idx="0">
+                          <a:schemeClr val="accent1"/>
+                        </a:fillRef>
+                        <a:effectRef idx="0">
+                          <a:schemeClr val="accent1"/>
+                        </a:effectRef>
+                        <a:fontRef idx="minor">
+                          <a:schemeClr val="tx1"/>
+                        </a:fontRef>
+                      </wps:style>
+                      <wps:bodyPr/>
+                    </wps:wsp>
+                  </a:graphicData>
+                </a:graphic>
+                <wp14:sizeRelV relativeFrom="margin">
+                  <wp14:pctHeight>0</wp14:pctHeight>
+                </wp14:sizeRelV>
+              </wp:anchor>
+            </w:drawing>
+          </mc:Choice>
+          <mc:Fallback>
+            <w:pict>
+              <v:line w14:anchorId="53E16143" id="Straight Connector 16" o:spid="_x0000_s1026" style="position:absolute;z-index:251670528;visibility:visible;mso-wrap-style:square;mso-height-percent:0;mso-wrap-distance-left:9pt;mso-wrap-distance-top:0;mso-wrap-distance-right:9pt;mso-wrap-distance-bottom:0;mso-position-horizontal:absolute;mso-position-horizontal-relative:text;mso-position-vertical:absolute;mso-position-vertical-relative:text;mso-height-percent:0;mso-height-relative:margin" from="322.6pt,2.1pt" to="322.6pt,50.6pt" o:gfxdata="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" strokecolor="#5a5a5a [2109]">
+                <v:stroke linestyle="thinThin" endcap="round"/>
+              </v:line>
+            </w:pict>
+          </mc:Fallback>
+        </mc:AlternateContent>
+      </w:r>
       <w:r>
         <w:rPr>
           <w:rFonts w:ascii="Graduate" w:hAnsi="Graduate"/>
           <w:noProof/>
         </w:rPr>
         <w:drawing>
-          <wp:anchor distT="0" distB="0" distL="114300" distR="114300" simplePos="0" relativeHeight="251663360" behindDoc="1" locked="0" layoutInCell="1" allowOverlap="1">
+          <wp:anchor distT="0" distB="0" distL="114300" distR="114300" simplePos="0" relativeHeight="251665408" behindDoc="0" locked="0" layoutInCell="1" allowOverlap="1">
             <wp:simplePos x="0" y="0"/>
             <wp:positionH relativeFrom="column">
-              <wp:posOffset>3966210</wp:posOffset>
+              <wp:posOffset>4159250</wp:posOffset>
             </wp:positionH>
             <wp:positionV relativeFrom="paragraph">
-              <wp:posOffset>49530</wp:posOffset>
+              <wp:posOffset>342265</wp:posOffset>
             </wp:positionV>
             <wp:extent cx="118745" cy="118745"/>
             <wp:effectExtent l="0" t="0" r="0" b="0"/>
@@ -35,7 +111,7 @@
                 <wp:lineTo x="0" y="0"/>
               </wp:wrapPolygon>
             </wp:wrapThrough>
-            <wp:docPr id="9" name="Picture 9"/>
+            <wp:docPr id="11" name="Picture 11"/>
             <wp:cNvGraphicFramePr>
               <a:graphicFrameLocks xmlns:a="http://schemas.openxmlformats.org/drawingml/2006/main" noChangeAspect="1"/>
             </wp:cNvGraphicFramePr>
@@ -43,7 +119,7 @@
               <a:graphicData uri="http://schemas.openxmlformats.org/drawingml/2006/picture">
                 <pic:pic xmlns:pic="http://schemas.openxmlformats.org/drawingml/2006/picture">
                   <pic:nvPicPr>
-                    <pic:cNvPr id="0" name="Picture 4" descr="E:\Downloads\icons8-marker-24.png"/>
+                    <pic:cNvPr id="0" name="Picture 6" descr="E:\Downloads\mail.png"/>
                     <pic:cNvPicPr>
                       <a:picLocks noChangeAspect="1" noChangeArrowheads="1"/>
                     </pic:cNvPicPr>
@@ -61,7 +137,7 @@
                     </a:stretch>
                   </pic:blipFill>
                   <pic:spPr bwMode="auto">
-                    <a:xfrm flipH="1">
+                    <a:xfrm>
                       <a:off x="0" y="0"/>
                       <a:ext cx="118745" cy="118745"/>
                     </a:xfrm>
@@ -94,7 +170,7 @@
           <wp:anchor distT="0" distB="0" distL="114300" distR="114300" simplePos="0" relativeHeight="251667456" behindDoc="0" locked="0" layoutInCell="1" allowOverlap="1">
             <wp:simplePos x="0" y="0"/>
             <wp:positionH relativeFrom="column">
-              <wp:posOffset>3977640</wp:posOffset>
+              <wp:posOffset>4157980</wp:posOffset>
             </wp:positionH>
             <wp:positionV relativeFrom="page">
               <wp:posOffset>652780</wp:posOffset>
@@ -165,76 +241,75 @@
           <w:rFonts w:ascii="Graduate" w:hAnsi="Graduate"/>
           <w:noProof/>
         </w:rPr>
-        <mc:AlternateContent>
-          <mc:Choice Requires="wps">
-            <w:drawing>
-              <wp:anchor distT="0" distB="0" distL="114300" distR="114300" simplePos="0" relativeHeight="251670528" behindDoc="0" locked="0" layoutInCell="1" allowOverlap="1">
-                <wp:simplePos x="0" y="0"/>
-                <wp:positionH relativeFrom="column">
-                  <wp:posOffset>3937000</wp:posOffset>
-                </wp:positionH>
-                <wp:positionV relativeFrom="paragraph">
-                  <wp:posOffset>27214</wp:posOffset>
-                </wp:positionV>
-                <wp:extent cx="0" cy="615950"/>
-                <wp:effectExtent l="0" t="0" r="19050" b="31750"/>
-                <wp:wrapNone/>
-                <wp:docPr id="16" name="Straight Connector 16"/>
-                <wp:cNvGraphicFramePr/>
-                <a:graphic xmlns:a="http://schemas.openxmlformats.org/drawingml/2006/main">
-                  <a:graphicData uri="http://schemas.microsoft.com/office/word/2010/wordprocessingShape">
-                    <wps:wsp>
-                      <wps:cNvCnPr/>
-                      <wps:spPr>
-                        <a:xfrm>
-                          <a:off x="0" y="0"/>
-                          <a:ext cx="0" cy="615950"/>
-                        </a:xfrm>
-                        <a:prstGeom prst="line">
-                          <a:avLst/>
-                        </a:prstGeom>
-                        <a:ln w="9525" cap="rnd" cmpd="dbl">
-                          <a:solidFill>
-                            <a:schemeClr val="tx1">
-                              <a:lumMod val="65000"/>
-                              <a:lumOff val="35000"/>
-                            </a:schemeClr>
-                          </a:solidFill>
-                          <a:round/>
-                        </a:ln>
-                      </wps:spPr>
-                      <wps:style>
-                        <a:lnRef idx="1">
-                          <a:schemeClr val="accent1"/>
-                        </a:lnRef>
-                        <a:fillRef idx="0">
-                          <a:schemeClr val="accent1"/>
-                        </a:fillRef>
-                        <a:effectRef idx="0">
-                          <a:schemeClr val="accent1"/>
-                        </a:effectRef>
-                        <a:fontRef idx="minor">
-                          <a:schemeClr val="tx1"/>
-                        </a:fontRef>
-                      </wps:style>
-                      <wps:bodyPr/>
-                    </wps:wsp>
-                  </a:graphicData>
-                </a:graphic>
-                <wp14:sizeRelV relativeFrom="margin">
-                  <wp14:pctHeight>0</wp14:pctHeight>
-                </wp14:sizeRelV>
-              </wp:anchor>
-            </w:drawing>
-          </mc:Choice>
-          <mc:Fallback>
-            <w:pict>
-              <v:line w14:anchorId="0F355C03" id="Straight Connector 16" o:spid="_x0000_s1026" style="position:absolute;z-index:251670528;visibility:visible;mso-wrap-style:square;mso-height-percent:0;mso-wrap-distance-left:9pt;mso-wrap-distance-top:0;mso-wrap-distance-right:9pt;mso-wrap-distance-bottom:0;mso-position-horizontal:absolute;mso-position-horizontal-relative:text;mso-position-vertical:absolute;mso-position-vertical-relative:text;mso-height-percent:0;mso-height-relative:margin" from="310pt,2.15pt" to="310pt,50.65pt" o:gfxdata="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" strokecolor="#5a5a5a [2109]">
-                <v:stroke linestyle="thinThin" endcap="round"/>
-              </v:line>
-            </w:pict>
-          </mc:Fallback>
-        </mc:AlternateContent>
+        <w:drawing>
+          <wp:anchor distT="0" distB="0" distL="114300" distR="114300" simplePos="0" relativeHeight="251663360" behindDoc="1" locked="0" layoutInCell="1" allowOverlap="1">
+            <wp:simplePos x="0" y="0"/>
+            <wp:positionH relativeFrom="column">
+              <wp:posOffset>4146641</wp:posOffset>
+            </wp:positionH>
+            <wp:positionV relativeFrom="paragraph">
+              <wp:posOffset>49530</wp:posOffset>
+            </wp:positionV>
+            <wp:extent cx="118745" cy="118745"/>
+            <wp:effectExtent l="0" t="0" r="0" b="0"/>
+            <wp:wrapThrough wrapText="bothSides">
+              <wp:wrapPolygon edited="0">
+                <wp:start x="0" y="0"/>
+                <wp:lineTo x="0" y="17326"/>
+                <wp:lineTo x="17326" y="17326"/>
+                <wp:lineTo x="17326" y="0"/>
+                <wp:lineTo x="0" y="0"/>
+              </wp:wrapPolygon>
+            </wp:wrapThrough>
+            <wp:docPr id="9" name="Picture 9"/>
+            <wp:cNvGraphicFramePr>
+              <a:graphicFrameLocks xmlns:a="http://schemas.openxmlformats.org/drawingml/2006/main" noChangeAspect="1"/>
+            </wp:cNvGraphicFramePr>
+            <a:graphic xmlns:a="http://schemas.openxmlformats.org/drawingml/2006/main">
+              <a:graphicData uri="http://schemas.openxmlformats.org/drawingml/2006/picture">
+                <pic:pic xmlns:pic="http://schemas.openxmlformats.org/drawingml/2006/picture">
+                  <pic:nvPicPr>
+                    <pic:cNvPr id="0" name="Picture 4" descr="E:\Downloads\icons8-marker-24.png"/>
+                    <pic:cNvPicPr>
+                      <a:picLocks noChangeAspect="1" noChangeArrowheads="1"/>
+                    </pic:cNvPicPr>
+                  </pic:nvPicPr>
+                  <pic:blipFill>
+                    <a:blip r:embed="rId10" cstate="print">
+                      <a:extLst>
+                        <a:ext uri="{28A0092B-C50C-407E-A947-70E740481C1C}">
+                          <a14:useLocalDpi xmlns:a14="http://schemas.microsoft.com/office/drawing/2010/main" val="0"/>
+                        </a:ext>
+                      </a:extLst>
+                    </a:blip>
+                    <a:stretch>
+                      <a:fillRect/>
+                    </a:stretch>
+                  </pic:blipFill>
+                  <pic:spPr bwMode="auto">
+                    <a:xfrm flipH="1">
+                      <a:off x="0" y="0"/>
+                      <a:ext cx="118745" cy="118745"/>
+                    </a:xfrm>
+                    <a:prstGeom prst="rect">
+                      <a:avLst/>
+                    </a:prstGeom>
+                    <a:noFill/>
+                    <a:ln>
+                      <a:noFill/>
+                    </a:ln>
+                  </pic:spPr>
+                </pic:pic>
+              </a:graphicData>
+            </a:graphic>
+            <wp14:sizeRelH relativeFrom="page">
+              <wp14:pctWidth>0</wp14:pctWidth>
+            </wp14:sizeRelH>
+            <wp14:sizeRelV relativeFrom="page">
+              <wp14:pctHeight>0</wp14:pctHeight>
+            </wp14:sizeRelV>
+          </wp:anchor>
+        </w:drawing>
       </w:r>
       <w:r>
         <w:rPr>
@@ -249,13 +324,13 @@
               <wp:anchor distT="0" distB="0" distL="114300" distR="114300" simplePos="0" relativeHeight="251662336" behindDoc="0" locked="0" layoutInCell="1" allowOverlap="1">
                 <wp:simplePos x="0" y="0"/>
                 <wp:positionH relativeFrom="column">
-                  <wp:posOffset>4127500</wp:posOffset>
+                  <wp:posOffset>4325711</wp:posOffset>
                 </wp:positionH>
                 <wp:positionV relativeFrom="paragraph">
-                  <wp:posOffset>39370</wp:posOffset>
+                  <wp:posOffset>40640</wp:posOffset>
                 </wp:positionV>
-                <wp:extent cx="2740025" cy="677545"/>
-                <wp:effectExtent l="0" t="0" r="3175" b="8255"/>
+                <wp:extent cx="2506436" cy="677545"/>
+                <wp:effectExtent l="0" t="0" r="8255" b="8255"/>
                 <wp:wrapNone/>
                 <wp:docPr id="7" name="Text Box 7"/>
                 <wp:cNvGraphicFramePr/>
@@ -266,7 +341,7 @@
                       <wps:spPr>
                         <a:xfrm>
                           <a:off x="0" y="0"/>
-                          <a:ext cx="2740025" cy="677545"/>
+                          <a:ext cx="2506436" cy="677545"/>
                         </a:xfrm>
                         <a:prstGeom prst="rect">
                           <a:avLst/>
@@ -353,7 +428,7 @@
                                 </w14:textOutline>
                               </w:rPr>
                             </w:pPr>
-                            <w:hyperlink r:id="rId10" w:history="1">
+                            <w:hyperlink r:id="rId11" w:history="1">
                               <w:r>
                                 <w:rPr>
                                   <w:rStyle w:val="Hyperlink"/>
@@ -387,7 +462,7 @@
                                 </w14:textOutline>
                               </w:rPr>
                             </w:pPr>
-                            <w:hyperlink r:id="rId11" w:history="1">
+                            <w:hyperlink r:id="rId12" w:history="1">
                               <w:r>
                                 <w:rPr>
                                   <w:rStyle w:val="Hyperlink"/>
@@ -476,7 +551,7 @@
                 <v:stroke joinstyle="miter"/>
                 <v:path gradientshapeok="t" o:connecttype="rect"/>
               </v:shapetype>
-              <v:shape id="Text Box 7" o:spid="_x0000_s1026" type="#_x0000_t202" style="position:absolute;margin-left:325pt;margin-top:3.1pt;width:215.75pt;height:53.35pt;z-index:251662336;visibility:visible;mso-wrap-style:square;mso-width-percent:0;mso-height-percent:0;mso-wrap-distance-left:9pt;mso-wrap-distance-top:0;mso-wrap-distance-right:9pt;mso-wrap-distance-bottom:0;mso-position-horizontal:absolute;mso-position-horizontal-relative:text;mso-position-vertical:absolute;mso-position-vertical-relative:text;mso-width-percent:0;mso-height-percent:0;mso-width-relative:margin;mso-height-relative:margin;v-text-anchor:top" o:gfxdata="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" filled="f" stroked="f" strokeweight=".5pt">
+              <v:shape id="Text Box 7" o:spid="_x0000_s1026" type="#_x0000_t202" style="position:absolute;margin-left:340.6pt;margin-top:3.2pt;width:197.35pt;height:53.35pt;z-index:251662336;visibility:visible;mso-wrap-style:square;mso-width-percent:0;mso-height-percent:0;mso-wrap-distance-left:9pt;mso-wrap-distance-top:0;mso-wrap-distance-right:9pt;mso-wrap-distance-bottom:0;mso-position-horizontal:absolute;mso-position-horizontal-relative:text;mso-position-vertical:absolute;mso-position-vertical-relative:text;mso-width-percent:0;mso-height-percent:0;mso-width-relative:margin;mso-height-relative:margin;v-text-anchor:top" o:gfxdata="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" filled="f" stroked="f" strokeweight=".5pt">
                 <v:textbox inset="0,0,0,0">
                   <w:txbxContent>
                     <w:p>
@@ -554,7 +629,7 @@
                           </w14:textOutline>
                         </w:rPr>
                       </w:pPr>
-                      <w:hyperlink r:id="rId12" w:history="1">
+                      <w:hyperlink r:id="rId13" w:history="1">
                         <w:r>
                           <w:rPr>
                             <w:rStyle w:val="Hyperlink"/>
@@ -588,7 +663,7 @@
                           </w14:textOutline>
                         </w:rPr>
                       </w:pPr>
-                      <w:hyperlink r:id="rId13" w:history="1">
+                      <w:hyperlink r:id="rId14" w:history="1">
                         <w:r>
                           <w:rPr>
                             <w:rStyle w:val="Hyperlink"/>
@@ -792,7 +867,7 @@
           <wp:anchor distT="0" distB="0" distL="114300" distR="114300" simplePos="0" relativeHeight="251666432" behindDoc="0" locked="0" layoutInCell="1" allowOverlap="1">
             <wp:simplePos x="0" y="0"/>
             <wp:positionH relativeFrom="column">
-              <wp:posOffset>3985895</wp:posOffset>
+              <wp:posOffset>4166326</wp:posOffset>
             </wp:positionH>
             <wp:positionV relativeFrom="page">
               <wp:posOffset>930275</wp:posOffset>
@@ -818,81 +893,6 @@
                 <pic:pic xmlns:pic="http://schemas.openxmlformats.org/drawingml/2006/picture">
                   <pic:nvPicPr>
                     <pic:cNvPr id="0" name="Picture 7" descr="E:\Downloads\linkedin.png"/>
-                    <pic:cNvPicPr>
-                      <a:picLocks noChangeAspect="1" noChangeArrowheads="1"/>
-                    </pic:cNvPicPr>
-                  </pic:nvPicPr>
-                  <pic:blipFill>
-                    <a:blip r:embed="rId14" cstate="print">
-                      <a:extLst>
-                        <a:ext uri="{28A0092B-C50C-407E-A947-70E740481C1C}">
-                          <a14:useLocalDpi xmlns:a14="http://schemas.microsoft.com/office/drawing/2010/main" val="0"/>
-                        </a:ext>
-                      </a:extLst>
-                    </a:blip>
-                    <a:stretch>
-                      <a:fillRect/>
-                    </a:stretch>
-                  </pic:blipFill>
-                  <pic:spPr bwMode="auto">
-                    <a:xfrm>
-                      <a:off x="0" y="0"/>
-                      <a:ext cx="118745" cy="118745"/>
-                    </a:xfrm>
-                    <a:prstGeom prst="rect">
-                      <a:avLst/>
-                    </a:prstGeom>
-                    <a:noFill/>
-                    <a:ln>
-                      <a:noFill/>
-                    </a:ln>
-                  </pic:spPr>
-                </pic:pic>
-              </a:graphicData>
-            </a:graphic>
-            <wp14:sizeRelH relativeFrom="page">
-              <wp14:pctWidth>0</wp14:pctWidth>
-            </wp14:sizeRelH>
-            <wp14:sizeRelV relativeFrom="page">
-              <wp14:pctHeight>0</wp14:pctHeight>
-            </wp14:sizeRelV>
-          </wp:anchor>
-        </w:drawing>
-      </w:r>
-      <w:r>
-        <w:rPr>
-          <w:rFonts w:ascii="Graduate" w:hAnsi="Graduate"/>
-          <w:noProof/>
-        </w:rPr>
-        <w:drawing>
-          <wp:anchor distT="0" distB="0" distL="114300" distR="114300" simplePos="0" relativeHeight="251665408" behindDoc="0" locked="0" layoutInCell="1" allowOverlap="1">
-            <wp:simplePos x="0" y="0"/>
-            <wp:positionH relativeFrom="column">
-              <wp:posOffset>3978910</wp:posOffset>
-            </wp:positionH>
-            <wp:positionV relativeFrom="paragraph">
-              <wp:posOffset>84455</wp:posOffset>
-            </wp:positionV>
-            <wp:extent cx="118745" cy="118745"/>
-            <wp:effectExtent l="0" t="0" r="0" b="0"/>
-            <wp:wrapThrough wrapText="bothSides">
-              <wp:wrapPolygon edited="0">
-                <wp:start x="0" y="0"/>
-                <wp:lineTo x="0" y="17326"/>
-                <wp:lineTo x="17326" y="17326"/>
-                <wp:lineTo x="17326" y="0"/>
-                <wp:lineTo x="0" y="0"/>
-              </wp:wrapPolygon>
-            </wp:wrapThrough>
-            <wp:docPr id="11" name="Picture 11"/>
-            <wp:cNvGraphicFramePr>
-              <a:graphicFrameLocks xmlns:a="http://schemas.openxmlformats.org/drawingml/2006/main" noChangeAspect="1"/>
-            </wp:cNvGraphicFramePr>
-            <a:graphic xmlns:a="http://schemas.openxmlformats.org/drawingml/2006/main">
-              <a:graphicData uri="http://schemas.openxmlformats.org/drawingml/2006/picture">
-                <pic:pic xmlns:pic="http://schemas.openxmlformats.org/drawingml/2006/picture">
-                  <pic:nvPicPr>
-                    <pic:cNvPr id="0" name="Picture 6" descr="E:\Downloads\mail.png"/>
                     <pic:cNvPicPr>
                       <a:picLocks noChangeAspect="1" noChangeArrowheads="1"/>
                     </pic:cNvPicPr>
@@ -3255,7 +3255,61 @@
                                 <w:sz w:val="18"/>
                                 <w:szCs w:val="18"/>
                               </w:rPr>
-                              <w:t>Worked in Samsung HQ, South Korea &amp; Samsung Research Bangalore, India (Onsite) for 6+ months (R&amp;D Collaboration)</w:t>
+                              <w:t xml:space="preserve">Worked </w:t>
+                            </w:r>
+                            <w:r>
+                              <w:rPr>
+                                <w:rFonts w:ascii="Roboto Medium" w:hAnsi="Roboto Medium"/>
+                                <w:color w:val="262626" w:themeColor="text1" w:themeTint="D9"/>
+                                <w:sz w:val="18"/>
+                                <w:szCs w:val="18"/>
+                              </w:rPr>
+                              <w:t xml:space="preserve">onsite </w:t>
+                            </w:r>
+                            <w:r>
+                              <w:rPr>
+                                <w:rFonts w:ascii="Roboto Medium" w:hAnsi="Roboto Medium"/>
+                                <w:color w:val="262626" w:themeColor="text1" w:themeTint="D9"/>
+                                <w:sz w:val="18"/>
+                                <w:szCs w:val="18"/>
+                              </w:rPr>
+                              <w:t xml:space="preserve">in </w:t>
+                            </w:r>
+                            <w:r>
+                              <w:rPr>
+                                <w:rFonts w:ascii="Roboto Medium" w:hAnsi="Roboto Medium"/>
+                                <w:color w:val="002060"/>
+                                <w:sz w:val="18"/>
+                                <w:szCs w:val="18"/>
+                              </w:rPr>
+                              <w:t xml:space="preserve">Samsung HQ, South Korea </w:t>
+                            </w:r>
+                            <w:r>
+                              <w:rPr>
+                                <w:rFonts w:ascii="Roboto Medium" w:hAnsi="Roboto Medium"/>
+                                <w:color w:val="262626" w:themeColor="text1" w:themeTint="D9"/>
+                                <w:sz w:val="18"/>
+                                <w:szCs w:val="18"/>
+                              </w:rPr>
+                              <w:t xml:space="preserve">&amp; </w:t>
+                            </w:r>
+                            <w:r>
+                              <w:rPr>
+                                <w:rFonts w:ascii="Roboto Medium" w:hAnsi="Roboto Medium"/>
+                                <w:color w:val="002060"/>
+                                <w:sz w:val="18"/>
+                                <w:szCs w:val="18"/>
+                              </w:rPr>
+                              <w:t>Samsung Research Bangalore, India</w:t>
+                            </w:r>
+                            <w:r>
+                              <w:rPr>
+                                <w:rFonts w:ascii="Roboto Medium" w:hAnsi="Roboto Medium"/>
+                                <w:color w:val="262626" w:themeColor="text1" w:themeTint="D9"/>
+                                <w:sz w:val="18"/>
+                                <w:szCs w:val="18"/>
+                              </w:rPr>
+                              <w:t xml:space="preserve"> for 6+ months (R&amp;D Collaboration)</w:t>
                             </w:r>
                           </w:p>
                           <w:p>
@@ -3443,7 +3497,6 @@
                               </w:rPr>
                               <w:t xml:space="preserve">based on the public safety standards set by the </w:t>
                             </w:r>
-                            <w:bookmarkStart w:id="0" w:name="_GoBack"/>
                             <w:r>
                               <w:rPr>
                                 <w:rFonts w:ascii="Roboto Medium" w:hAnsi="Roboto Medium" w:cs="Arial"/>
@@ -3453,7 +3506,6 @@
                               </w:rPr>
                               <w:t>Third Generation Partnership Project (3GPP)</w:t>
                             </w:r>
-                            <w:bookmarkEnd w:id="0"/>
                             <w:r>
                               <w:rPr>
                                 <w:rFonts w:ascii="Roboto Medium" w:hAnsi="Roboto Medium" w:cs="Arial"/>
@@ -3461,7 +3513,43 @@
                                 <w:sz w:val="18"/>
                                 <w:szCs w:val="18"/>
                               </w:rPr>
-                              <w:t>. Provides various features for emergency communication including Audio-Video Communication, Emergency Alert &amp; Positioning, etc</w:t>
+                              <w:t xml:space="preserve">. Provides various features for emergency communication including </w:t>
+                            </w:r>
+                            <w:r>
+                              <w:rPr>
+                                <w:rFonts w:ascii="Roboto Medium" w:hAnsi="Roboto Medium" w:cs="Arial"/>
+                                <w:color w:val="404040" w:themeColor="text1" w:themeTint="BF"/>
+                                <w:sz w:val="18"/>
+                                <w:szCs w:val="18"/>
+                              </w:rPr>
+                              <w:t>Audio-Video Communication</w:t>
+                            </w:r>
+                            <w:r>
+                              <w:rPr>
+                                <w:rFonts w:ascii="Roboto Medium" w:hAnsi="Roboto Medium" w:cs="Arial"/>
+                                <w:color w:val="595959" w:themeColor="text1" w:themeTint="A6"/>
+                                <w:sz w:val="18"/>
+                                <w:szCs w:val="18"/>
+                              </w:rPr>
+                              <w:t xml:space="preserve">, </w:t>
+                            </w:r>
+                            <w:r>
+                              <w:rPr>
+                                <w:rFonts w:ascii="Roboto Medium" w:hAnsi="Roboto Medium" w:cs="Arial"/>
+                                <w:color w:val="404040" w:themeColor="text1" w:themeTint="BF"/>
+                                <w:sz w:val="18"/>
+                                <w:szCs w:val="18"/>
+                              </w:rPr>
+                              <w:t>Emergency Alert &amp; Positioning</w:t>
+                            </w:r>
+                            <w:r>
+                              <w:rPr>
+                                <w:rFonts w:ascii="Roboto Medium" w:hAnsi="Roboto Medium" w:cs="Arial"/>
+                                <w:color w:val="595959" w:themeColor="text1" w:themeTint="A6"/>
+                                <w:sz w:val="18"/>
+                                <w:szCs w:val="18"/>
+                              </w:rPr>
+                              <w:t>, etc</w:t>
                             </w:r>
                             <w:r>
                               <w:rPr>
@@ -3887,7 +3975,61 @@
                           <w:sz w:val="18"/>
                           <w:szCs w:val="18"/>
                         </w:rPr>
-                        <w:t>Worked in Samsung HQ, South Korea &amp; Samsung Research Bangalore, India (Onsite) for 6+ months (R&amp;D Collaboration)</w:t>
+                        <w:t xml:space="preserve">Worked </w:t>
+                      </w:r>
+                      <w:r>
+                        <w:rPr>
+                          <w:rFonts w:ascii="Roboto Medium" w:hAnsi="Roboto Medium"/>
+                          <w:color w:val="262626" w:themeColor="text1" w:themeTint="D9"/>
+                          <w:sz w:val="18"/>
+                          <w:szCs w:val="18"/>
+                        </w:rPr>
+                        <w:t xml:space="preserve">onsite </w:t>
+                      </w:r>
+                      <w:r>
+                        <w:rPr>
+                          <w:rFonts w:ascii="Roboto Medium" w:hAnsi="Roboto Medium"/>
+                          <w:color w:val="262626" w:themeColor="text1" w:themeTint="D9"/>
+                          <w:sz w:val="18"/>
+                          <w:szCs w:val="18"/>
+                        </w:rPr>
+                        <w:t xml:space="preserve">in </w:t>
+                      </w:r>
+                      <w:r>
+                        <w:rPr>
+                          <w:rFonts w:ascii="Roboto Medium" w:hAnsi="Roboto Medium"/>
+                          <w:color w:val="002060"/>
+                          <w:sz w:val="18"/>
+                          <w:szCs w:val="18"/>
+                        </w:rPr>
+                        <w:t xml:space="preserve">Samsung HQ, South Korea </w:t>
+                      </w:r>
+                      <w:r>
+                        <w:rPr>
+                          <w:rFonts w:ascii="Roboto Medium" w:hAnsi="Roboto Medium"/>
+                          <w:color w:val="262626" w:themeColor="text1" w:themeTint="D9"/>
+                          <w:sz w:val="18"/>
+                          <w:szCs w:val="18"/>
+                        </w:rPr>
+                        <w:t xml:space="preserve">&amp; </w:t>
+                      </w:r>
+                      <w:r>
+                        <w:rPr>
+                          <w:rFonts w:ascii="Roboto Medium" w:hAnsi="Roboto Medium"/>
+                          <w:color w:val="002060"/>
+                          <w:sz w:val="18"/>
+                          <w:szCs w:val="18"/>
+                        </w:rPr>
+                        <w:t>Samsung Research Bangalore, India</w:t>
+                      </w:r>
+                      <w:r>
+                        <w:rPr>
+                          <w:rFonts w:ascii="Roboto Medium" w:hAnsi="Roboto Medium"/>
+                          <w:color w:val="262626" w:themeColor="text1" w:themeTint="D9"/>
+                          <w:sz w:val="18"/>
+                          <w:szCs w:val="18"/>
+                        </w:rPr>
+                        <w:t xml:space="preserve"> for 6+ months (R&amp;D Collaboration)</w:t>
                       </w:r>
                     </w:p>
                     <w:p>
@@ -4075,7 +4217,6 @@
                         </w:rPr>
                         <w:t xml:space="preserve">based on the public safety standards set by the </w:t>
                       </w:r>
-                      <w:bookmarkStart w:id="1" w:name="_GoBack"/>
                       <w:r>
                         <w:rPr>
                           <w:rFonts w:ascii="Roboto Medium" w:hAnsi="Roboto Medium" w:cs="Arial"/>
@@ -4085,7 +4226,6 @@
                         </w:rPr>
                         <w:t>Third Generation Partnership Project (3GPP)</w:t>
                       </w:r>
-                      <w:bookmarkEnd w:id="1"/>
                       <w:r>
                         <w:rPr>
                           <w:rFonts w:ascii="Roboto Medium" w:hAnsi="Roboto Medium" w:cs="Arial"/>
@@ -4093,7 +4233,43 @@
                           <w:sz w:val="18"/>
                           <w:szCs w:val="18"/>
                         </w:rPr>
-                        <w:t>. Provides various features for emergency communication including Audio-Video Communication, Emergency Alert &amp; Positioning, etc</w:t>
+                        <w:t xml:space="preserve">. Provides various features for emergency communication including </w:t>
+                      </w:r>
+                      <w:r>
+                        <w:rPr>
+                          <w:rFonts w:ascii="Roboto Medium" w:hAnsi="Roboto Medium" w:cs="Arial"/>
+                          <w:color w:val="404040" w:themeColor="text1" w:themeTint="BF"/>
+                          <w:sz w:val="18"/>
+                          <w:szCs w:val="18"/>
+                        </w:rPr>
+                        <w:t>Audio-Video Communication</w:t>
+                      </w:r>
+                      <w:r>
+                        <w:rPr>
+                          <w:rFonts w:ascii="Roboto Medium" w:hAnsi="Roboto Medium" w:cs="Arial"/>
+                          <w:color w:val="595959" w:themeColor="text1" w:themeTint="A6"/>
+                          <w:sz w:val="18"/>
+                          <w:szCs w:val="18"/>
+                        </w:rPr>
+                        <w:t xml:space="preserve">, </w:t>
+                      </w:r>
+                      <w:r>
+                        <w:rPr>
+                          <w:rFonts w:ascii="Roboto Medium" w:hAnsi="Roboto Medium" w:cs="Arial"/>
+                          <w:color w:val="404040" w:themeColor="text1" w:themeTint="BF"/>
+                          <w:sz w:val="18"/>
+                          <w:szCs w:val="18"/>
+                        </w:rPr>
+                        <w:t>Emergency Alert &amp; Positioning</w:t>
+                      </w:r>
+                      <w:r>
+                        <w:rPr>
+                          <w:rFonts w:ascii="Roboto Medium" w:hAnsi="Roboto Medium" w:cs="Arial"/>
+                          <w:color w:val="595959" w:themeColor="text1" w:themeTint="A6"/>
+                          <w:sz w:val="18"/>
+                          <w:szCs w:val="18"/>
+                        </w:rPr>
+                        <w:t>, etc</w:t>
                       </w:r>
                       <w:r>
                         <w:rPr>
@@ -4524,10 +4700,10 @@
                   <wp:posOffset>342900</wp:posOffset>
                 </wp:positionH>
                 <wp:positionV relativeFrom="paragraph">
-                  <wp:posOffset>107859</wp:posOffset>
+                  <wp:posOffset>111034</wp:posOffset>
                 </wp:positionV>
-                <wp:extent cx="6503670" cy="1861185"/>
-                <wp:effectExtent l="0" t="0" r="11430" b="5715"/>
+                <wp:extent cx="6503670" cy="1943100"/>
+                <wp:effectExtent l="0" t="0" r="11430" b="0"/>
                 <wp:wrapNone/>
                 <wp:docPr id="23" name="Text Box 23"/>
                 <wp:cNvGraphicFramePr/>
@@ -4538,7 +4714,7 @@
                       <wps:spPr>
                         <a:xfrm>
                           <a:off x="0" y="0"/>
-                          <a:ext cx="6503670" cy="1861185"/>
+                          <a:ext cx="6503670" cy="1943100"/>
                         </a:xfrm>
                         <a:prstGeom prst="rect">
                           <a:avLst/>
@@ -4608,7 +4784,25 @@
                                 <w:sz w:val="18"/>
                                 <w:szCs w:val="18"/>
                               </w:rPr>
-                              <w:t>about 40% of Audio, 60% of Video Engine</w:t>
+                              <w:t xml:space="preserve">about 40% of Audio, </w:t>
+                            </w:r>
+                            <w:r>
+                              <w:rPr>
+                                <w:rFonts w:ascii="Roboto Medium" w:hAnsi="Roboto Medium" w:cs="Arial"/>
+                                <w:color w:val="262626" w:themeColor="text1" w:themeTint="D9"/>
+                                <w:sz w:val="18"/>
+                                <w:szCs w:val="18"/>
+                              </w:rPr>
+                              <w:t>65</w:t>
+                            </w:r>
+                            <w:r>
+                              <w:rPr>
+                                <w:rFonts w:ascii="Roboto Medium" w:hAnsi="Roboto Medium" w:cs="Arial"/>
+                                <w:color w:val="262626" w:themeColor="text1" w:themeTint="D9"/>
+                                <w:sz w:val="18"/>
+                                <w:szCs w:val="18"/>
+                              </w:rPr>
+                              <w:t>% of Video Engine</w:t>
                             </w:r>
                             <w:r>
                               <w:rPr>
@@ -4631,18 +4825,166 @@
                               <w:rPr>
                                 <w:rFonts w:ascii="Roboto Medium" w:hAnsi="Roboto Medium"/>
                                 <w:color w:val="595959" w:themeColor="text1" w:themeTint="A6"/>
-                                <w:sz w:val="20"/>
-                                <w:szCs w:val="20"/>
+                                <w:sz w:val="18"/>
+                                <w:szCs w:val="18"/>
                               </w:rPr>
                             </w:pPr>
                             <w:r>
                               <w:rPr>
-                                <w:rFonts w:ascii="Roboto Medium" w:hAnsi="Roboto Medium" w:cs="Arial"/>
-                                <w:color w:val="595959" w:themeColor="text1" w:themeTint="A6"/>
-                                <w:sz w:val="18"/>
-                                <w:szCs w:val="18"/>
-                              </w:rPr>
-                              <w:t>Developed Audio-Video Engine achieves higher throughput in lower bandwidth compared to market standards.</w:t>
+                                <w:rFonts w:ascii="Roboto Medium" w:hAnsi="Roboto Medium"/>
+                                <w:color w:val="595959" w:themeColor="text1" w:themeTint="A6"/>
+                                <w:sz w:val="18"/>
+                                <w:szCs w:val="18"/>
+                              </w:rPr>
+                              <w:t xml:space="preserve">Hands </w:t>
+                            </w:r>
+                            <w:r>
+                              <w:rPr>
+                                <w:rFonts w:ascii="Roboto Medium" w:hAnsi="Roboto Medium"/>
+                                <w:color w:val="595959" w:themeColor="text1" w:themeTint="A6"/>
+                                <w:sz w:val="18"/>
+                                <w:szCs w:val="18"/>
+                              </w:rPr>
+                              <w:t xml:space="preserve">on experienced with several </w:t>
+                            </w:r>
+                            <w:r>
+                              <w:rPr>
+                                <w:rFonts w:ascii="Roboto Medium" w:hAnsi="Roboto Medium"/>
+                                <w:color w:val="404040" w:themeColor="text1" w:themeTint="BF"/>
+                                <w:sz w:val="18"/>
+                                <w:szCs w:val="18"/>
+                              </w:rPr>
+                              <w:t>v</w:t>
+                            </w:r>
+                            <w:r>
+                              <w:rPr>
+                                <w:rFonts w:ascii="Roboto Medium" w:hAnsi="Roboto Medium"/>
+                                <w:color w:val="404040" w:themeColor="text1" w:themeTint="BF"/>
+                                <w:sz w:val="18"/>
+                                <w:szCs w:val="18"/>
+                              </w:rPr>
+                              <w:t xml:space="preserve">ideo </w:t>
+                            </w:r>
+                            <w:r>
+                              <w:rPr>
+                                <w:rFonts w:ascii="Roboto Medium" w:hAnsi="Roboto Medium"/>
+                                <w:color w:val="404040" w:themeColor="text1" w:themeTint="BF"/>
+                                <w:sz w:val="18"/>
+                                <w:szCs w:val="18"/>
+                              </w:rPr>
+                              <w:t>c</w:t>
+                            </w:r>
+                            <w:r>
+                              <w:rPr>
+                                <w:rFonts w:ascii="Roboto Medium" w:hAnsi="Roboto Medium"/>
+                                <w:color w:val="404040" w:themeColor="text1" w:themeTint="BF"/>
+                                <w:sz w:val="18"/>
+                                <w:szCs w:val="18"/>
+                              </w:rPr>
+                              <w:t xml:space="preserve">ompression </w:t>
+                            </w:r>
+                            <w:r>
+                              <w:rPr>
+                                <w:rFonts w:ascii="Roboto Medium" w:hAnsi="Roboto Medium"/>
+                                <w:color w:val="404040" w:themeColor="text1" w:themeTint="BF"/>
+                                <w:sz w:val="18"/>
+                                <w:szCs w:val="18"/>
+                              </w:rPr>
+                              <w:t>a</w:t>
+                            </w:r>
+                            <w:r>
+                              <w:rPr>
+                                <w:rFonts w:ascii="Roboto Medium" w:hAnsi="Roboto Medium"/>
+                                <w:color w:val="404040" w:themeColor="text1" w:themeTint="BF"/>
+                                <w:sz w:val="18"/>
+                                <w:szCs w:val="18"/>
+                              </w:rPr>
+                              <w:t>lgorithms</w:t>
+                            </w:r>
+                            <w:r>
+                              <w:rPr>
+                                <w:rFonts w:ascii="Roboto Medium" w:hAnsi="Roboto Medium"/>
+                                <w:color w:val="404040" w:themeColor="text1" w:themeTint="BF"/>
+                                <w:sz w:val="18"/>
+                                <w:szCs w:val="18"/>
+                              </w:rPr>
+                              <w:t xml:space="preserve"> (</w:t>
+                            </w:r>
+                            <w:proofErr w:type="spellStart"/>
+                            <w:r>
+                              <w:rPr>
+                                <w:rFonts w:ascii="Roboto Medium" w:hAnsi="Roboto Medium"/>
+                                <w:color w:val="404040" w:themeColor="text1" w:themeTint="BF"/>
+                                <w:sz w:val="18"/>
+                                <w:szCs w:val="18"/>
+                              </w:rPr>
+                              <w:t>i.e</w:t>
+                            </w:r>
+                            <w:proofErr w:type="spellEnd"/>
+                            <w:r>
+                              <w:rPr>
+                                <w:rFonts w:ascii="Roboto Medium" w:hAnsi="Roboto Medium"/>
+                                <w:color w:val="404040" w:themeColor="text1" w:themeTint="BF"/>
+                                <w:sz w:val="18"/>
+                                <w:szCs w:val="18"/>
+                              </w:rPr>
+                              <w:t xml:space="preserve">: </w:t>
+                            </w:r>
+                            <w:r>
+                              <w:rPr>
+                                <w:rFonts w:ascii="Roboto Medium" w:hAnsi="Roboto Medium"/>
+                                <w:color w:val="404040" w:themeColor="text1" w:themeTint="BF"/>
+                                <w:sz w:val="18"/>
+                                <w:szCs w:val="18"/>
+                              </w:rPr>
+                              <w:t xml:space="preserve">H.264, H.265, AV1, </w:t>
+                            </w:r>
+                            <w:proofErr w:type="spellStart"/>
+                            <w:r>
+                              <w:rPr>
+                                <w:rFonts w:ascii="Roboto Medium" w:hAnsi="Roboto Medium"/>
+                                <w:color w:val="404040" w:themeColor="text1" w:themeTint="BF"/>
+                                <w:sz w:val="18"/>
+                                <w:szCs w:val="18"/>
+                              </w:rPr>
+                              <w:t>etc</w:t>
+                            </w:r>
+                            <w:proofErr w:type="spellEnd"/>
+                            <w:r>
+                              <w:rPr>
+                                <w:rFonts w:ascii="Roboto Medium" w:hAnsi="Roboto Medium"/>
+                                <w:color w:val="404040" w:themeColor="text1" w:themeTint="BF"/>
+                                <w:sz w:val="18"/>
+                                <w:szCs w:val="18"/>
+                              </w:rPr>
+                              <w:t xml:space="preserve">) </w:t>
+                            </w:r>
+                            <w:r>
+                              <w:rPr>
+                                <w:rFonts w:ascii="Roboto Medium" w:hAnsi="Roboto Medium"/>
+                                <w:color w:val="595959" w:themeColor="text1" w:themeTint="A6"/>
+                                <w:sz w:val="18"/>
+                                <w:szCs w:val="18"/>
+                              </w:rPr>
+                              <w:t>and o</w:t>
+                            </w:r>
+                            <w:r>
+                              <w:rPr>
+                                <w:rFonts w:ascii="Roboto Medium" w:hAnsi="Roboto Medium"/>
+                                <w:color w:val="595959" w:themeColor="text1" w:themeTint="A6"/>
+                                <w:sz w:val="18"/>
+                                <w:szCs w:val="18"/>
+                              </w:rPr>
+                              <w:t>ptimizations</w:t>
+                            </w:r>
+                            <w:r>
+                              <w:rPr>
+                                <w:rFonts w:ascii="Roboto Medium" w:hAnsi="Roboto Medium"/>
+                                <w:color w:val="595959" w:themeColor="text1" w:themeTint="A6"/>
+                                <w:sz w:val="18"/>
+                                <w:szCs w:val="18"/>
+                              </w:rPr>
+                              <w:t>.</w:t>
                             </w:r>
                           </w:p>
                           <w:p>
@@ -4667,6 +5009,49 @@
                                 <w:sz w:val="18"/>
                                 <w:szCs w:val="18"/>
                               </w:rPr>
+                              <w:t xml:space="preserve">The developed Audio-Video engine </w:t>
+                            </w:r>
+                            <w:r>
+                              <w:rPr>
+                                <w:rFonts w:ascii="Roboto Medium" w:hAnsi="Roboto Medium" w:cs="Arial"/>
+                                <w:color w:val="404040" w:themeColor="text1" w:themeTint="BF"/>
+                                <w:sz w:val="18"/>
+                                <w:szCs w:val="18"/>
+                              </w:rPr>
+                              <w:t>achieves higher quality in lower bandwidth</w:t>
+                            </w:r>
+                            <w:r>
+                              <w:rPr>
+                                <w:rFonts w:ascii="Roboto Medium" w:hAnsi="Roboto Medium" w:cs="Arial"/>
+                                <w:color w:val="595959" w:themeColor="text1" w:themeTint="A6"/>
+                                <w:sz w:val="18"/>
+                                <w:szCs w:val="18"/>
+                              </w:rPr>
+                              <w:t xml:space="preserve"> compared to market standards.</w:t>
+                            </w:r>
+                          </w:p>
+                          <w:p>
+                            <w:pPr>
+                              <w:pStyle w:val="ListParagraph"/>
+                              <w:numPr>
+                                <w:ilvl w:val="0"/>
+                                <w:numId w:val="10"/>
+                              </w:numPr>
+                              <w:spacing w:line="240" w:lineRule="auto"/>
+                              <w:rPr>
+                                <w:rFonts w:ascii="Roboto Medium" w:hAnsi="Roboto Medium"/>
+                                <w:color w:val="595959" w:themeColor="text1" w:themeTint="A6"/>
+                                <w:sz w:val="20"/>
+                                <w:szCs w:val="20"/>
+                              </w:rPr>
+                            </w:pPr>
+                            <w:r>
+                              <w:rPr>
+                                <w:rFonts w:ascii="Roboto Medium" w:hAnsi="Roboto Medium" w:cs="Arial"/>
+                                <w:color w:val="595959" w:themeColor="text1" w:themeTint="A6"/>
+                                <w:sz w:val="18"/>
+                                <w:szCs w:val="18"/>
+                              </w:rPr>
                               <w:t>Feature development in other modules. Such as-</w:t>
                             </w:r>
                             <w:r>
@@ -4893,7 +5278,18 @@
                                 <w:sz w:val="18"/>
                                 <w:szCs w:val="18"/>
                               </w:rPr>
-                              <w:t>complete team synchronization regarding all updates</w:t>
+                              <w:t xml:space="preserve">complete team </w:t>
+                            </w:r>
+                            <w:bookmarkStart w:id="0" w:name="_GoBack"/>
+                            <w:bookmarkEnd w:id="0"/>
+                            <w:r>
+                              <w:rPr>
+                                <w:rFonts w:ascii="Roboto Medium" w:hAnsi="Roboto Medium"/>
+                                <w:color w:val="595959" w:themeColor="text1" w:themeTint="A6"/>
+                                <w:sz w:val="18"/>
+                                <w:szCs w:val="18"/>
+                              </w:rPr>
+                              <w:t>synchronization regarding all updates</w:t>
                             </w:r>
                             <w:r>
                               <w:rPr>
@@ -4963,7 +5359,43 @@
                                 <w:sz w:val="18"/>
                                 <w:szCs w:val="18"/>
                               </w:rPr>
-                              <w:t>-C++ (Framework); Swift (Application).</w:t>
+                              <w:t>-C++ (Framework</w:t>
+                            </w:r>
+                            <w:r>
+                              <w:rPr>
+                                <w:rFonts w:ascii="Roboto Medium" w:hAnsi="Roboto Medium"/>
+                                <w:color w:val="595959" w:themeColor="text1" w:themeTint="A6"/>
+                                <w:sz w:val="18"/>
+                                <w:szCs w:val="18"/>
+                              </w:rPr>
+                              <w:t xml:space="preserve"> Development</w:t>
+                            </w:r>
+                            <w:r>
+                              <w:rPr>
+                                <w:rFonts w:ascii="Roboto Medium" w:hAnsi="Roboto Medium"/>
+                                <w:color w:val="595959" w:themeColor="text1" w:themeTint="A6"/>
+                                <w:sz w:val="18"/>
+                                <w:szCs w:val="18"/>
+                              </w:rPr>
+                              <w:t>); Swift (Application</w:t>
+                            </w:r>
+                            <w:r>
+                              <w:rPr>
+                                <w:rFonts w:ascii="Roboto Medium" w:hAnsi="Roboto Medium"/>
+                                <w:color w:val="595959" w:themeColor="text1" w:themeTint="A6"/>
+                                <w:sz w:val="18"/>
+                                <w:szCs w:val="18"/>
+                              </w:rPr>
+                              <w:t xml:space="preserve"> Development</w:t>
+                            </w:r>
+                            <w:r>
+                              <w:rPr>
+                                <w:rFonts w:ascii="Roboto Medium" w:hAnsi="Roboto Medium"/>
+                                <w:color w:val="595959" w:themeColor="text1" w:themeTint="A6"/>
+                                <w:sz w:val="18"/>
+                                <w:szCs w:val="18"/>
+                              </w:rPr>
+                              <w:t>).</w:t>
                             </w:r>
                           </w:p>
                           <w:p>
@@ -5006,7 +5438,25 @@
                                 <w:sz w:val="18"/>
                                 <w:szCs w:val="18"/>
                               </w:rPr>
-                              <w:t xml:space="preserve"> AVFoundation, AudioToolbox, VideoToolbox, METAL, CURL, reSIProcate, OpenSSL, PushKit, CallKit, etc.</w:t>
+                              <w:t xml:space="preserve"> </w:t>
+                            </w:r>
+                            <w:r>
+                              <w:rPr>
+                                <w:rFonts w:ascii="Roboto Medium" w:hAnsi="Roboto Medium"/>
+                                <w:color w:val="404040" w:themeColor="text1" w:themeTint="BF"/>
+                                <w:sz w:val="18"/>
+                                <w:szCs w:val="18"/>
+                              </w:rPr>
+                              <w:t>AVFoundation, AudioToolbox, VideoToolbox, METAL, CURL, reSIProcate, OpenSSL, PushKit, CallKit</w:t>
+                            </w:r>
+                            <w:r>
+                              <w:rPr>
+                                <w:rFonts w:ascii="Roboto Medium" w:hAnsi="Roboto Medium"/>
+                                <w:color w:val="595959" w:themeColor="text1" w:themeTint="A6"/>
+                                <w:sz w:val="18"/>
+                                <w:szCs w:val="18"/>
+                              </w:rPr>
+                              <w:t>, etc.</w:t>
                             </w:r>
                           </w:p>
                           <w:p>
@@ -5138,7 +5588,7 @@
           </mc:Choice>
           <mc:Fallback>
             <w:pict>
-              <v:shape id="Text Box 23" o:spid="_x0000_s1038" type="#_x0000_t202" style="position:absolute;margin-left:27pt;margin-top:8.5pt;width:512.1pt;height:146.55pt;z-index:251656189;visibility:visible;mso-wrap-style:square;mso-width-percent:0;mso-height-percent:0;mso-wrap-distance-left:9pt;mso-wrap-distance-top:0;mso-wrap-distance-right:9pt;mso-wrap-distance-bottom:0;mso-position-horizontal:absolute;mso-position-horizontal-relative:text;mso-position-vertical:absolute;mso-position-vertical-relative:text;mso-width-percent:0;mso-height-percent:0;mso-width-relative:margin;mso-height-relative:margin;v-text-anchor:top" o:gfxdata="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" filled="f" stroked="f" strokeweight=".5pt">
+              <v:shape id="Text Box 23" o:spid="_x0000_s1038" type="#_x0000_t202" style="position:absolute;margin-left:27pt;margin-top:8.75pt;width:512.1pt;height:153pt;z-index:251656189;visibility:visible;mso-wrap-style:square;mso-width-percent:0;mso-height-percent:0;mso-wrap-distance-left:9pt;mso-wrap-distance-top:0;mso-wrap-distance-right:9pt;mso-wrap-distance-bottom:0;mso-position-horizontal:absolute;mso-position-horizontal-relative:text;mso-position-vertical:absolute;mso-position-vertical-relative:text;mso-width-percent:0;mso-height-percent:0;mso-width-relative:margin;mso-height-relative:margin;v-text-anchor:top" o:gfxdata="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" filled="f" stroked="f" strokeweight=".5pt">
                 <v:textbox inset="0,0,0,0">
                   <w:txbxContent>
                     <w:p>
@@ -5199,7 +5649,25 @@
                           <w:sz w:val="18"/>
                           <w:szCs w:val="18"/>
                         </w:rPr>
-                        <w:t>about 40% of Audio, 60% of Video Engine</w:t>
+                        <w:t xml:space="preserve">about 40% of Audio, </w:t>
+                      </w:r>
+                      <w:r>
+                        <w:rPr>
+                          <w:rFonts w:ascii="Roboto Medium" w:hAnsi="Roboto Medium" w:cs="Arial"/>
+                          <w:color w:val="262626" w:themeColor="text1" w:themeTint="D9"/>
+                          <w:sz w:val="18"/>
+                          <w:szCs w:val="18"/>
+                        </w:rPr>
+                        <w:t>65</w:t>
+                      </w:r>
+                      <w:r>
+                        <w:rPr>
+                          <w:rFonts w:ascii="Roboto Medium" w:hAnsi="Roboto Medium" w:cs="Arial"/>
+                          <w:color w:val="262626" w:themeColor="text1" w:themeTint="D9"/>
+                          <w:sz w:val="18"/>
+                          <w:szCs w:val="18"/>
+                        </w:rPr>
+                        <w:t>% of Video Engine</w:t>
                       </w:r>
                       <w:r>
                         <w:rPr>
@@ -5222,18 +5690,166 @@
                         <w:rPr>
                           <w:rFonts w:ascii="Roboto Medium" w:hAnsi="Roboto Medium"/>
                           <w:color w:val="595959" w:themeColor="text1" w:themeTint="A6"/>
-                          <w:sz w:val="20"/>
-                          <w:szCs w:val="20"/>
+                          <w:sz w:val="18"/>
+                          <w:szCs w:val="18"/>
                         </w:rPr>
                       </w:pPr>
                       <w:r>
                         <w:rPr>
-                          <w:rFonts w:ascii="Roboto Medium" w:hAnsi="Roboto Medium" w:cs="Arial"/>
-                          <w:color w:val="595959" w:themeColor="text1" w:themeTint="A6"/>
-                          <w:sz w:val="18"/>
-                          <w:szCs w:val="18"/>
-                        </w:rPr>
-                        <w:t>Developed Audio-Video Engine achieves higher throughput in lower bandwidth compared to market standards.</w:t>
+                          <w:rFonts w:ascii="Roboto Medium" w:hAnsi="Roboto Medium"/>
+                          <w:color w:val="595959" w:themeColor="text1" w:themeTint="A6"/>
+                          <w:sz w:val="18"/>
+                          <w:szCs w:val="18"/>
+                        </w:rPr>
+                        <w:t xml:space="preserve">Hands </w:t>
+                      </w:r>
+                      <w:r>
+                        <w:rPr>
+                          <w:rFonts w:ascii="Roboto Medium" w:hAnsi="Roboto Medium"/>
+                          <w:color w:val="595959" w:themeColor="text1" w:themeTint="A6"/>
+                          <w:sz w:val="18"/>
+                          <w:szCs w:val="18"/>
+                        </w:rPr>
+                        <w:t xml:space="preserve">on experienced with several </w:t>
+                      </w:r>
+                      <w:r>
+                        <w:rPr>
+                          <w:rFonts w:ascii="Roboto Medium" w:hAnsi="Roboto Medium"/>
+                          <w:color w:val="404040" w:themeColor="text1" w:themeTint="BF"/>
+                          <w:sz w:val="18"/>
+                          <w:szCs w:val="18"/>
+                        </w:rPr>
+                        <w:t>v</w:t>
+                      </w:r>
+                      <w:r>
+                        <w:rPr>
+                          <w:rFonts w:ascii="Roboto Medium" w:hAnsi="Roboto Medium"/>
+                          <w:color w:val="404040" w:themeColor="text1" w:themeTint="BF"/>
+                          <w:sz w:val="18"/>
+                          <w:szCs w:val="18"/>
+                        </w:rPr>
+                        <w:t xml:space="preserve">ideo </w:t>
+                      </w:r>
+                      <w:r>
+                        <w:rPr>
+                          <w:rFonts w:ascii="Roboto Medium" w:hAnsi="Roboto Medium"/>
+                          <w:color w:val="404040" w:themeColor="text1" w:themeTint="BF"/>
+                          <w:sz w:val="18"/>
+                          <w:szCs w:val="18"/>
+                        </w:rPr>
+                        <w:t>c</w:t>
+                      </w:r>
+                      <w:r>
+                        <w:rPr>
+                          <w:rFonts w:ascii="Roboto Medium" w:hAnsi="Roboto Medium"/>
+                          <w:color w:val="404040" w:themeColor="text1" w:themeTint="BF"/>
+                          <w:sz w:val="18"/>
+                          <w:szCs w:val="18"/>
+                        </w:rPr>
+                        <w:t xml:space="preserve">ompression </w:t>
+                      </w:r>
+                      <w:r>
+                        <w:rPr>
+                          <w:rFonts w:ascii="Roboto Medium" w:hAnsi="Roboto Medium"/>
+                          <w:color w:val="404040" w:themeColor="text1" w:themeTint="BF"/>
+                          <w:sz w:val="18"/>
+                          <w:szCs w:val="18"/>
+                        </w:rPr>
+                        <w:t>a</w:t>
+                      </w:r>
+                      <w:r>
+                        <w:rPr>
+                          <w:rFonts w:ascii="Roboto Medium" w:hAnsi="Roboto Medium"/>
+                          <w:color w:val="404040" w:themeColor="text1" w:themeTint="BF"/>
+                          <w:sz w:val="18"/>
+                          <w:szCs w:val="18"/>
+                        </w:rPr>
+                        <w:t>lgorithms</w:t>
+                      </w:r>
+                      <w:r>
+                        <w:rPr>
+                          <w:rFonts w:ascii="Roboto Medium" w:hAnsi="Roboto Medium"/>
+                          <w:color w:val="404040" w:themeColor="text1" w:themeTint="BF"/>
+                          <w:sz w:val="18"/>
+                          <w:szCs w:val="18"/>
+                        </w:rPr>
+                        <w:t xml:space="preserve"> (</w:t>
+                      </w:r>
+                      <w:proofErr w:type="spellStart"/>
+                      <w:r>
+                        <w:rPr>
+                          <w:rFonts w:ascii="Roboto Medium" w:hAnsi="Roboto Medium"/>
+                          <w:color w:val="404040" w:themeColor="text1" w:themeTint="BF"/>
+                          <w:sz w:val="18"/>
+                          <w:szCs w:val="18"/>
+                        </w:rPr>
+                        <w:t>i.e</w:t>
+                      </w:r>
+                      <w:proofErr w:type="spellEnd"/>
+                      <w:r>
+                        <w:rPr>
+                          <w:rFonts w:ascii="Roboto Medium" w:hAnsi="Roboto Medium"/>
+                          <w:color w:val="404040" w:themeColor="text1" w:themeTint="BF"/>
+                          <w:sz w:val="18"/>
+                          <w:szCs w:val="18"/>
+                        </w:rPr>
+                        <w:t xml:space="preserve">: </w:t>
+                      </w:r>
+                      <w:r>
+                        <w:rPr>
+                          <w:rFonts w:ascii="Roboto Medium" w:hAnsi="Roboto Medium"/>
+                          <w:color w:val="404040" w:themeColor="text1" w:themeTint="BF"/>
+                          <w:sz w:val="18"/>
+                          <w:szCs w:val="18"/>
+                        </w:rPr>
+                        <w:t xml:space="preserve">H.264, H.265, AV1, </w:t>
+                      </w:r>
+                      <w:proofErr w:type="spellStart"/>
+                      <w:r>
+                        <w:rPr>
+                          <w:rFonts w:ascii="Roboto Medium" w:hAnsi="Roboto Medium"/>
+                          <w:color w:val="404040" w:themeColor="text1" w:themeTint="BF"/>
+                          <w:sz w:val="18"/>
+                          <w:szCs w:val="18"/>
+                        </w:rPr>
+                        <w:t>etc</w:t>
+                      </w:r>
+                      <w:proofErr w:type="spellEnd"/>
+                      <w:r>
+                        <w:rPr>
+                          <w:rFonts w:ascii="Roboto Medium" w:hAnsi="Roboto Medium"/>
+                          <w:color w:val="404040" w:themeColor="text1" w:themeTint="BF"/>
+                          <w:sz w:val="18"/>
+                          <w:szCs w:val="18"/>
+                        </w:rPr>
+                        <w:t xml:space="preserve">) </w:t>
+                      </w:r>
+                      <w:r>
+                        <w:rPr>
+                          <w:rFonts w:ascii="Roboto Medium" w:hAnsi="Roboto Medium"/>
+                          <w:color w:val="595959" w:themeColor="text1" w:themeTint="A6"/>
+                          <w:sz w:val="18"/>
+                          <w:szCs w:val="18"/>
+                        </w:rPr>
+                        <w:t>and o</w:t>
+                      </w:r>
+                      <w:r>
+                        <w:rPr>
+                          <w:rFonts w:ascii="Roboto Medium" w:hAnsi="Roboto Medium"/>
+                          <w:color w:val="595959" w:themeColor="text1" w:themeTint="A6"/>
+                          <w:sz w:val="18"/>
+                          <w:szCs w:val="18"/>
+                        </w:rPr>
+                        <w:t>ptimizations</w:t>
+                      </w:r>
+                      <w:r>
+                        <w:rPr>
+                          <w:rFonts w:ascii="Roboto Medium" w:hAnsi="Roboto Medium"/>
+                          <w:color w:val="595959" w:themeColor="text1" w:themeTint="A6"/>
+                          <w:sz w:val="18"/>
+                          <w:szCs w:val="18"/>
+                        </w:rPr>
+                        <w:t>.</w:t>
                       </w:r>
                     </w:p>
                     <w:p>
@@ -5258,6 +5874,49 @@
                           <w:sz w:val="18"/>
                           <w:szCs w:val="18"/>
                         </w:rPr>
+                        <w:t xml:space="preserve">The developed Audio-Video engine </w:t>
+                      </w:r>
+                      <w:r>
+                        <w:rPr>
+                          <w:rFonts w:ascii="Roboto Medium" w:hAnsi="Roboto Medium" w:cs="Arial"/>
+                          <w:color w:val="404040" w:themeColor="text1" w:themeTint="BF"/>
+                          <w:sz w:val="18"/>
+                          <w:szCs w:val="18"/>
+                        </w:rPr>
+                        <w:t>achieves higher quality in lower bandwidth</w:t>
+                      </w:r>
+                      <w:r>
+                        <w:rPr>
+                          <w:rFonts w:ascii="Roboto Medium" w:hAnsi="Roboto Medium" w:cs="Arial"/>
+                          <w:color w:val="595959" w:themeColor="text1" w:themeTint="A6"/>
+                          <w:sz w:val="18"/>
+                          <w:szCs w:val="18"/>
+                        </w:rPr>
+                        <w:t xml:space="preserve"> compared to market standards.</w:t>
+                      </w:r>
+                    </w:p>
+                    <w:p>
+                      <w:pPr>
+                        <w:pStyle w:val="ListParagraph"/>
+                        <w:numPr>
+                          <w:ilvl w:val="0"/>
+                          <w:numId w:val="10"/>
+                        </w:numPr>
+                        <w:spacing w:line="240" w:lineRule="auto"/>
+                        <w:rPr>
+                          <w:rFonts w:ascii="Roboto Medium" w:hAnsi="Roboto Medium"/>
+                          <w:color w:val="595959" w:themeColor="text1" w:themeTint="A6"/>
+                          <w:sz w:val="20"/>
+                          <w:szCs w:val="20"/>
+                        </w:rPr>
+                      </w:pPr>
+                      <w:r>
+                        <w:rPr>
+                          <w:rFonts w:ascii="Roboto Medium" w:hAnsi="Roboto Medium" w:cs="Arial"/>
+                          <w:color w:val="595959" w:themeColor="text1" w:themeTint="A6"/>
+                          <w:sz w:val="18"/>
+                          <w:szCs w:val="18"/>
+                        </w:rPr>
                         <w:t>Feature development in other modules. Such as-</w:t>
                       </w:r>
                       <w:r>
@@ -5484,7 +6143,18 @@
                           <w:sz w:val="18"/>
                           <w:szCs w:val="18"/>
                         </w:rPr>
-                        <w:t>complete team synchronization regarding all updates</w:t>
+                        <w:t xml:space="preserve">complete team </w:t>
+                      </w:r>
+                      <w:bookmarkStart w:id="1" w:name="_GoBack"/>
+                      <w:bookmarkEnd w:id="1"/>
+                      <w:r>
+                        <w:rPr>
+                          <w:rFonts w:ascii="Roboto Medium" w:hAnsi="Roboto Medium"/>
+                          <w:color w:val="595959" w:themeColor="text1" w:themeTint="A6"/>
+                          <w:sz w:val="18"/>
+                          <w:szCs w:val="18"/>
+                        </w:rPr>
+                        <w:t>synchronization regarding all updates</w:t>
                       </w:r>
                       <w:r>
                         <w:rPr>
@@ -5554,7 +6224,43 @@
                           <w:sz w:val="18"/>
                           <w:szCs w:val="18"/>
                         </w:rPr>
-                        <w:t>-C++ (Framework); Swift (Application).</w:t>
+                        <w:t>-C++ (Framework</w:t>
+                      </w:r>
+                      <w:r>
+                        <w:rPr>
+                          <w:rFonts w:ascii="Roboto Medium" w:hAnsi="Roboto Medium"/>
+                          <w:color w:val="595959" w:themeColor="text1" w:themeTint="A6"/>
+                          <w:sz w:val="18"/>
+                          <w:szCs w:val="18"/>
+                        </w:rPr>
+                        <w:t xml:space="preserve"> Development</w:t>
+                      </w:r>
+                      <w:r>
+                        <w:rPr>
+                          <w:rFonts w:ascii="Roboto Medium" w:hAnsi="Roboto Medium"/>
+                          <w:color w:val="595959" w:themeColor="text1" w:themeTint="A6"/>
+                          <w:sz w:val="18"/>
+                          <w:szCs w:val="18"/>
+                        </w:rPr>
+                        <w:t>); Swift (Application</w:t>
+                      </w:r>
+                      <w:r>
+                        <w:rPr>
+                          <w:rFonts w:ascii="Roboto Medium" w:hAnsi="Roboto Medium"/>
+                          <w:color w:val="595959" w:themeColor="text1" w:themeTint="A6"/>
+                          <w:sz w:val="18"/>
+                          <w:szCs w:val="18"/>
+                        </w:rPr>
+                        <w:t xml:space="preserve"> Development</w:t>
+                      </w:r>
+                      <w:r>
+                        <w:rPr>
+                          <w:rFonts w:ascii="Roboto Medium" w:hAnsi="Roboto Medium"/>
+                          <w:color w:val="595959" w:themeColor="text1" w:themeTint="A6"/>
+                          <w:sz w:val="18"/>
+                          <w:szCs w:val="18"/>
+                        </w:rPr>
+                        <w:t>).</w:t>
                       </w:r>
                     </w:p>
                     <w:p>
@@ -5597,7 +6303,25 @@
                           <w:sz w:val="18"/>
                           <w:szCs w:val="18"/>
                         </w:rPr>
-                        <w:t xml:space="preserve"> AVFoundation, AudioToolbox, VideoToolbox, METAL, CURL, reSIProcate, OpenSSL, PushKit, CallKit, etc.</w:t>
+                        <w:t xml:space="preserve"> </w:t>
+                      </w:r>
+                      <w:r>
+                        <w:rPr>
+                          <w:rFonts w:ascii="Roboto Medium" w:hAnsi="Roboto Medium"/>
+                          <w:color w:val="404040" w:themeColor="text1" w:themeTint="BF"/>
+                          <w:sz w:val="18"/>
+                          <w:szCs w:val="18"/>
+                        </w:rPr>
+                        <w:t>AVFoundation, AudioToolbox, VideoToolbox, METAL, CURL, reSIProcate, OpenSSL, PushKit, CallKit</w:t>
+                      </w:r>
+                      <w:r>
+                        <w:rPr>
+                          <w:rFonts w:ascii="Roboto Medium" w:hAnsi="Roboto Medium"/>
+                          <w:color w:val="595959" w:themeColor="text1" w:themeTint="A6"/>
+                          <w:sz w:val="18"/>
+                          <w:szCs w:val="18"/>
+                        </w:rPr>
+                        <w:t>, etc.</w:t>
                       </w:r>
                     </w:p>
                     <w:p>
@@ -5732,6 +6456,215 @@
           <w:szCs w:val="12"/>
         </w:rPr>
       </w:pPr>
+    </w:p>
+    <w:p>
+      <w:pPr>
+        <w:rPr>
+          <w:rFonts w:ascii="Graduate" w:hAnsi="Graduate"/>
+          <w:sz w:val="12"/>
+          <w:szCs w:val="12"/>
+        </w:rPr>
+      </w:pPr>
+      <w:r>
+        <w:rPr>
+          <w:rFonts w:ascii="Graduate" w:hAnsi="Graduate"/>
+          <w:noProof/>
+          <w:sz w:val="12"/>
+          <w:szCs w:val="12"/>
+        </w:rPr>
+        <mc:AlternateContent>
+          <mc:Choice Requires="wps">
+            <w:drawing>
+              <wp:anchor distT="0" distB="0" distL="114300" distR="114300" simplePos="0" relativeHeight="251712512" behindDoc="0" locked="0" layoutInCell="1" allowOverlap="1">
+                <wp:simplePos x="0" y="0"/>
+                <wp:positionH relativeFrom="column">
+                  <wp:posOffset>563245</wp:posOffset>
+                </wp:positionH>
+                <wp:positionV relativeFrom="paragraph">
+                  <wp:posOffset>93980</wp:posOffset>
+                </wp:positionV>
+                <wp:extent cx="3028950" cy="374015"/>
+                <wp:effectExtent l="0" t="0" r="0" b="6985"/>
+                <wp:wrapNone/>
+                <wp:docPr id="10" name="Text Box 10"/>
+                <wp:cNvGraphicFramePr/>
+                <a:graphic xmlns:a="http://schemas.openxmlformats.org/drawingml/2006/main">
+                  <a:graphicData uri="http://schemas.microsoft.com/office/word/2010/wordprocessingShape">
+                    <wps:wsp>
+                      <wps:cNvSpPr txBox="1"/>
+                      <wps:spPr>
+                        <a:xfrm>
+                          <a:off x="0" y="0"/>
+                          <a:ext cx="3028950" cy="374015"/>
+                        </a:xfrm>
+                        <a:prstGeom prst="rect">
+                          <a:avLst/>
+                        </a:prstGeom>
+                        <a:noFill/>
+                        <a:ln w="6350">
+                          <a:noFill/>
+                        </a:ln>
+                      </wps:spPr>
+                      <wps:txbx>
+                        <w:txbxContent>
+                          <w:p>
+                            <w:pPr>
+                              <w:pStyle w:val="ListParagraph"/>
+                              <w:numPr>
+                                <w:ilvl w:val="0"/>
+                                <w:numId w:val="5"/>
+                              </w:numPr>
+                            </w:pPr>
+                            <w:r>
+                              <w:rPr>
+                                <w:rFonts w:ascii="Roboto Medium" w:hAnsi="Roboto Medium"/>
+                                <w:color w:val="595959" w:themeColor="text1" w:themeTint="A6"/>
+                                <w:sz w:val="18"/>
+                                <w:szCs w:val="18"/>
+                              </w:rPr>
+                              <w:t xml:space="preserve">Network core for </w:t>
+                            </w:r>
+                            <w:r>
+                              <w:rPr>
+                                <w:rFonts w:ascii="Roboto Medium" w:hAnsi="Roboto Medium"/>
+                                <w:color w:val="262626" w:themeColor="text1" w:themeTint="D9"/>
+                                <w:sz w:val="18"/>
+                                <w:szCs w:val="18"/>
+                              </w:rPr>
+                              <w:t>secured SIP &amp; HTTP</w:t>
+                            </w:r>
+                            <w:r>
+                              <w:rPr>
+                                <w:rFonts w:ascii="Roboto Medium" w:hAnsi="Roboto Medium"/>
+                                <w:color w:val="262626" w:themeColor="text1" w:themeTint="D9"/>
+                                <w:sz w:val="18"/>
+                                <w:szCs w:val="18"/>
+                              </w:rPr>
+                              <w:t xml:space="preserve"> </w:t>
+                            </w:r>
+                            <w:r>
+                              <w:rPr>
+                                <w:rFonts w:ascii="Roboto Medium" w:hAnsi="Roboto Medium"/>
+                                <w:color w:val="595959" w:themeColor="text1" w:themeTint="A6"/>
+                                <w:sz w:val="18"/>
+                                <w:szCs w:val="18"/>
+                              </w:rPr>
+                              <w:t>Communication</w:t>
+                            </w:r>
+                          </w:p>
+                          <w:p>
+                            <w:pPr>
+                              <w:pStyle w:val="ListParagraph"/>
+                              <w:numPr>
+                                <w:ilvl w:val="0"/>
+                                <w:numId w:val="5"/>
+                              </w:numPr>
+                            </w:pPr>
+                            <w:r>
+                              <w:rPr>
+                                <w:rFonts w:ascii="Roboto Medium" w:hAnsi="Roboto Medium"/>
+                                <w:color w:val="595959" w:themeColor="text1" w:themeTint="A6"/>
+                                <w:sz w:val="18"/>
+                                <w:szCs w:val="18"/>
+                              </w:rPr>
+                              <w:t>Call Manager Module.</w:t>
+                            </w:r>
+                          </w:p>
+                        </w:txbxContent>
+                      </wps:txbx>
+                      <wps:bodyPr rot="0" spcFirstLastPara="0" vertOverflow="overflow" horzOverflow="overflow" vert="horz" wrap="square" lIns="0" tIns="0" rIns="0" bIns="0" numCol="1" spcCol="0" rtlCol="0" fromWordArt="0" anchor="t" anchorCtr="0" forceAA="0" compatLnSpc="1">
+                        <a:prstTxWarp prst="textNoShape">
+                          <a:avLst/>
+                        </a:prstTxWarp>
+                        <a:noAutofit/>
+                      </wps:bodyPr>
+                    </wps:wsp>
+                  </a:graphicData>
+                </a:graphic>
+                <wp14:sizeRelH relativeFrom="margin">
+                  <wp14:pctWidth>0</wp14:pctWidth>
+                </wp14:sizeRelH>
+                <wp14:sizeRelV relativeFrom="margin">
+                  <wp14:pctHeight>0</wp14:pctHeight>
+                </wp14:sizeRelV>
+              </wp:anchor>
+            </w:drawing>
+          </mc:Choice>
+          <mc:Fallback>
+            <w:pict>
+              <v:shape id="Text Box 10" o:spid="_x0000_s1039" type="#_x0000_t202" style="position:absolute;margin-left:44.35pt;margin-top:7.4pt;width:238.5pt;height:29.45pt;z-index:251712512;visibility:visible;mso-wrap-style:square;mso-width-percent:0;mso-height-percent:0;mso-wrap-distance-left:9pt;mso-wrap-distance-top:0;mso-wrap-distance-right:9pt;mso-wrap-distance-bottom:0;mso-position-horizontal:absolute;mso-position-horizontal-relative:text;mso-position-vertical:absolute;mso-position-vertical-relative:text;mso-width-percent:0;mso-height-percent:0;mso-width-relative:margin;mso-height-relative:margin;v-text-anchor:top" o:gfxdata="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" filled="f" stroked="f" strokeweight=".5pt">
+                <v:textbox inset="0,0,0,0">
+                  <w:txbxContent>
+                    <w:p>
+                      <w:pPr>
+                        <w:pStyle w:val="ListParagraph"/>
+                        <w:numPr>
+                          <w:ilvl w:val="0"/>
+                          <w:numId w:val="5"/>
+                        </w:numPr>
+                      </w:pPr>
+                      <w:r>
+                        <w:rPr>
+                          <w:rFonts w:ascii="Roboto Medium" w:hAnsi="Roboto Medium"/>
+                          <w:color w:val="595959" w:themeColor="text1" w:themeTint="A6"/>
+                          <w:sz w:val="18"/>
+                          <w:szCs w:val="18"/>
+                        </w:rPr>
+                        <w:t xml:space="preserve">Network core for </w:t>
+                      </w:r>
+                      <w:r>
+                        <w:rPr>
+                          <w:rFonts w:ascii="Roboto Medium" w:hAnsi="Roboto Medium"/>
+                          <w:color w:val="262626" w:themeColor="text1" w:themeTint="D9"/>
+                          <w:sz w:val="18"/>
+                          <w:szCs w:val="18"/>
+                        </w:rPr>
+                        <w:t>secured SIP &amp; HTTP</w:t>
+                      </w:r>
+                      <w:r>
+                        <w:rPr>
+                          <w:rFonts w:ascii="Roboto Medium" w:hAnsi="Roboto Medium"/>
+                          <w:color w:val="262626" w:themeColor="text1" w:themeTint="D9"/>
+                          <w:sz w:val="18"/>
+                          <w:szCs w:val="18"/>
+                        </w:rPr>
+                        <w:t xml:space="preserve"> </w:t>
+                      </w:r>
+                      <w:r>
+                        <w:rPr>
+                          <w:rFonts w:ascii="Roboto Medium" w:hAnsi="Roboto Medium"/>
+                          <w:color w:val="595959" w:themeColor="text1" w:themeTint="A6"/>
+                          <w:sz w:val="18"/>
+                          <w:szCs w:val="18"/>
+                        </w:rPr>
+                        <w:t>Communication</w:t>
+                      </w:r>
+                    </w:p>
+                    <w:p>
+                      <w:pPr>
+                        <w:pStyle w:val="ListParagraph"/>
+                        <w:numPr>
+                          <w:ilvl w:val="0"/>
+                          <w:numId w:val="5"/>
+                        </w:numPr>
+                      </w:pPr>
+                      <w:r>
+                        <w:rPr>
+                          <w:rFonts w:ascii="Roboto Medium" w:hAnsi="Roboto Medium"/>
+                          <w:color w:val="595959" w:themeColor="text1" w:themeTint="A6"/>
+                          <w:sz w:val="18"/>
+                          <w:szCs w:val="18"/>
+                        </w:rPr>
+                        <w:t>Call Manager Module.</w:t>
+                      </w:r>
+                    </w:p>
+                  </w:txbxContent>
+                </v:textbox>
+              </v:shape>
+            </w:pict>
+          </mc:Fallback>
+        </mc:AlternateContent>
+      </w:r>
       <w:r>
         <w:rPr>
           <w:rFonts w:ascii="Graduate" w:hAnsi="Graduate"/>
@@ -5748,7 +6681,7 @@
                   <wp:posOffset>4274820</wp:posOffset>
                 </wp:positionH>
                 <wp:positionV relativeFrom="paragraph">
-                  <wp:posOffset>163195</wp:posOffset>
+                  <wp:posOffset>96429</wp:posOffset>
                 </wp:positionV>
                 <wp:extent cx="2571750" cy="358775"/>
                 <wp:effectExtent l="0" t="0" r="0" b="3175"/>
@@ -5850,7 +6783,7 @@
           </mc:Choice>
           <mc:Fallback>
             <w:pict>
-              <v:shape w14:anchorId="238EC1BD" id="Text Box 22" o:spid="_x0000_s1039" type="#_x0000_t202" style="position:absolute;margin-left:336.6pt;margin-top:12.85pt;width:202.5pt;height:28.25pt;z-index:251713536;visibility:visible;mso-wrap-style:square;mso-width-percent:0;mso-height-percent:0;mso-wrap-distance-left:9pt;mso-wrap-distance-top:0;mso-wrap-distance-right:9pt;mso-wrap-distance-bottom:0;mso-position-horizontal:absolute;mso-position-horizontal-relative:text;mso-position-vertical:absolute;mso-position-vertical-relative:text;mso-width-percent:0;mso-height-percent:0;mso-width-relative:margin;mso-height-relative:margin;v-text-anchor:top" o:gfxdata="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" filled="f" stroked="f" strokeweight=".5pt">
+              <v:shape w14:anchorId="238EC1BD" id="Text Box 22" o:spid="_x0000_s1040" type="#_x0000_t202" style="position:absolute;margin-left:336.6pt;margin-top:7.6pt;width:202.5pt;height:28.25pt;z-index:251713536;visibility:visible;mso-wrap-style:square;mso-width-percent:0;mso-height-percent:0;mso-wrap-distance-left:9pt;mso-wrap-distance-top:0;mso-wrap-distance-right:9pt;mso-wrap-distance-bottom:0;mso-position-horizontal:absolute;mso-position-horizontal-relative:text;mso-position-vertical:absolute;mso-position-vertical-relative:text;mso-width-percent:0;mso-height-percent:0;mso-width-relative:margin;mso-height-relative:margin;v-text-anchor:top" o:gfxdata="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" filled="f" stroked="f" strokeweight=".5pt">
                 <v:textbox inset="0,0,0,0">
                   <w:txbxContent>
                     <w:p>
@@ -5914,215 +6847,6 @@
           </mc:Fallback>
         </mc:AlternateContent>
       </w:r>
-      <w:r>
-        <w:rPr>
-          <w:rFonts w:ascii="Graduate" w:hAnsi="Graduate"/>
-          <w:noProof/>
-          <w:sz w:val="12"/>
-          <w:szCs w:val="12"/>
-        </w:rPr>
-        <mc:AlternateContent>
-          <mc:Choice Requires="wps">
-            <w:drawing>
-              <wp:anchor distT="0" distB="0" distL="114300" distR="114300" simplePos="0" relativeHeight="251712512" behindDoc="0" locked="0" layoutInCell="1" allowOverlap="1">
-                <wp:simplePos x="0" y="0"/>
-                <wp:positionH relativeFrom="column">
-                  <wp:posOffset>561975</wp:posOffset>
-                </wp:positionH>
-                <wp:positionV relativeFrom="paragraph">
-                  <wp:posOffset>166279</wp:posOffset>
-                </wp:positionV>
-                <wp:extent cx="3028950" cy="358775"/>
-                <wp:effectExtent l="0" t="0" r="0" b="3175"/>
-                <wp:wrapNone/>
-                <wp:docPr id="10" name="Text Box 10"/>
-                <wp:cNvGraphicFramePr/>
-                <a:graphic xmlns:a="http://schemas.openxmlformats.org/drawingml/2006/main">
-                  <a:graphicData uri="http://schemas.microsoft.com/office/word/2010/wordprocessingShape">
-                    <wps:wsp>
-                      <wps:cNvSpPr txBox="1"/>
-                      <wps:spPr>
-                        <a:xfrm>
-                          <a:off x="0" y="0"/>
-                          <a:ext cx="3028950" cy="358775"/>
-                        </a:xfrm>
-                        <a:prstGeom prst="rect">
-                          <a:avLst/>
-                        </a:prstGeom>
-                        <a:noFill/>
-                        <a:ln w="6350">
-                          <a:noFill/>
-                        </a:ln>
-                      </wps:spPr>
-                      <wps:txbx>
-                        <w:txbxContent>
-                          <w:p>
-                            <w:pPr>
-                              <w:pStyle w:val="ListParagraph"/>
-                              <w:numPr>
-                                <w:ilvl w:val="0"/>
-                                <w:numId w:val="5"/>
-                              </w:numPr>
-                            </w:pPr>
-                            <w:r>
-                              <w:rPr>
-                                <w:rFonts w:ascii="Roboto Medium" w:hAnsi="Roboto Medium"/>
-                                <w:color w:val="595959" w:themeColor="text1" w:themeTint="A6"/>
-                                <w:sz w:val="18"/>
-                                <w:szCs w:val="18"/>
-                              </w:rPr>
-                              <w:t xml:space="preserve">Network core for </w:t>
-                            </w:r>
-                            <w:r>
-                              <w:rPr>
-                                <w:rFonts w:ascii="Roboto Medium" w:hAnsi="Roboto Medium"/>
-                                <w:color w:val="262626" w:themeColor="text1" w:themeTint="D9"/>
-                                <w:sz w:val="18"/>
-                                <w:szCs w:val="18"/>
-                              </w:rPr>
-                              <w:t>secured SIP &amp; HTTP</w:t>
-                            </w:r>
-                            <w:r>
-                              <w:rPr>
-                                <w:rFonts w:ascii="Roboto Medium" w:hAnsi="Roboto Medium"/>
-                                <w:color w:val="262626" w:themeColor="text1" w:themeTint="D9"/>
-                                <w:sz w:val="18"/>
-                                <w:szCs w:val="18"/>
-                              </w:rPr>
-                              <w:t xml:space="preserve"> </w:t>
-                            </w:r>
-                            <w:r>
-                              <w:rPr>
-                                <w:rFonts w:ascii="Roboto Medium" w:hAnsi="Roboto Medium"/>
-                                <w:color w:val="595959" w:themeColor="text1" w:themeTint="A6"/>
-                                <w:sz w:val="18"/>
-                                <w:szCs w:val="18"/>
-                              </w:rPr>
-                              <w:t>Communication</w:t>
-                            </w:r>
-                          </w:p>
-                          <w:p>
-                            <w:pPr>
-                              <w:pStyle w:val="ListParagraph"/>
-                              <w:numPr>
-                                <w:ilvl w:val="0"/>
-                                <w:numId w:val="5"/>
-                              </w:numPr>
-                            </w:pPr>
-                            <w:r>
-                              <w:rPr>
-                                <w:rFonts w:ascii="Roboto Medium" w:hAnsi="Roboto Medium"/>
-                                <w:color w:val="595959" w:themeColor="text1" w:themeTint="A6"/>
-                                <w:sz w:val="18"/>
-                                <w:szCs w:val="18"/>
-                              </w:rPr>
-                              <w:t>Call Manager Module.</w:t>
-                            </w:r>
-                          </w:p>
-                        </w:txbxContent>
-                      </wps:txbx>
-                      <wps:bodyPr rot="0" spcFirstLastPara="0" vertOverflow="overflow" horzOverflow="overflow" vert="horz" wrap="square" lIns="0" tIns="0" rIns="0" bIns="0" numCol="1" spcCol="0" rtlCol="0" fromWordArt="0" anchor="t" anchorCtr="0" forceAA="0" compatLnSpc="1">
-                        <a:prstTxWarp prst="textNoShape">
-                          <a:avLst/>
-                        </a:prstTxWarp>
-                        <a:noAutofit/>
-                      </wps:bodyPr>
-                    </wps:wsp>
-                  </a:graphicData>
-                </a:graphic>
-                <wp14:sizeRelH relativeFrom="margin">
-                  <wp14:pctWidth>0</wp14:pctWidth>
-                </wp14:sizeRelH>
-                <wp14:sizeRelV relativeFrom="margin">
-                  <wp14:pctHeight>0</wp14:pctHeight>
-                </wp14:sizeRelV>
-              </wp:anchor>
-            </w:drawing>
-          </mc:Choice>
-          <mc:Fallback>
-            <w:pict>
-              <v:shape id="Text Box 10" o:spid="_x0000_s1040" type="#_x0000_t202" style="position:absolute;margin-left:44.25pt;margin-top:13.1pt;width:238.5pt;height:28.25pt;z-index:251712512;visibility:visible;mso-wrap-style:square;mso-width-percent:0;mso-height-percent:0;mso-wrap-distance-left:9pt;mso-wrap-distance-top:0;mso-wrap-distance-right:9pt;mso-wrap-distance-bottom:0;mso-position-horizontal:absolute;mso-position-horizontal-relative:text;mso-position-vertical:absolute;mso-position-vertical-relative:text;mso-width-percent:0;mso-height-percent:0;mso-width-relative:margin;mso-height-relative:margin;v-text-anchor:top" o:gfxdata="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" filled="f" stroked="f" strokeweight=".5pt">
-                <v:textbox inset="0,0,0,0">
-                  <w:txbxContent>
-                    <w:p>
-                      <w:pPr>
-                        <w:pStyle w:val="ListParagraph"/>
-                        <w:numPr>
-                          <w:ilvl w:val="0"/>
-                          <w:numId w:val="5"/>
-                        </w:numPr>
-                      </w:pPr>
-                      <w:r>
-                        <w:rPr>
-                          <w:rFonts w:ascii="Roboto Medium" w:hAnsi="Roboto Medium"/>
-                          <w:color w:val="595959" w:themeColor="text1" w:themeTint="A6"/>
-                          <w:sz w:val="18"/>
-                          <w:szCs w:val="18"/>
-                        </w:rPr>
-                        <w:t xml:space="preserve">Network core for </w:t>
-                      </w:r>
-                      <w:r>
-                        <w:rPr>
-                          <w:rFonts w:ascii="Roboto Medium" w:hAnsi="Roboto Medium"/>
-                          <w:color w:val="262626" w:themeColor="text1" w:themeTint="D9"/>
-                          <w:sz w:val="18"/>
-                          <w:szCs w:val="18"/>
-                        </w:rPr>
-                        <w:t>secured SIP &amp; HTTP</w:t>
-                      </w:r>
-                      <w:r>
-                        <w:rPr>
-                          <w:rFonts w:ascii="Roboto Medium" w:hAnsi="Roboto Medium"/>
-                          <w:color w:val="262626" w:themeColor="text1" w:themeTint="D9"/>
-                          <w:sz w:val="18"/>
-                          <w:szCs w:val="18"/>
-                        </w:rPr>
-                        <w:t xml:space="preserve"> </w:t>
-                      </w:r>
-                      <w:r>
-                        <w:rPr>
-                          <w:rFonts w:ascii="Roboto Medium" w:hAnsi="Roboto Medium"/>
-                          <w:color w:val="595959" w:themeColor="text1" w:themeTint="A6"/>
-                          <w:sz w:val="18"/>
-                          <w:szCs w:val="18"/>
-                        </w:rPr>
-                        <w:t>Communication</w:t>
-                      </w:r>
-                    </w:p>
-                    <w:p>
-                      <w:pPr>
-                        <w:pStyle w:val="ListParagraph"/>
-                        <w:numPr>
-                          <w:ilvl w:val="0"/>
-                          <w:numId w:val="5"/>
-                        </w:numPr>
-                      </w:pPr>
-                      <w:r>
-                        <w:rPr>
-                          <w:rFonts w:ascii="Roboto Medium" w:hAnsi="Roboto Medium"/>
-                          <w:color w:val="595959" w:themeColor="text1" w:themeTint="A6"/>
-                          <w:sz w:val="18"/>
-                          <w:szCs w:val="18"/>
-                        </w:rPr>
-                        <w:t>Call Manager Module.</w:t>
-                      </w:r>
-                    </w:p>
-                  </w:txbxContent>
-                </v:textbox>
-              </v:shape>
-            </w:pict>
-          </mc:Fallback>
-        </mc:AlternateContent>
-      </w:r>
-    </w:p>
-    <w:p>
-      <w:pPr>
-        <w:rPr>
-          <w:rFonts w:ascii="Graduate" w:hAnsi="Graduate"/>
-          <w:sz w:val="12"/>
-          <w:szCs w:val="12"/>
-        </w:rPr>
-      </w:pPr>
     </w:p>
     <w:p>
       <w:pPr>
@@ -6141,6 +6865,15 @@
         </w:rPr>
         <w:t xml:space="preserve">           </w:t>
       </w:r>
+    </w:p>
+    <w:p>
+      <w:pPr>
+        <w:rPr>
+          <w:rFonts w:ascii="Graduate" w:hAnsi="Graduate"/>
+          <w:sz w:val="12"/>
+          <w:szCs w:val="12"/>
+        </w:rPr>
+      </w:pPr>
     </w:p>
     <w:p>
       <w:pPr>
@@ -6202,7 +6935,7 @@
                   <wp:posOffset>-113665</wp:posOffset>
                 </wp:positionH>
                 <wp:positionV relativeFrom="paragraph">
-                  <wp:posOffset>221071</wp:posOffset>
+                  <wp:posOffset>140244</wp:posOffset>
                 </wp:positionV>
                 <wp:extent cx="6960870" cy="187325"/>
                 <wp:effectExtent l="0" t="0" r="11430" b="3175"/>
@@ -6335,7 +7068,7 @@
           </mc:Choice>
           <mc:Fallback>
             <w:pict>
-              <v:shape id="Text Box 24" o:spid="_x0000_s1041" type="#_x0000_t202" style="position:absolute;margin-left:-8.95pt;margin-top:17.4pt;width:548.1pt;height:14.75pt;z-index:251693056;visibility:visible;mso-wrap-style:square;mso-width-percent:0;mso-height-percent:0;mso-wrap-distance-left:9pt;mso-wrap-distance-top:0;mso-wrap-distance-right:9pt;mso-wrap-distance-bottom:0;mso-position-horizontal:absolute;mso-position-horizontal-relative:text;mso-position-vertical:absolute;mso-position-vertical-relative:text;mso-width-percent:0;mso-height-percent:0;mso-width-relative:margin;mso-height-relative:margin;v-text-anchor:top" o:gfxdata="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" filled="f" stroked="f" strokeweight=".5pt">
+              <v:shape id="Text Box 24" o:spid="_x0000_s1041" type="#_x0000_t202" style="position:absolute;margin-left:-8.95pt;margin-top:11.05pt;width:548.1pt;height:14.75pt;z-index:251693056;visibility:visible;mso-wrap-style:square;mso-width-percent:0;mso-height-percent:0;mso-wrap-distance-left:9pt;mso-wrap-distance-top:0;mso-wrap-distance-right:9pt;mso-wrap-distance-bottom:0;mso-position-horizontal:absolute;mso-position-horizontal-relative:text;mso-position-vertical:absolute;mso-position-vertical-relative:text;mso-width-percent:0;mso-height-percent:0;mso-width-relative:margin;mso-height-relative:margin;v-text-anchor:top" o:gfxdata="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" filled="f" stroked="f" strokeweight=".5pt">
                 <v:textbox inset="0,0,0,0">
                   <w:txbxContent>
                     <w:p>
@@ -6439,15 +7172,6 @@
           <w:szCs w:val="12"/>
         </w:rPr>
       </w:pPr>
-    </w:p>
-    <w:p>
-      <w:pPr>
-        <w:rPr>
-          <w:rFonts w:ascii="Graduate" w:hAnsi="Graduate"/>
-          <w:sz w:val="12"/>
-          <w:szCs w:val="12"/>
-        </w:rPr>
-      </w:pPr>
       <w:r>
         <w:rPr>
           <w:rFonts w:ascii="Graduate" w:hAnsi="Graduate"/>
@@ -6464,7 +7188,7 @@
                   <wp:posOffset>342900</wp:posOffset>
                 </wp:positionH>
                 <wp:positionV relativeFrom="paragraph">
-                  <wp:posOffset>1996</wp:posOffset>
+                  <wp:posOffset>116749</wp:posOffset>
                 </wp:positionV>
                 <wp:extent cx="6503670" cy="481330"/>
                 <wp:effectExtent l="0" t="0" r="11430" b="13970"/>
@@ -6633,7 +7357,7 @@
           </mc:Choice>
           <mc:Fallback>
             <w:pict>
-              <v:shape id="Text Box 25" o:spid="_x0000_s1042" type="#_x0000_t202" style="position:absolute;margin-left:27pt;margin-top:.15pt;width:512.1pt;height:37.9pt;z-index:251694080;visibility:visible;mso-wrap-style:square;mso-height-percent:0;mso-wrap-distance-left:9pt;mso-wrap-distance-top:0;mso-wrap-distance-right:9pt;mso-wrap-distance-bottom:0;mso-position-horizontal:absolute;mso-position-horizontal-relative:text;mso-position-vertical:absolute;mso-position-vertical-relative:text;mso-height-percent:0;mso-height-relative:margin;v-text-anchor:top" o:gfxdata="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" filled="f" stroked="f" strokeweight=".5pt">
+              <v:shape id="Text Box 25" o:spid="_x0000_s1042" type="#_x0000_t202" style="position:absolute;margin-left:27pt;margin-top:9.2pt;width:512.1pt;height:37.9pt;z-index:251694080;visibility:visible;mso-wrap-style:square;mso-height-percent:0;mso-wrap-distance-left:9pt;mso-wrap-distance-top:0;mso-wrap-distance-right:9pt;mso-wrap-distance-bottom:0;mso-position-horizontal:absolute;mso-position-horizontal-relative:text;mso-position-vertical:absolute;mso-position-vertical-relative:text;mso-height-percent:0;mso-height-relative:margin;v-text-anchor:top" o:gfxdata="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" filled="f" stroked="f" strokeweight=".5pt">
                 <v:textbox inset="0,0,0,0">
                   <w:txbxContent>
                     <w:p>
@@ -6801,7 +7525,7 @@
                   <wp:posOffset>-116840</wp:posOffset>
                 </wp:positionH>
                 <wp:positionV relativeFrom="paragraph">
-                  <wp:posOffset>137069</wp:posOffset>
+                  <wp:posOffset>196941</wp:posOffset>
                 </wp:positionV>
                 <wp:extent cx="6960870" cy="187325"/>
                 <wp:effectExtent l="0" t="0" r="11430" b="3175"/>
@@ -6911,7 +7635,7 @@
           </mc:Choice>
           <mc:Fallback>
             <w:pict>
-              <v:shape w14:anchorId="0437F071" id="Text Box 36" o:spid="_x0000_s1043" type="#_x0000_t202" style="position:absolute;margin-left:-9.2pt;margin-top:10.8pt;width:548.1pt;height:14.75pt;z-index:251710464;visibility:visible;mso-wrap-style:square;mso-width-percent:0;mso-height-percent:0;mso-wrap-distance-left:9pt;mso-wrap-distance-top:0;mso-wrap-distance-right:9pt;mso-wrap-distance-bottom:0;mso-position-horizontal:absolute;mso-position-horizontal-relative:text;mso-position-vertical:absolute;mso-position-vertical-relative:text;mso-width-percent:0;mso-height-percent:0;mso-width-relative:margin;mso-height-relative:margin;v-text-anchor:top" o:gfxdata="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" filled="f" stroked="f" strokeweight=".5pt">
+              <v:shape w14:anchorId="0437F071" id="Text Box 36" o:spid="_x0000_s1043" type="#_x0000_t202" style="position:absolute;margin-left:-9.2pt;margin-top:15.5pt;width:548.1pt;height:14.75pt;z-index:251710464;visibility:visible;mso-wrap-style:square;mso-width-percent:0;mso-height-percent:0;mso-wrap-distance-left:9pt;mso-wrap-distance-top:0;mso-wrap-distance-right:9pt;mso-wrap-distance-bottom:0;mso-position-horizontal:absolute;mso-position-horizontal-relative:text;mso-position-vertical:absolute;mso-position-vertical-relative:text;mso-width-percent:0;mso-height-percent:0;mso-width-relative:margin;mso-height-relative:margin;v-text-anchor:top" o:gfxdata="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" filled="f" stroked="f" strokeweight=".5pt">
                 <v:textbox inset="0,0,0,0">
                   <w:txbxContent>
                     <w:p>
@@ -7008,7 +7732,7 @@
                   <wp:posOffset>342900</wp:posOffset>
                 </wp:positionH>
                 <wp:positionV relativeFrom="paragraph">
-                  <wp:posOffset>111034</wp:posOffset>
+                  <wp:posOffset>170906</wp:posOffset>
                 </wp:positionV>
                 <wp:extent cx="6503670" cy="203835"/>
                 <wp:effectExtent l="0" t="0" r="11430" b="5715"/>
@@ -7176,7 +7900,7 @@
           </mc:Choice>
           <mc:Fallback>
             <w:pict>
-              <v:shape w14:anchorId="1D2603E6" id="Text Box 37" o:spid="_x0000_s1044" type="#_x0000_t202" style="position:absolute;margin-left:27pt;margin-top:8.75pt;width:512.1pt;height:16.05pt;z-index:251711488;visibility:visible;mso-wrap-style:square;mso-height-percent:0;mso-wrap-distance-left:9pt;mso-wrap-distance-top:0;mso-wrap-distance-right:9pt;mso-wrap-distance-bottom:0;mso-position-horizontal:absolute;mso-position-horizontal-relative:text;mso-position-vertical:absolute;mso-position-vertical-relative:text;mso-height-percent:0;mso-height-relative:margin;v-text-anchor:top" o:gfxdata="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" filled="f" stroked="f" strokeweight=".5pt">
+              <v:shape w14:anchorId="1D2603E6" id="Text Box 37" o:spid="_x0000_s1044" type="#_x0000_t202" style="position:absolute;margin-left:27pt;margin-top:13.45pt;width:512.1pt;height:16.05pt;z-index:251711488;visibility:visible;mso-wrap-style:square;mso-height-percent:0;mso-wrap-distance-left:9pt;mso-wrap-distance-top:0;mso-wrap-distance-right:9pt;mso-wrap-distance-bottom:0;mso-position-horizontal:absolute;mso-position-horizontal-relative:text;mso-position-vertical:absolute;mso-position-vertical-relative:text;mso-height-percent:0;mso-height-relative:margin;v-text-anchor:top" o:gfxdata="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" filled="f" stroked="f" strokeweight=".5pt">
                 <v:textbox inset="0,0,0,0">
                   <w:txbxContent>
                     <w:p>
@@ -7678,8 +8402,19 @@
                                 <w:sz w:val="18"/>
                                 <w:szCs w:val="18"/>
                               </w:rPr>
-                              <w:t>Problem Setter &amp; Judge in various Intra &amp; Inter University Contest</w:t>
-                            </w:r>
+                              <w:t xml:space="preserve">Problem Setter &amp; Judge in </w:t>
+                            </w:r>
+                            <w:hyperlink r:id="rId29" w:history="1">
+                              <w:r>
+                                <w:rPr>
+                                  <w:rStyle w:val="Hyperlink"/>
+                                  <w:rFonts w:ascii="Roboto Medium" w:hAnsi="Roboto Medium"/>
+                                  <w:sz w:val="18"/>
+                                  <w:szCs w:val="18"/>
+                                </w:rPr>
+                                <w:t>Samsung Code Contest 2018</w:t>
+                              </w:r>
+                            </w:hyperlink>
                           </w:p>
                           <w:p/>
                         </w:txbxContent>
@@ -7730,7 +8465,7 @@
                         </w:rPr>
                         <w:t xml:space="preserve">Qualified for </w:t>
                       </w:r>
-                      <w:hyperlink r:id="rId29" w:history="1">
+                      <w:hyperlink r:id="rId30" w:history="1">
                         <w:r>
                           <w:rPr>
                             <w:rStyle w:val="Hyperlink"/>
@@ -7862,8 +8597,19 @@
                           <w:sz w:val="18"/>
                           <w:szCs w:val="18"/>
                         </w:rPr>
-                        <w:t>Problem Setter &amp; Judge in various Intra &amp; Inter University Contest</w:t>
-                      </w:r>
+                        <w:t xml:space="preserve">Problem Setter &amp; Judge in </w:t>
+                      </w:r>
+                      <w:hyperlink r:id="rId31" w:history="1">
+                        <w:r>
+                          <w:rPr>
+                            <w:rStyle w:val="Hyperlink"/>
+                            <w:rFonts w:ascii="Roboto Medium" w:hAnsi="Roboto Medium"/>
+                            <w:sz w:val="18"/>
+                            <w:szCs w:val="18"/>
+                          </w:rPr>
+                          <w:t>Samsung Code Contest 2018</w:t>
+                        </w:r>
+                      </w:hyperlink>
                     </w:p>
                     <w:p/>
                   </w:txbxContent>
@@ -8078,7 +8824,7 @@
                                 </w14:textOutline>
                               </w:rPr>
                             </w:pPr>
-                            <w:hyperlink r:id="rId30" w:history="1">
+                            <w:hyperlink r:id="rId32" w:history="1">
                               <w:r>
                                 <w:rPr>
                                   <w:rStyle w:val="Hyperlink"/>
@@ -8144,7 +8890,7 @@
                           </w14:textOutline>
                         </w:rPr>
                       </w:pPr>
-                      <w:hyperlink r:id="rId31" w:history="1">
+                      <w:hyperlink r:id="rId33" w:history="1">
                         <w:r>
                           <w:rPr>
                             <w:rStyle w:val="Hyperlink"/>
@@ -8937,7 +9683,7 @@
                                 <w:szCs w:val="18"/>
                               </w:rPr>
                             </w:pPr>
-                            <w:hyperlink r:id="rId32" w:history="1">
+                            <w:hyperlink r:id="rId34" w:history="1">
                               <w:r>
                                 <w:rPr>
                                   <w:rStyle w:val="Hyperlink"/>
@@ -9086,7 +9832,7 @@
                                 <w:szCs w:val="18"/>
                               </w:rPr>
                             </w:pPr>
-                            <w:hyperlink r:id="rId33" w:history="1">
+                            <w:hyperlink r:id="rId35" w:history="1">
                               <w:r>
                                 <w:rPr>
                                   <w:rStyle w:val="Hyperlink"/>
@@ -9291,7 +10037,7 @@
                           <w:szCs w:val="18"/>
                         </w:rPr>
                       </w:pPr>
-                      <w:hyperlink r:id="rId34" w:history="1">
+                      <w:hyperlink r:id="rId36" w:history="1">
                         <w:r>
                           <w:rPr>
                             <w:rStyle w:val="Hyperlink"/>
@@ -9440,7 +10186,7 @@
                           <w:szCs w:val="18"/>
                         </w:rPr>
                       </w:pPr>
-                      <w:hyperlink r:id="rId35" w:history="1">
+                      <w:hyperlink r:id="rId37" w:history="1">
                         <w:r>
                           <w:rPr>
                             <w:rStyle w:val="Hyperlink"/>
@@ -9593,7 +10339,7 @@
       </w:r>
     </w:p>
     <w:sectPr>
-      <w:footerReference w:type="default" r:id="rId36"/>
+      <w:footerReference w:type="default" r:id="rId38"/>
       <w:pgSz w:w="12240" w:h="15840"/>
       <w:pgMar w:top="720" w:right="720" w:bottom="720" w:left="720" w:header="720" w:footer="0" w:gutter="0"/>
       <w:cols w:space="720"/>
@@ -9722,7 +10468,7 @@
         <v:path o:extrusionok="f" gradientshapeok="t" o:connecttype="rect"/>
         <o:lock v:ext="edit" aspectratio="t"/>
       </v:shapetype>
-      <v:shape id="_x0000_i1042" type="#_x0000_t75" style="width:43.7pt;height:43.7pt;visibility:visible;mso-wrap-style:square" o:bullet="t">
+      <v:shape id="_x0000_i1055" type="#_x0000_t75" style="width:43.7pt;height:43.7pt;visibility:visible;mso-wrap-style:square" o:bullet="t">
         <v:imagedata r:id="rId1" o:title=""/>
       </v:shape>
     </w:pict>
@@ -12424,7 +13170,7 @@
 </file>
 
 <file path=customXml/itemProps1.xml><?xml version="1.0" encoding="utf-8"?>
-<ds:datastoreItem xmlns:ds="http://schemas.openxmlformats.org/officeDocument/2006/customXml" ds:itemID="{B0FC20E2-4E2B-4B99-B50B-00152A7C6971}">
+<ds:datastoreItem xmlns:ds="http://schemas.openxmlformats.org/officeDocument/2006/customXml" ds:itemID="{238718EF-8E65-4961-B77F-0D1DAC2C243A}">
   <ds:schemaRefs>
     <ds:schemaRef ds:uri="http://schemas.openxmlformats.org/officeDocument/2006/bibliography"/>
   </ds:schemaRefs>

</xml_diff>

<commit_message>
Updated stats about competitive programming highlights
</commit_message>
<xml_diff>
--- a/Fahim Ahmed Resume.docx
+++ b/Fahim Ahmed Resume.docx
@@ -9990,7 +9990,6 @@
           <w:szCs w:val="12"/>
         </w:rPr>
       </w:pPr>
-      <w:bookmarkStart w:id="0" w:name="_GoBack"/>
     </w:p>
     <w:p>
       <w:pPr>
@@ -10087,914 +10086,6 @@
         <mc:AlternateContent>
           <mc:Choice Requires="wps">
             <w:drawing>
-              <wp:anchor distT="0" distB="0" distL="114300" distR="114300" simplePos="0" relativeHeight="251737088" behindDoc="0" locked="0" layoutInCell="1" allowOverlap="1" wp14:anchorId="2CF06EBE" wp14:editId="1ED5445E">
-                <wp:simplePos x="0" y="0"/>
-                <wp:positionH relativeFrom="column">
-                  <wp:posOffset>2994660</wp:posOffset>
-                </wp:positionH>
-                <wp:positionV relativeFrom="paragraph">
-                  <wp:posOffset>664210</wp:posOffset>
-                </wp:positionV>
-                <wp:extent cx="3861435" cy="723900"/>
-                <wp:effectExtent l="0" t="0" r="5715" b="0"/>
-                <wp:wrapNone/>
-                <wp:docPr id="32" name="Text Box 32"/>
-                <wp:cNvGraphicFramePr/>
-                <a:graphic xmlns:a="http://schemas.openxmlformats.org/drawingml/2006/main">
-                  <a:graphicData uri="http://schemas.microsoft.com/office/word/2010/wordprocessingShape">
-                    <wps:wsp>
-                      <wps:cNvSpPr txBox="1"/>
-                      <wps:spPr>
-                        <a:xfrm>
-                          <a:off x="0" y="0"/>
-                          <a:ext cx="3861435" cy="723900"/>
-                        </a:xfrm>
-                        <a:prstGeom prst="rect">
-                          <a:avLst/>
-                        </a:prstGeom>
-                        <a:noFill/>
-                        <a:ln w="6350">
-                          <a:noFill/>
-                        </a:ln>
-                      </wps:spPr>
-                      <wps:txbx>
-                        <w:txbxContent>
-                          <w:p>
-                            <w:pPr>
-                              <w:pStyle w:val="ListParagraph"/>
-                              <w:numPr>
-                                <w:ilvl w:val="0"/>
-                                <w:numId w:val="1"/>
-                              </w:numPr>
-                              <w:spacing w:after="0"/>
-                              <w:rPr>
-                                <w:rFonts w:ascii="Quando" w:hAnsi="Quando"/>
-                                <w:color w:val="262626" w:themeColor="text1" w:themeTint="D9"/>
-                                <w:sz w:val="17"/>
-                                <w:szCs w:val="17"/>
-                              </w:rPr>
-                            </w:pPr>
-                            <w:r>
-                              <w:rPr>
-                                <w:rFonts w:ascii="Quando" w:hAnsi="Quando"/>
-                                <w:color w:val="262626" w:themeColor="text1" w:themeTint="D9"/>
-                                <w:sz w:val="17"/>
-                                <w:szCs w:val="17"/>
-                              </w:rPr>
-                              <w:t>Competitive Programming Highlights:</w:t>
-                            </w:r>
-                          </w:p>
-                          <w:p>
-                            <w:pPr>
-                              <w:pStyle w:val="ListParagraph"/>
-                              <w:numPr>
-                                <w:ilvl w:val="1"/>
-                                <w:numId w:val="1"/>
-                              </w:numPr>
-                              <w:tabs>
-                                <w:tab w:val="clear" w:pos="1080"/>
-                                <w:tab w:val="num" w:pos="630"/>
-                              </w:tabs>
-                              <w:ind w:left="630" w:hanging="270"/>
-                              <w:rPr>
-                                <w:rFonts w:ascii="Quando" w:hAnsi="Quando"/>
-                                <w:color w:val="262626" w:themeColor="text1" w:themeTint="D9"/>
-                                <w:sz w:val="16"/>
-                                <w:szCs w:val="16"/>
-                              </w:rPr>
-                            </w:pPr>
-                            <w:r>
-                              <w:rPr>
-                                <w:rFonts w:ascii="Quando" w:hAnsi="Quando"/>
-                                <w:color w:val="404040" w:themeColor="text1" w:themeTint="BF"/>
-                                <w:sz w:val="16"/>
-                                <w:szCs w:val="16"/>
-                              </w:rPr>
-                              <w:t>Ranked 30</w:t>
-                            </w:r>
-                            <w:r>
-                              <w:rPr>
-                                <w:rFonts w:ascii="Quando" w:hAnsi="Quando"/>
-                                <w:color w:val="404040" w:themeColor="text1" w:themeTint="BF"/>
-                                <w:sz w:val="16"/>
-                                <w:szCs w:val="16"/>
-                                <w:vertAlign w:val="superscript"/>
-                              </w:rPr>
-                              <w:t>th</w:t>
-                            </w:r>
-                            <w:r>
-                              <w:rPr>
-                                <w:rFonts w:ascii="Quando" w:hAnsi="Quando"/>
-                                <w:color w:val="404040" w:themeColor="text1" w:themeTint="BF"/>
-                                <w:sz w:val="16"/>
-                                <w:szCs w:val="16"/>
-                              </w:rPr>
-                              <w:t xml:space="preserve"> </w:t>
-                            </w:r>
-                            <w:r>
-                              <w:rPr>
-                                <w:rFonts w:ascii="Quando" w:hAnsi="Quando"/>
-                                <w:color w:val="595959" w:themeColor="text1" w:themeTint="A6"/>
-                                <w:sz w:val="16"/>
-                                <w:szCs w:val="16"/>
-                              </w:rPr>
-                              <w:t xml:space="preserve">in </w:t>
-                            </w:r>
-                            <w:hyperlink r:id="rId28" w:history="1">
-                              <w:r>
-                                <w:rPr>
-                                  <w:rStyle w:val="Hyperlink"/>
-                                  <w:sz w:val="16"/>
-                                  <w:szCs w:val="16"/>
-                                  <w:u w:val="single"/>
-                                </w:rPr>
-                                <w:t>ACM ICPC Asia Dhaka Regional 2015</w:t>
-                              </w:r>
-                            </w:hyperlink>
-                            <w:r>
-                              <w:rPr>
-                                <w:rFonts w:ascii="Quando" w:hAnsi="Quando"/>
-                                <w:color w:val="262626" w:themeColor="text1" w:themeTint="D9"/>
-                                <w:sz w:val="16"/>
-                                <w:szCs w:val="16"/>
-                              </w:rPr>
-                              <w:t>.</w:t>
-                            </w:r>
-                            <w:r>
-                              <w:rPr>
-                                <w:rFonts w:ascii="Quando" w:hAnsi="Quando"/>
-                                <w:color w:val="595959" w:themeColor="text1" w:themeTint="A6"/>
-                                <w:sz w:val="16"/>
-                                <w:szCs w:val="16"/>
-                              </w:rPr>
-                              <w:br/>
-                              <w:t>(</w:t>
-                            </w:r>
-                            <w:proofErr w:type="spellStart"/>
-                            <w:r>
-                              <w:rPr>
-                                <w:rFonts w:ascii="Quando" w:hAnsi="Quando"/>
-                                <w:color w:val="595959" w:themeColor="text1" w:themeTint="A6"/>
-                                <w:sz w:val="16"/>
-                                <w:szCs w:val="16"/>
-                              </w:rPr>
-                              <w:t>MIST_Beginners</w:t>
-                            </w:r>
-                            <w:proofErr w:type="spellEnd"/>
-                            <w:r>
-                              <w:rPr>
-                                <w:rFonts w:ascii="Quando" w:hAnsi="Quando"/>
-                                <w:color w:val="595959" w:themeColor="text1" w:themeTint="A6"/>
-                                <w:sz w:val="16"/>
-                                <w:szCs w:val="16"/>
-                              </w:rPr>
-                              <w:t>, Out of 120+ teams.)</w:t>
-                            </w:r>
-                          </w:p>
-                          <w:p>
-                            <w:pPr>
-                              <w:pStyle w:val="ListParagraph"/>
-                              <w:numPr>
-                                <w:ilvl w:val="1"/>
-                                <w:numId w:val="1"/>
-                              </w:numPr>
-                              <w:tabs>
-                                <w:tab w:val="clear" w:pos="1080"/>
-                                <w:tab w:val="num" w:pos="630"/>
-                              </w:tabs>
-                              <w:ind w:hanging="720"/>
-                              <w:rPr>
-                                <w:rFonts w:ascii="Quando" w:hAnsi="Quando"/>
-                                <w:color w:val="262626" w:themeColor="text1" w:themeTint="D9"/>
-                                <w:sz w:val="16"/>
-                                <w:szCs w:val="16"/>
-                              </w:rPr>
-                            </w:pPr>
-                            <w:r>
-                              <w:rPr>
-                                <w:rFonts w:ascii="Quando" w:hAnsi="Quando"/>
-                                <w:color w:val="595959" w:themeColor="text1" w:themeTint="A6"/>
-                                <w:sz w:val="16"/>
-                                <w:szCs w:val="16"/>
-                              </w:rPr>
-                              <w:t xml:space="preserve">Personally </w:t>
-                            </w:r>
-                            <w:r>
-                              <w:rPr>
-                                <w:rFonts w:ascii="Quando" w:hAnsi="Quando"/>
-                                <w:color w:val="595959" w:themeColor="text1" w:themeTint="A6"/>
-                                <w:sz w:val="16"/>
-                                <w:szCs w:val="16"/>
-                              </w:rPr>
-                              <w:t xml:space="preserve">achieved </w:t>
-                            </w:r>
-                            <w:hyperlink r:id="rId29" w:history="1">
-                              <w:r>
-                                <w:rPr>
-                                  <w:rStyle w:val="Hyperlink"/>
-                                  <w:sz w:val="16"/>
-                                  <w:szCs w:val="16"/>
-                                  <w:u w:val="single"/>
-                                </w:rPr>
-                                <w:t>above 97% percentile in HackerRank</w:t>
-                              </w:r>
-                            </w:hyperlink>
-                            <w:r>
-                              <w:rPr>
-                                <w:rFonts w:ascii="Quando" w:hAnsi="Quando"/>
-                                <w:color w:val="262626" w:themeColor="text1" w:themeTint="D9"/>
-                                <w:sz w:val="16"/>
-                                <w:szCs w:val="16"/>
-                              </w:rPr>
-                              <w:t>.</w:t>
-                            </w:r>
-                          </w:p>
-                          <w:p>
-                            <w:pPr>
-                              <w:pStyle w:val="ListParagraph"/>
-                              <w:numPr>
-                                <w:ilvl w:val="1"/>
-                                <w:numId w:val="1"/>
-                              </w:numPr>
-                              <w:tabs>
-                                <w:tab w:val="clear" w:pos="1080"/>
-                                <w:tab w:val="num" w:pos="630"/>
-                              </w:tabs>
-                              <w:ind w:hanging="720"/>
-                              <w:rPr>
-                                <w:rFonts w:ascii="Quando" w:hAnsi="Quando"/>
-                                <w:color w:val="262626" w:themeColor="text1" w:themeTint="D9"/>
-                                <w:sz w:val="16"/>
-                                <w:szCs w:val="16"/>
-                              </w:rPr>
-                            </w:pPr>
-                            <w:r>
-                              <w:rPr>
-                                <w:rFonts w:ascii="Quando" w:hAnsi="Quando"/>
-                                <w:color w:val="595959" w:themeColor="text1" w:themeTint="A6"/>
-                                <w:sz w:val="16"/>
-                                <w:szCs w:val="16"/>
-                              </w:rPr>
-                              <w:t xml:space="preserve">Problem Setter &amp; Judge in </w:t>
-                            </w:r>
-                            <w:hyperlink r:id="rId30" w:history="1">
-                              <w:r>
-                                <w:rPr>
-                                  <w:rStyle w:val="Hyperlink"/>
-                                  <w:sz w:val="16"/>
-                                  <w:szCs w:val="16"/>
-                                </w:rPr>
-                                <w:t>Samsung Code Contest 2018</w:t>
-                              </w:r>
-                            </w:hyperlink>
-                          </w:p>
-                          <w:p>
-                            <w:pPr>
-                              <w:spacing w:after="0"/>
-                              <w:rPr>
-                                <w:color w:val="262626" w:themeColor="text1" w:themeTint="D9"/>
-                              </w:rPr>
-                            </w:pPr>
-                          </w:p>
-                        </w:txbxContent>
-                      </wps:txbx>
-                      <wps:bodyPr rot="0" spcFirstLastPara="0" vertOverflow="overflow" horzOverflow="overflow" vert="horz" wrap="square" lIns="0" tIns="0" rIns="0" bIns="0" numCol="1" spcCol="0" rtlCol="0" fromWordArt="0" anchor="t" anchorCtr="0" forceAA="0" compatLnSpc="1">
-                        <a:prstTxWarp prst="textNoShape">
-                          <a:avLst/>
-                        </a:prstTxWarp>
-                        <a:noAutofit/>
-                      </wps:bodyPr>
-                    </wps:wsp>
-                  </a:graphicData>
-                </a:graphic>
-                <wp14:sizeRelH relativeFrom="margin">
-                  <wp14:pctWidth>0</wp14:pctWidth>
-                </wp14:sizeRelH>
-                <wp14:sizeRelV relativeFrom="margin">
-                  <wp14:pctHeight>0</wp14:pctHeight>
-                </wp14:sizeRelV>
-              </wp:anchor>
-            </w:drawing>
-          </mc:Choice>
-          <mc:Fallback>
-            <w:pict>
-              <v:shape w14:anchorId="2CF06EBE" id="Text Box 32" o:spid="_x0000_s1049" type="#_x0000_t202" style="position:absolute;margin-left:235.8pt;margin-top:52.3pt;width:304.05pt;height:57pt;z-index:251737088;visibility:visible;mso-wrap-style:square;mso-width-percent:0;mso-height-percent:0;mso-wrap-distance-left:9pt;mso-wrap-distance-top:0;mso-wrap-distance-right:9pt;mso-wrap-distance-bottom:0;mso-position-horizontal:absolute;mso-position-horizontal-relative:text;mso-position-vertical:absolute;mso-position-vertical-relative:text;mso-width-percent:0;mso-height-percent:0;mso-width-relative:margin;mso-height-relative:margin;v-text-anchor:top" o:gfxdata="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" filled="f" stroked="f" strokeweight=".5pt">
-                <v:textbox inset="0,0,0,0">
-                  <w:txbxContent>
-                    <w:p>
-                      <w:pPr>
-                        <w:pStyle w:val="ListParagraph"/>
-                        <w:numPr>
-                          <w:ilvl w:val="0"/>
-                          <w:numId w:val="1"/>
-                        </w:numPr>
-                        <w:spacing w:after="0"/>
-                        <w:rPr>
-                          <w:rFonts w:ascii="Quando" w:hAnsi="Quando"/>
-                          <w:color w:val="262626" w:themeColor="text1" w:themeTint="D9"/>
-                          <w:sz w:val="17"/>
-                          <w:szCs w:val="17"/>
-                        </w:rPr>
-                      </w:pPr>
-                      <w:r>
-                        <w:rPr>
-                          <w:rFonts w:ascii="Quando" w:hAnsi="Quando"/>
-                          <w:color w:val="262626" w:themeColor="text1" w:themeTint="D9"/>
-                          <w:sz w:val="17"/>
-                          <w:szCs w:val="17"/>
-                        </w:rPr>
-                        <w:t>Competitive Programming Highlights:</w:t>
-                      </w:r>
-                    </w:p>
-                    <w:p>
-                      <w:pPr>
-                        <w:pStyle w:val="ListParagraph"/>
-                        <w:numPr>
-                          <w:ilvl w:val="1"/>
-                          <w:numId w:val="1"/>
-                        </w:numPr>
-                        <w:tabs>
-                          <w:tab w:val="clear" w:pos="1080"/>
-                          <w:tab w:val="num" w:pos="630"/>
-                        </w:tabs>
-                        <w:ind w:left="630" w:hanging="270"/>
-                        <w:rPr>
-                          <w:rFonts w:ascii="Quando" w:hAnsi="Quando"/>
-                          <w:color w:val="262626" w:themeColor="text1" w:themeTint="D9"/>
-                          <w:sz w:val="16"/>
-                          <w:szCs w:val="16"/>
-                        </w:rPr>
-                      </w:pPr>
-                      <w:r>
-                        <w:rPr>
-                          <w:rFonts w:ascii="Quando" w:hAnsi="Quando"/>
-                          <w:color w:val="404040" w:themeColor="text1" w:themeTint="BF"/>
-                          <w:sz w:val="16"/>
-                          <w:szCs w:val="16"/>
-                        </w:rPr>
-                        <w:t>Ranked 30</w:t>
-                      </w:r>
-                      <w:r>
-                        <w:rPr>
-                          <w:rFonts w:ascii="Quando" w:hAnsi="Quando"/>
-                          <w:color w:val="404040" w:themeColor="text1" w:themeTint="BF"/>
-                          <w:sz w:val="16"/>
-                          <w:szCs w:val="16"/>
-                          <w:vertAlign w:val="superscript"/>
-                        </w:rPr>
-                        <w:t>th</w:t>
-                      </w:r>
-                      <w:r>
-                        <w:rPr>
-                          <w:rFonts w:ascii="Quando" w:hAnsi="Quando"/>
-                          <w:color w:val="404040" w:themeColor="text1" w:themeTint="BF"/>
-                          <w:sz w:val="16"/>
-                          <w:szCs w:val="16"/>
-                        </w:rPr>
-                        <w:t xml:space="preserve"> </w:t>
-                      </w:r>
-                      <w:r>
-                        <w:rPr>
-                          <w:rFonts w:ascii="Quando" w:hAnsi="Quando"/>
-                          <w:color w:val="595959" w:themeColor="text1" w:themeTint="A6"/>
-                          <w:sz w:val="16"/>
-                          <w:szCs w:val="16"/>
-                        </w:rPr>
-                        <w:t xml:space="preserve">in </w:t>
-                      </w:r>
-                      <w:hyperlink r:id="rId31" w:history="1">
-                        <w:r>
-                          <w:rPr>
-                            <w:rStyle w:val="Hyperlink"/>
-                            <w:sz w:val="16"/>
-                            <w:szCs w:val="16"/>
-                            <w:u w:val="single"/>
-                          </w:rPr>
-                          <w:t>ACM ICPC Asia Dhaka Regional 2015</w:t>
-                        </w:r>
-                      </w:hyperlink>
-                      <w:r>
-                        <w:rPr>
-                          <w:rFonts w:ascii="Quando" w:hAnsi="Quando"/>
-                          <w:color w:val="262626" w:themeColor="text1" w:themeTint="D9"/>
-                          <w:sz w:val="16"/>
-                          <w:szCs w:val="16"/>
-                        </w:rPr>
-                        <w:t>.</w:t>
-                      </w:r>
-                      <w:r>
-                        <w:rPr>
-                          <w:rFonts w:ascii="Quando" w:hAnsi="Quando"/>
-                          <w:color w:val="595959" w:themeColor="text1" w:themeTint="A6"/>
-                          <w:sz w:val="16"/>
-                          <w:szCs w:val="16"/>
-                        </w:rPr>
-                        <w:br/>
-                        <w:t>(</w:t>
-                      </w:r>
-                      <w:proofErr w:type="spellStart"/>
-                      <w:r>
-                        <w:rPr>
-                          <w:rFonts w:ascii="Quando" w:hAnsi="Quando"/>
-                          <w:color w:val="595959" w:themeColor="text1" w:themeTint="A6"/>
-                          <w:sz w:val="16"/>
-                          <w:szCs w:val="16"/>
-                        </w:rPr>
-                        <w:t>MIST_Beginners</w:t>
-                      </w:r>
-                      <w:proofErr w:type="spellEnd"/>
-                      <w:r>
-                        <w:rPr>
-                          <w:rFonts w:ascii="Quando" w:hAnsi="Quando"/>
-                          <w:color w:val="595959" w:themeColor="text1" w:themeTint="A6"/>
-                          <w:sz w:val="16"/>
-                          <w:szCs w:val="16"/>
-                        </w:rPr>
-                        <w:t>, Out of 120+ teams.)</w:t>
-                      </w:r>
-                    </w:p>
-                    <w:p>
-                      <w:pPr>
-                        <w:pStyle w:val="ListParagraph"/>
-                        <w:numPr>
-                          <w:ilvl w:val="1"/>
-                          <w:numId w:val="1"/>
-                        </w:numPr>
-                        <w:tabs>
-                          <w:tab w:val="clear" w:pos="1080"/>
-                          <w:tab w:val="num" w:pos="630"/>
-                        </w:tabs>
-                        <w:ind w:hanging="720"/>
-                        <w:rPr>
-                          <w:rFonts w:ascii="Quando" w:hAnsi="Quando"/>
-                          <w:color w:val="262626" w:themeColor="text1" w:themeTint="D9"/>
-                          <w:sz w:val="16"/>
-                          <w:szCs w:val="16"/>
-                        </w:rPr>
-                      </w:pPr>
-                      <w:r>
-                        <w:rPr>
-                          <w:rFonts w:ascii="Quando" w:hAnsi="Quando"/>
-                          <w:color w:val="595959" w:themeColor="text1" w:themeTint="A6"/>
-                          <w:sz w:val="16"/>
-                          <w:szCs w:val="16"/>
-                        </w:rPr>
-                        <w:t xml:space="preserve">Personally </w:t>
-                      </w:r>
-                      <w:r>
-                        <w:rPr>
-                          <w:rFonts w:ascii="Quando" w:hAnsi="Quando"/>
-                          <w:color w:val="595959" w:themeColor="text1" w:themeTint="A6"/>
-                          <w:sz w:val="16"/>
-                          <w:szCs w:val="16"/>
-                        </w:rPr>
-                        <w:t xml:space="preserve">achieved </w:t>
-                      </w:r>
-                      <w:hyperlink r:id="rId32" w:history="1">
-                        <w:r>
-                          <w:rPr>
-                            <w:rStyle w:val="Hyperlink"/>
-                            <w:sz w:val="16"/>
-                            <w:szCs w:val="16"/>
-                            <w:u w:val="single"/>
-                          </w:rPr>
-                          <w:t>above 97% percentile in HackerRank</w:t>
-                        </w:r>
-                      </w:hyperlink>
-                      <w:r>
-                        <w:rPr>
-                          <w:rFonts w:ascii="Quando" w:hAnsi="Quando"/>
-                          <w:color w:val="262626" w:themeColor="text1" w:themeTint="D9"/>
-                          <w:sz w:val="16"/>
-                          <w:szCs w:val="16"/>
-                        </w:rPr>
-                        <w:t>.</w:t>
-                      </w:r>
-                    </w:p>
-                    <w:p>
-                      <w:pPr>
-                        <w:pStyle w:val="ListParagraph"/>
-                        <w:numPr>
-                          <w:ilvl w:val="1"/>
-                          <w:numId w:val="1"/>
-                        </w:numPr>
-                        <w:tabs>
-                          <w:tab w:val="clear" w:pos="1080"/>
-                          <w:tab w:val="num" w:pos="630"/>
-                        </w:tabs>
-                        <w:ind w:hanging="720"/>
-                        <w:rPr>
-                          <w:rFonts w:ascii="Quando" w:hAnsi="Quando"/>
-                          <w:color w:val="262626" w:themeColor="text1" w:themeTint="D9"/>
-                          <w:sz w:val="16"/>
-                          <w:szCs w:val="16"/>
-                        </w:rPr>
-                      </w:pPr>
-                      <w:r>
-                        <w:rPr>
-                          <w:rFonts w:ascii="Quando" w:hAnsi="Quando"/>
-                          <w:color w:val="595959" w:themeColor="text1" w:themeTint="A6"/>
-                          <w:sz w:val="16"/>
-                          <w:szCs w:val="16"/>
-                        </w:rPr>
-                        <w:t xml:space="preserve">Problem Setter &amp; Judge in </w:t>
-                      </w:r>
-                      <w:hyperlink r:id="rId33" w:history="1">
-                        <w:r>
-                          <w:rPr>
-                            <w:rStyle w:val="Hyperlink"/>
-                            <w:sz w:val="16"/>
-                            <w:szCs w:val="16"/>
-                          </w:rPr>
-                          <w:t>Samsung Code Contest 2018</w:t>
-                        </w:r>
-                      </w:hyperlink>
-                    </w:p>
-                    <w:p>
-                      <w:pPr>
-                        <w:spacing w:after="0"/>
-                        <w:rPr>
-                          <w:color w:val="262626" w:themeColor="text1" w:themeTint="D9"/>
-                        </w:rPr>
-                      </w:pPr>
-                    </w:p>
-                  </w:txbxContent>
-                </v:textbox>
-              </v:shape>
-            </w:pict>
-          </mc:Fallback>
-        </mc:AlternateContent>
-      </w:r>
-      <w:r>
-        <w:rPr>
-          <w:rFonts w:ascii="Graduate" w:hAnsi="Graduate"/>
-          <w:noProof/>
-          <w:sz w:val="12"/>
-          <w:szCs w:val="12"/>
-        </w:rPr>
-        <mc:AlternateContent>
-          <mc:Choice Requires="wps">
-            <w:drawing>
-              <wp:anchor distT="0" distB="0" distL="114300" distR="114300" simplePos="0" relativeHeight="251736064" behindDoc="0" locked="0" layoutInCell="1" allowOverlap="1" wp14:anchorId="52BDD424" wp14:editId="57805B58">
-                <wp:simplePos x="0" y="0"/>
-                <wp:positionH relativeFrom="column">
-                  <wp:posOffset>106680</wp:posOffset>
-                </wp:positionH>
-                <wp:positionV relativeFrom="paragraph">
-                  <wp:posOffset>671830</wp:posOffset>
-                </wp:positionV>
-                <wp:extent cx="2808605" cy="716280"/>
-                <wp:effectExtent l="0" t="0" r="10795" b="7620"/>
-                <wp:wrapNone/>
-                <wp:docPr id="31" name="Text Box 31"/>
-                <wp:cNvGraphicFramePr/>
-                <a:graphic xmlns:a="http://schemas.openxmlformats.org/drawingml/2006/main">
-                  <a:graphicData uri="http://schemas.microsoft.com/office/word/2010/wordprocessingShape">
-                    <wps:wsp>
-                      <wps:cNvSpPr txBox="1"/>
-                      <wps:spPr>
-                        <a:xfrm>
-                          <a:off x="0" y="0"/>
-                          <a:ext cx="2808605" cy="716280"/>
-                        </a:xfrm>
-                        <a:prstGeom prst="rect">
-                          <a:avLst/>
-                        </a:prstGeom>
-                        <a:noFill/>
-                        <a:ln w="6350">
-                          <a:noFill/>
-                        </a:ln>
-                      </wps:spPr>
-                      <wps:txbx>
-                        <w:txbxContent>
-                          <w:p>
-                            <w:pPr>
-                              <w:pStyle w:val="ListParagraph"/>
-                              <w:numPr>
-                                <w:ilvl w:val="0"/>
-                                <w:numId w:val="5"/>
-                              </w:numPr>
-                              <w:rPr>
-                                <w:rFonts w:ascii="Quando" w:hAnsi="Quando"/>
-                                <w:sz w:val="17"/>
-                                <w:szCs w:val="17"/>
-                              </w:rPr>
-                            </w:pPr>
-                            <w:r>
-                              <w:rPr>
-                                <w:rFonts w:ascii="Quando" w:hAnsi="Quando"/>
-                                <w:color w:val="262626" w:themeColor="text1" w:themeTint="D9"/>
-                                <w:sz w:val="17"/>
-                                <w:szCs w:val="17"/>
-                              </w:rPr>
-                              <w:t>CGPA:</w:t>
-                            </w:r>
-                            <w:r>
-                              <w:rPr>
-                                <w:rFonts w:ascii="Quando" w:hAnsi="Quando"/>
-                                <w:color w:val="595959" w:themeColor="text1" w:themeTint="A6"/>
-                                <w:sz w:val="17"/>
-                                <w:szCs w:val="17"/>
-                              </w:rPr>
-                              <w:t xml:space="preserve"> 3.36 (on a scale of 4.00)</w:t>
-                            </w:r>
-                          </w:p>
-                          <w:p>
-                            <w:pPr>
-                              <w:pStyle w:val="ListParagraph"/>
-                              <w:numPr>
-                                <w:ilvl w:val="0"/>
-                                <w:numId w:val="5"/>
-                              </w:numPr>
-                              <w:rPr>
-                                <w:rFonts w:ascii="Quando" w:hAnsi="Quando"/>
-                                <w:sz w:val="16"/>
-                                <w:szCs w:val="16"/>
-                              </w:rPr>
-                            </w:pPr>
-                            <w:r>
-                              <w:rPr>
-                                <w:rFonts w:ascii="Quando" w:hAnsi="Quando"/>
-                                <w:color w:val="262626" w:themeColor="text1" w:themeTint="D9"/>
-                                <w:sz w:val="16"/>
-                                <w:szCs w:val="16"/>
-                              </w:rPr>
-                              <w:t>Recognitions:</w:t>
-                            </w:r>
-                          </w:p>
-                          <w:p>
-                            <w:pPr>
-                              <w:pStyle w:val="ListParagraph"/>
-                              <w:numPr>
-                                <w:ilvl w:val="1"/>
-                                <w:numId w:val="5"/>
-                              </w:numPr>
-                              <w:ind w:left="720"/>
-                              <w:rPr>
-                                <w:rFonts w:ascii="Quando" w:hAnsi="Quando"/>
-                                <w:color w:val="595959" w:themeColor="text1" w:themeTint="A6"/>
-                                <w:sz w:val="16"/>
-                                <w:szCs w:val="16"/>
-                              </w:rPr>
-                            </w:pPr>
-                            <w:r>
-                              <w:rPr>
-                                <w:rFonts w:ascii="Quando" w:hAnsi="Quando"/>
-                                <w:color w:val="595959" w:themeColor="text1" w:themeTint="A6"/>
-                                <w:sz w:val="16"/>
-                                <w:szCs w:val="16"/>
-                              </w:rPr>
-                              <w:t xml:space="preserve">Runner Up – App Development, </w:t>
-                            </w:r>
-                            <w:r>
-                              <w:rPr>
-                                <w:rFonts w:ascii="Quando" w:hAnsi="Quando"/>
-                                <w:color w:val="595959" w:themeColor="text1" w:themeTint="A6"/>
-                                <w:sz w:val="16"/>
-                                <w:szCs w:val="16"/>
-                              </w:rPr>
-                              <w:br/>
-                            </w:r>
-                            <w:r>
-                              <w:rPr>
-                                <w:rFonts w:ascii="Quando" w:hAnsi="Quando"/>
-                                <w:color w:val="262626" w:themeColor="text1" w:themeTint="D9"/>
-                                <w:sz w:val="16"/>
-                                <w:szCs w:val="16"/>
-                              </w:rPr>
-                              <w:t>IUT ICT FEST, 2017</w:t>
-                            </w:r>
-                          </w:p>
-                          <w:p>
-                            <w:pPr>
-                              <w:pStyle w:val="ListParagraph"/>
-                              <w:numPr>
-                                <w:ilvl w:val="1"/>
-                                <w:numId w:val="5"/>
-                              </w:numPr>
-                              <w:ind w:left="720"/>
-                              <w:rPr>
-                                <w:rFonts w:ascii="Quando" w:hAnsi="Quando"/>
-                                <w:color w:val="595959" w:themeColor="text1" w:themeTint="A6"/>
-                                <w:sz w:val="16"/>
-                                <w:szCs w:val="16"/>
-                              </w:rPr>
-                            </w:pPr>
-                            <w:r>
-                              <w:rPr>
-                                <w:rFonts w:ascii="Quando" w:hAnsi="Quando"/>
-                                <w:color w:val="595959" w:themeColor="text1" w:themeTint="A6"/>
-                                <w:sz w:val="16"/>
-                                <w:szCs w:val="16"/>
-                              </w:rPr>
-                              <w:t xml:space="preserve">MIST Best Coder of The Year </w:t>
-                            </w:r>
-                            <w:r>
-                              <w:rPr>
-                                <w:rFonts w:ascii="Quando" w:hAnsi="Quando"/>
-                                <w:color w:val="262626" w:themeColor="text1" w:themeTint="D9"/>
-                                <w:sz w:val="16"/>
-                                <w:szCs w:val="16"/>
-                              </w:rPr>
-                              <w:t>2015, 2014</w:t>
-                            </w:r>
-                          </w:p>
-                          <w:p>
-                            <w:pPr>
-                              <w:pStyle w:val="ListParagraph"/>
-                              <w:ind w:left="360"/>
-                              <w:rPr>
-                                <w:rFonts w:ascii="Quando" w:hAnsi="Quando"/>
-                                <w:sz w:val="16"/>
-                                <w:szCs w:val="16"/>
-                              </w:rPr>
-                            </w:pPr>
-                          </w:p>
-                        </w:txbxContent>
-                      </wps:txbx>
-                      <wps:bodyPr rot="0" spcFirstLastPara="0" vertOverflow="overflow" horzOverflow="overflow" vert="horz" wrap="square" lIns="0" tIns="0" rIns="0" bIns="0" numCol="1" spcCol="0" rtlCol="0" fromWordArt="0" anchor="t" anchorCtr="0" forceAA="0" compatLnSpc="1">
-                        <a:prstTxWarp prst="textNoShape">
-                          <a:avLst/>
-                        </a:prstTxWarp>
-                        <a:noAutofit/>
-                      </wps:bodyPr>
-                    </wps:wsp>
-                  </a:graphicData>
-                </a:graphic>
-                <wp14:sizeRelH relativeFrom="margin">
-                  <wp14:pctWidth>0</wp14:pctWidth>
-                </wp14:sizeRelH>
-                <wp14:sizeRelV relativeFrom="margin">
-                  <wp14:pctHeight>0</wp14:pctHeight>
-                </wp14:sizeRelV>
-              </wp:anchor>
-            </w:drawing>
-          </mc:Choice>
-          <mc:Fallback>
-            <w:pict>
-              <v:shape w14:anchorId="52BDD424" id="Text Box 31" o:spid="_x0000_s1050" type="#_x0000_t202" style="position:absolute;margin-left:8.4pt;margin-top:52.9pt;width:221.15pt;height:56.4pt;z-index:251736064;visibility:visible;mso-wrap-style:square;mso-width-percent:0;mso-height-percent:0;mso-wrap-distance-left:9pt;mso-wrap-distance-top:0;mso-wrap-distance-right:9pt;mso-wrap-distance-bottom:0;mso-position-horizontal:absolute;mso-position-horizontal-relative:text;mso-position-vertical:absolute;mso-position-vertical-relative:text;mso-width-percent:0;mso-height-percent:0;mso-width-relative:margin;mso-height-relative:margin;v-text-anchor:top" o:gfxdata="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" filled="f" stroked="f" strokeweight=".5pt">
-                <v:textbox inset="0,0,0,0">
-                  <w:txbxContent>
-                    <w:p>
-                      <w:pPr>
-                        <w:pStyle w:val="ListParagraph"/>
-                        <w:numPr>
-                          <w:ilvl w:val="0"/>
-                          <w:numId w:val="5"/>
-                        </w:numPr>
-                        <w:rPr>
-                          <w:rFonts w:ascii="Quando" w:hAnsi="Quando"/>
-                          <w:sz w:val="17"/>
-                          <w:szCs w:val="17"/>
-                        </w:rPr>
-                      </w:pPr>
-                      <w:r>
-                        <w:rPr>
-                          <w:rFonts w:ascii="Quando" w:hAnsi="Quando"/>
-                          <w:color w:val="262626" w:themeColor="text1" w:themeTint="D9"/>
-                          <w:sz w:val="17"/>
-                          <w:szCs w:val="17"/>
-                        </w:rPr>
-                        <w:t>CGPA:</w:t>
-                      </w:r>
-                      <w:r>
-                        <w:rPr>
-                          <w:rFonts w:ascii="Quando" w:hAnsi="Quando"/>
-                          <w:color w:val="595959" w:themeColor="text1" w:themeTint="A6"/>
-                          <w:sz w:val="17"/>
-                          <w:szCs w:val="17"/>
-                        </w:rPr>
-                        <w:t xml:space="preserve"> 3.36 (on a scale of 4.00)</w:t>
-                      </w:r>
-                    </w:p>
-                    <w:p>
-                      <w:pPr>
-                        <w:pStyle w:val="ListParagraph"/>
-                        <w:numPr>
-                          <w:ilvl w:val="0"/>
-                          <w:numId w:val="5"/>
-                        </w:numPr>
-                        <w:rPr>
-                          <w:rFonts w:ascii="Quando" w:hAnsi="Quando"/>
-                          <w:sz w:val="16"/>
-                          <w:szCs w:val="16"/>
-                        </w:rPr>
-                      </w:pPr>
-                      <w:r>
-                        <w:rPr>
-                          <w:rFonts w:ascii="Quando" w:hAnsi="Quando"/>
-                          <w:color w:val="262626" w:themeColor="text1" w:themeTint="D9"/>
-                          <w:sz w:val="16"/>
-                          <w:szCs w:val="16"/>
-                        </w:rPr>
-                        <w:t>Recognitions:</w:t>
-                      </w:r>
-                    </w:p>
-                    <w:p>
-                      <w:pPr>
-                        <w:pStyle w:val="ListParagraph"/>
-                        <w:numPr>
-                          <w:ilvl w:val="1"/>
-                          <w:numId w:val="5"/>
-                        </w:numPr>
-                        <w:ind w:left="720"/>
-                        <w:rPr>
-                          <w:rFonts w:ascii="Quando" w:hAnsi="Quando"/>
-                          <w:color w:val="595959" w:themeColor="text1" w:themeTint="A6"/>
-                          <w:sz w:val="16"/>
-                          <w:szCs w:val="16"/>
-                        </w:rPr>
-                      </w:pPr>
-                      <w:r>
-                        <w:rPr>
-                          <w:rFonts w:ascii="Quando" w:hAnsi="Quando"/>
-                          <w:color w:val="595959" w:themeColor="text1" w:themeTint="A6"/>
-                          <w:sz w:val="16"/>
-                          <w:szCs w:val="16"/>
-                        </w:rPr>
-                        <w:t xml:space="preserve">Runner Up – App Development, </w:t>
-                      </w:r>
-                      <w:r>
-                        <w:rPr>
-                          <w:rFonts w:ascii="Quando" w:hAnsi="Quando"/>
-                          <w:color w:val="595959" w:themeColor="text1" w:themeTint="A6"/>
-                          <w:sz w:val="16"/>
-                          <w:szCs w:val="16"/>
-                        </w:rPr>
-                        <w:br/>
-                      </w:r>
-                      <w:r>
-                        <w:rPr>
-                          <w:rFonts w:ascii="Quando" w:hAnsi="Quando"/>
-                          <w:color w:val="262626" w:themeColor="text1" w:themeTint="D9"/>
-                          <w:sz w:val="16"/>
-                          <w:szCs w:val="16"/>
-                        </w:rPr>
-                        <w:t>IUT ICT FEST, 2017</w:t>
-                      </w:r>
-                    </w:p>
-                    <w:p>
-                      <w:pPr>
-                        <w:pStyle w:val="ListParagraph"/>
-                        <w:numPr>
-                          <w:ilvl w:val="1"/>
-                          <w:numId w:val="5"/>
-                        </w:numPr>
-                        <w:ind w:left="720"/>
-                        <w:rPr>
-                          <w:rFonts w:ascii="Quando" w:hAnsi="Quando"/>
-                          <w:color w:val="595959" w:themeColor="text1" w:themeTint="A6"/>
-                          <w:sz w:val="16"/>
-                          <w:szCs w:val="16"/>
-                        </w:rPr>
-                      </w:pPr>
-                      <w:r>
-                        <w:rPr>
-                          <w:rFonts w:ascii="Quando" w:hAnsi="Quando"/>
-                          <w:color w:val="595959" w:themeColor="text1" w:themeTint="A6"/>
-                          <w:sz w:val="16"/>
-                          <w:szCs w:val="16"/>
-                        </w:rPr>
-                        <w:t xml:space="preserve">MIST Best Coder of The Year </w:t>
-                      </w:r>
-                      <w:r>
-                        <w:rPr>
-                          <w:rFonts w:ascii="Quando" w:hAnsi="Quando"/>
-                          <w:color w:val="262626" w:themeColor="text1" w:themeTint="D9"/>
-                          <w:sz w:val="16"/>
-                          <w:szCs w:val="16"/>
-                        </w:rPr>
-                        <w:t>2015, 2014</w:t>
-                      </w:r>
-                    </w:p>
-                    <w:p>
-                      <w:pPr>
-                        <w:pStyle w:val="ListParagraph"/>
-                        <w:ind w:left="360"/>
-                        <w:rPr>
-                          <w:rFonts w:ascii="Quando" w:hAnsi="Quando"/>
-                          <w:sz w:val="16"/>
-                          <w:szCs w:val="16"/>
-                        </w:rPr>
-                      </w:pPr>
-                    </w:p>
-                  </w:txbxContent>
-                </v:textbox>
-              </v:shape>
-            </w:pict>
-          </mc:Fallback>
-        </mc:AlternateContent>
-      </w:r>
-      <w:r>
-        <w:rPr>
-          <w:rFonts w:ascii="Graduate" w:hAnsi="Graduate"/>
-          <w:noProof/>
-          <w:sz w:val="12"/>
-          <w:szCs w:val="12"/>
-        </w:rPr>
-        <mc:AlternateContent>
-          <mc:Choice Requires="wps">
-            <w:drawing>
               <wp:anchor distT="0" distB="0" distL="114300" distR="114300" simplePos="0" relativeHeight="251732992" behindDoc="0" locked="0" layoutInCell="1" allowOverlap="1" wp14:anchorId="1F6BCBCA" wp14:editId="0575CDF7">
                 <wp:simplePos x="0" y="0"/>
                 <wp:positionH relativeFrom="column">
@@ -11046,7 +10137,7 @@
                                 </w14:textOutline>
                               </w:rPr>
                             </w:pPr>
-                            <w:hyperlink r:id="rId34" w:history="1">
+                            <w:hyperlink r:id="rId28" w:history="1">
                               <w:r>
                                 <w:rPr>
                                   <w:rStyle w:val="Hyperlink"/>
@@ -11089,7 +10180,11 @@
           </mc:Choice>
           <mc:Fallback>
             <w:pict>
-              <v:shape w14:anchorId="1F6BCBCA" id="Text Box 26" o:spid="_x0000_s1051" type="#_x0000_t202" style="position:absolute;margin-left:8.45pt;margin-top:23.2pt;width:530.75pt;height:16.35pt;z-index:251732992;visibility:visible;mso-wrap-style:square;mso-width-percent:0;mso-height-percent:0;mso-wrap-distance-left:9pt;mso-wrap-distance-top:0;mso-wrap-distance-right:9pt;mso-wrap-distance-bottom:0;mso-position-horizontal:absolute;mso-position-horizontal-relative:text;mso-position-vertical:absolute;mso-position-vertical-relative:text;mso-width-percent:0;mso-height-percent:0;mso-width-relative:margin;mso-height-relative:margin;v-text-anchor:top" o:gfxdata="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" filled="f" stroked="f" strokeweight=".5pt">
+              <v:shapetype w14:anchorId="1F6BCBCA" id="_x0000_t202" coordsize="21600,21600" o:spt="202" path="m,l,21600r21600,l21600,xe">
+                <v:stroke joinstyle="miter"/>
+                <v:path gradientshapeok="t" o:connecttype="rect"/>
+              </v:shapetype>
+              <v:shape id="Text Box 26" o:spid="_x0000_s1049" type="#_x0000_t202" style="position:absolute;margin-left:8.45pt;margin-top:23.2pt;width:530.75pt;height:16.35pt;z-index:251732992;visibility:visible;mso-wrap-style:square;mso-width-percent:0;mso-height-percent:0;mso-wrap-distance-left:9pt;mso-wrap-distance-top:0;mso-wrap-distance-right:9pt;mso-wrap-distance-bottom:0;mso-position-horizontal:absolute;mso-position-horizontal-relative:text;mso-position-vertical:absolute;mso-position-vertical-relative:text;mso-width-percent:0;mso-height-percent:0;mso-width-relative:margin;mso-height-relative:margin;v-text-anchor:top" o:gfxdata="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" filled="f" stroked="f" strokeweight=".5pt">
                 <v:textbox inset="0,0,0,0">
                   <w:txbxContent>
                     <w:p>
@@ -11111,7 +10206,7 @@
                           </w14:textOutline>
                         </w:rPr>
                       </w:pPr>
-                      <w:hyperlink r:id="rId35" w:history="1">
+                      <w:hyperlink r:id="rId29" w:history="1">
                         <w:r>
                           <w:rPr>
                             <w:rStyle w:val="Hyperlink"/>
@@ -11533,7 +10628,6 @@
           </mc:Fallback>
         </mc:AlternateContent>
       </w:r>
-      <w:bookmarkEnd w:id="0"/>
     </w:p>
     <w:p>
       <w:pPr>
@@ -11546,6 +10640,1174 @@
           <w:szCs w:val="12"/>
         </w:rPr>
       </w:pPr>
+      <w:r>
+        <w:rPr>
+          <w:rFonts w:ascii="Graduate" w:hAnsi="Graduate"/>
+          <w:noProof/>
+          <w:sz w:val="12"/>
+          <w:szCs w:val="12"/>
+        </w:rPr>
+        <mc:AlternateContent>
+          <mc:Choice Requires="wps">
+            <w:drawing>
+              <wp:anchor distT="0" distB="0" distL="114300" distR="114300" simplePos="0" relativeHeight="251736064" behindDoc="0" locked="0" layoutInCell="1" allowOverlap="1" wp14:anchorId="52BDD424" wp14:editId="57805B58">
+                <wp:simplePos x="0" y="0"/>
+                <wp:positionH relativeFrom="column">
+                  <wp:posOffset>103909</wp:posOffset>
+                </wp:positionH>
+                <wp:positionV relativeFrom="paragraph">
+                  <wp:posOffset>87571</wp:posOffset>
+                </wp:positionV>
+                <wp:extent cx="2808605" cy="865563"/>
+                <wp:effectExtent l="0" t="0" r="10795" b="10795"/>
+                <wp:wrapNone/>
+                <wp:docPr id="31" name="Text Box 31"/>
+                <wp:cNvGraphicFramePr/>
+                <a:graphic xmlns:a="http://schemas.openxmlformats.org/drawingml/2006/main">
+                  <a:graphicData uri="http://schemas.microsoft.com/office/word/2010/wordprocessingShape">
+                    <wps:wsp>
+                      <wps:cNvSpPr txBox="1"/>
+                      <wps:spPr>
+                        <a:xfrm>
+                          <a:off x="0" y="0"/>
+                          <a:ext cx="2808605" cy="865563"/>
+                        </a:xfrm>
+                        <a:prstGeom prst="rect">
+                          <a:avLst/>
+                        </a:prstGeom>
+                        <a:noFill/>
+                        <a:ln w="6350">
+                          <a:noFill/>
+                        </a:ln>
+                      </wps:spPr>
+                      <wps:txbx>
+                        <w:txbxContent>
+                          <w:p>
+                            <w:pPr>
+                              <w:pStyle w:val="ListParagraph"/>
+                              <w:numPr>
+                                <w:ilvl w:val="0"/>
+                                <w:numId w:val="5"/>
+                              </w:numPr>
+                              <w:rPr>
+                                <w:rFonts w:ascii="Quando" w:hAnsi="Quando"/>
+                                <w:sz w:val="17"/>
+                                <w:szCs w:val="17"/>
+                              </w:rPr>
+                            </w:pPr>
+                            <w:r>
+                              <w:rPr>
+                                <w:rFonts w:ascii="Quando" w:hAnsi="Quando"/>
+                                <w:color w:val="262626" w:themeColor="text1" w:themeTint="D9"/>
+                                <w:sz w:val="17"/>
+                                <w:szCs w:val="17"/>
+                              </w:rPr>
+                              <w:t>CGPA:</w:t>
+                            </w:r>
+                            <w:r>
+                              <w:rPr>
+                                <w:rFonts w:ascii="Quando" w:hAnsi="Quando"/>
+                                <w:color w:val="595959" w:themeColor="text1" w:themeTint="A6"/>
+                                <w:sz w:val="17"/>
+                                <w:szCs w:val="17"/>
+                              </w:rPr>
+                              <w:t xml:space="preserve"> 3.36 (on a scale of 4.00)</w:t>
+                            </w:r>
+                          </w:p>
+                          <w:p>
+                            <w:pPr>
+                              <w:pStyle w:val="ListParagraph"/>
+                              <w:numPr>
+                                <w:ilvl w:val="0"/>
+                                <w:numId w:val="5"/>
+                              </w:numPr>
+                              <w:rPr>
+                                <w:rFonts w:ascii="Quando" w:hAnsi="Quando"/>
+                                <w:sz w:val="16"/>
+                                <w:szCs w:val="16"/>
+                              </w:rPr>
+                            </w:pPr>
+                            <w:r>
+                              <w:rPr>
+                                <w:rFonts w:ascii="Quando" w:hAnsi="Quando"/>
+                                <w:color w:val="262626" w:themeColor="text1" w:themeTint="D9"/>
+                                <w:sz w:val="16"/>
+                                <w:szCs w:val="16"/>
+                              </w:rPr>
+                              <w:t>Recognitions:</w:t>
+                            </w:r>
+                          </w:p>
+                          <w:p>
+                            <w:pPr>
+                              <w:pStyle w:val="ListParagraph"/>
+                              <w:numPr>
+                                <w:ilvl w:val="1"/>
+                                <w:numId w:val="5"/>
+                              </w:numPr>
+                              <w:ind w:left="720"/>
+                              <w:rPr>
+                                <w:rFonts w:ascii="Quando" w:hAnsi="Quando"/>
+                                <w:color w:val="595959" w:themeColor="text1" w:themeTint="A6"/>
+                                <w:sz w:val="16"/>
+                                <w:szCs w:val="16"/>
+                              </w:rPr>
+                            </w:pPr>
+                            <w:r>
+                              <w:rPr>
+                                <w:rFonts w:ascii="Quando" w:hAnsi="Quando"/>
+                                <w:color w:val="595959" w:themeColor="text1" w:themeTint="A6"/>
+                                <w:sz w:val="16"/>
+                                <w:szCs w:val="16"/>
+                              </w:rPr>
+                              <w:t xml:space="preserve">Runner Up – App Development, </w:t>
+                            </w:r>
+                            <w:r>
+                              <w:rPr>
+                                <w:rFonts w:ascii="Quando" w:hAnsi="Quando"/>
+                                <w:color w:val="595959" w:themeColor="text1" w:themeTint="A6"/>
+                                <w:sz w:val="16"/>
+                                <w:szCs w:val="16"/>
+                              </w:rPr>
+                              <w:br/>
+                            </w:r>
+                            <w:r>
+                              <w:rPr>
+                                <w:rFonts w:ascii="Quando" w:hAnsi="Quando"/>
+                                <w:color w:val="262626" w:themeColor="text1" w:themeTint="D9"/>
+                                <w:sz w:val="16"/>
+                                <w:szCs w:val="16"/>
+                              </w:rPr>
+                              <w:t>IUT ICT FEST, 2017</w:t>
+                            </w:r>
+                          </w:p>
+                          <w:p>
+                            <w:pPr>
+                              <w:pStyle w:val="ListParagraph"/>
+                              <w:numPr>
+                                <w:ilvl w:val="1"/>
+                                <w:numId w:val="5"/>
+                              </w:numPr>
+                              <w:ind w:left="720"/>
+                              <w:rPr>
+                                <w:rFonts w:ascii="Quando" w:hAnsi="Quando"/>
+                                <w:color w:val="595959" w:themeColor="text1" w:themeTint="A6"/>
+                                <w:sz w:val="16"/>
+                                <w:szCs w:val="16"/>
+                              </w:rPr>
+                            </w:pPr>
+                            <w:r>
+                              <w:rPr>
+                                <w:rFonts w:ascii="Quando" w:hAnsi="Quando"/>
+                                <w:color w:val="595959" w:themeColor="text1" w:themeTint="A6"/>
+                                <w:sz w:val="16"/>
+                                <w:szCs w:val="16"/>
+                              </w:rPr>
+                              <w:t xml:space="preserve">MIST Best Coder of The Year </w:t>
+                            </w:r>
+                            <w:r>
+                              <w:rPr>
+                                <w:rFonts w:ascii="Quando" w:hAnsi="Quando"/>
+                                <w:color w:val="262626" w:themeColor="text1" w:themeTint="D9"/>
+                                <w:sz w:val="16"/>
+                                <w:szCs w:val="16"/>
+                              </w:rPr>
+                              <w:t>2015</w:t>
+                            </w:r>
+                          </w:p>
+                          <w:p>
+                            <w:pPr>
+                              <w:pStyle w:val="ListParagraph"/>
+                              <w:numPr>
+                                <w:ilvl w:val="1"/>
+                                <w:numId w:val="5"/>
+                              </w:numPr>
+                              <w:ind w:left="720"/>
+                              <w:rPr>
+                                <w:rFonts w:ascii="Quando" w:hAnsi="Quando"/>
+                                <w:color w:val="595959" w:themeColor="text1" w:themeTint="A6"/>
+                                <w:sz w:val="16"/>
+                                <w:szCs w:val="16"/>
+                              </w:rPr>
+                            </w:pPr>
+                            <w:r>
+                              <w:rPr>
+                                <w:rFonts w:ascii="Quando" w:hAnsi="Quando"/>
+                                <w:color w:val="767171" w:themeColor="background2" w:themeShade="80"/>
+                                <w:sz w:val="16"/>
+                                <w:szCs w:val="16"/>
+                              </w:rPr>
+                              <w:t xml:space="preserve">MIST Best Coder of The Year </w:t>
+                            </w:r>
+                            <w:r>
+                              <w:rPr>
+                                <w:rFonts w:ascii="Quando" w:hAnsi="Quando"/>
+                                <w:color w:val="262626" w:themeColor="text1" w:themeTint="D9"/>
+                                <w:sz w:val="16"/>
+                                <w:szCs w:val="16"/>
+                              </w:rPr>
+                              <w:t>2014</w:t>
+                            </w:r>
+                          </w:p>
+                          <w:p>
+                            <w:pPr>
+                              <w:pStyle w:val="ListParagraph"/>
+                              <w:ind w:left="360"/>
+                              <w:rPr>
+                                <w:rFonts w:ascii="Quando" w:hAnsi="Quando"/>
+                                <w:sz w:val="16"/>
+                                <w:szCs w:val="16"/>
+                              </w:rPr>
+                            </w:pPr>
+                          </w:p>
+                        </w:txbxContent>
+                      </wps:txbx>
+                      <wps:bodyPr rot="0" spcFirstLastPara="0" vertOverflow="overflow" horzOverflow="overflow" vert="horz" wrap="square" lIns="0" tIns="0" rIns="0" bIns="0" numCol="1" spcCol="0" rtlCol="0" fromWordArt="0" anchor="t" anchorCtr="0" forceAA="0" compatLnSpc="1">
+                        <a:prstTxWarp prst="textNoShape">
+                          <a:avLst/>
+                        </a:prstTxWarp>
+                        <a:noAutofit/>
+                      </wps:bodyPr>
+                    </wps:wsp>
+                  </a:graphicData>
+                </a:graphic>
+                <wp14:sizeRelH relativeFrom="margin">
+                  <wp14:pctWidth>0</wp14:pctWidth>
+                </wp14:sizeRelH>
+                <wp14:sizeRelV relativeFrom="margin">
+                  <wp14:pctHeight>0</wp14:pctHeight>
+                </wp14:sizeRelV>
+              </wp:anchor>
+            </w:drawing>
+          </mc:Choice>
+          <mc:Fallback>
+            <w:pict>
+              <v:shape w14:anchorId="52BDD424" id="Text Box 31" o:spid="_x0000_s1053" type="#_x0000_t202" style="position:absolute;margin-left:8.2pt;margin-top:6.9pt;width:221.15pt;height:68.15pt;z-index:251736064;visibility:visible;mso-wrap-style:square;mso-width-percent:0;mso-height-percent:0;mso-wrap-distance-left:9pt;mso-wrap-distance-top:0;mso-wrap-distance-right:9pt;mso-wrap-distance-bottom:0;mso-position-horizontal:absolute;mso-position-horizontal-relative:text;mso-position-vertical:absolute;mso-position-vertical-relative:text;mso-width-percent:0;mso-height-percent:0;mso-width-relative:margin;mso-height-relative:margin;v-text-anchor:top" o:gfxdata="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" filled="f" stroked="f" strokeweight=".5pt">
+                <v:textbox inset="0,0,0,0">
+                  <w:txbxContent>
+                    <w:p>
+                      <w:pPr>
+                        <w:pStyle w:val="ListParagraph"/>
+                        <w:numPr>
+                          <w:ilvl w:val="0"/>
+                          <w:numId w:val="5"/>
+                        </w:numPr>
+                        <w:rPr>
+                          <w:rFonts w:ascii="Quando" w:hAnsi="Quando"/>
+                          <w:sz w:val="17"/>
+                          <w:szCs w:val="17"/>
+                        </w:rPr>
+                      </w:pPr>
+                      <w:r>
+                        <w:rPr>
+                          <w:rFonts w:ascii="Quando" w:hAnsi="Quando"/>
+                          <w:color w:val="262626" w:themeColor="text1" w:themeTint="D9"/>
+                          <w:sz w:val="17"/>
+                          <w:szCs w:val="17"/>
+                        </w:rPr>
+                        <w:t>CGPA:</w:t>
+                      </w:r>
+                      <w:r>
+                        <w:rPr>
+                          <w:rFonts w:ascii="Quando" w:hAnsi="Quando"/>
+                          <w:color w:val="595959" w:themeColor="text1" w:themeTint="A6"/>
+                          <w:sz w:val="17"/>
+                          <w:szCs w:val="17"/>
+                        </w:rPr>
+                        <w:t xml:space="preserve"> 3.36 (on a scale of 4.00)</w:t>
+                      </w:r>
+                    </w:p>
+                    <w:p>
+                      <w:pPr>
+                        <w:pStyle w:val="ListParagraph"/>
+                        <w:numPr>
+                          <w:ilvl w:val="0"/>
+                          <w:numId w:val="5"/>
+                        </w:numPr>
+                        <w:rPr>
+                          <w:rFonts w:ascii="Quando" w:hAnsi="Quando"/>
+                          <w:sz w:val="16"/>
+                          <w:szCs w:val="16"/>
+                        </w:rPr>
+                      </w:pPr>
+                      <w:r>
+                        <w:rPr>
+                          <w:rFonts w:ascii="Quando" w:hAnsi="Quando"/>
+                          <w:color w:val="262626" w:themeColor="text1" w:themeTint="D9"/>
+                          <w:sz w:val="16"/>
+                          <w:szCs w:val="16"/>
+                        </w:rPr>
+                        <w:t>Recognitions:</w:t>
+                      </w:r>
+                    </w:p>
+                    <w:p>
+                      <w:pPr>
+                        <w:pStyle w:val="ListParagraph"/>
+                        <w:numPr>
+                          <w:ilvl w:val="1"/>
+                          <w:numId w:val="5"/>
+                        </w:numPr>
+                        <w:ind w:left="720"/>
+                        <w:rPr>
+                          <w:rFonts w:ascii="Quando" w:hAnsi="Quando"/>
+                          <w:color w:val="595959" w:themeColor="text1" w:themeTint="A6"/>
+                          <w:sz w:val="16"/>
+                          <w:szCs w:val="16"/>
+                        </w:rPr>
+                      </w:pPr>
+                      <w:r>
+                        <w:rPr>
+                          <w:rFonts w:ascii="Quando" w:hAnsi="Quando"/>
+                          <w:color w:val="595959" w:themeColor="text1" w:themeTint="A6"/>
+                          <w:sz w:val="16"/>
+                          <w:szCs w:val="16"/>
+                        </w:rPr>
+                        <w:t xml:space="preserve">Runner Up – App Development, </w:t>
+                      </w:r>
+                      <w:r>
+                        <w:rPr>
+                          <w:rFonts w:ascii="Quando" w:hAnsi="Quando"/>
+                          <w:color w:val="595959" w:themeColor="text1" w:themeTint="A6"/>
+                          <w:sz w:val="16"/>
+                          <w:szCs w:val="16"/>
+                        </w:rPr>
+                        <w:br/>
+                      </w:r>
+                      <w:r>
+                        <w:rPr>
+                          <w:rFonts w:ascii="Quando" w:hAnsi="Quando"/>
+                          <w:color w:val="262626" w:themeColor="text1" w:themeTint="D9"/>
+                          <w:sz w:val="16"/>
+                          <w:szCs w:val="16"/>
+                        </w:rPr>
+                        <w:t>IUT ICT FEST, 2017</w:t>
+                      </w:r>
+                    </w:p>
+                    <w:p>
+                      <w:pPr>
+                        <w:pStyle w:val="ListParagraph"/>
+                        <w:numPr>
+                          <w:ilvl w:val="1"/>
+                          <w:numId w:val="5"/>
+                        </w:numPr>
+                        <w:ind w:left="720"/>
+                        <w:rPr>
+                          <w:rFonts w:ascii="Quando" w:hAnsi="Quando"/>
+                          <w:color w:val="595959" w:themeColor="text1" w:themeTint="A6"/>
+                          <w:sz w:val="16"/>
+                          <w:szCs w:val="16"/>
+                        </w:rPr>
+                      </w:pPr>
+                      <w:r>
+                        <w:rPr>
+                          <w:rFonts w:ascii="Quando" w:hAnsi="Quando"/>
+                          <w:color w:val="595959" w:themeColor="text1" w:themeTint="A6"/>
+                          <w:sz w:val="16"/>
+                          <w:szCs w:val="16"/>
+                        </w:rPr>
+                        <w:t xml:space="preserve">MIST Best Coder of The Year </w:t>
+                      </w:r>
+                      <w:r>
+                        <w:rPr>
+                          <w:rFonts w:ascii="Quando" w:hAnsi="Quando"/>
+                          <w:color w:val="262626" w:themeColor="text1" w:themeTint="D9"/>
+                          <w:sz w:val="16"/>
+                          <w:szCs w:val="16"/>
+                        </w:rPr>
+                        <w:t>2015</w:t>
+                      </w:r>
+                    </w:p>
+                    <w:p>
+                      <w:pPr>
+                        <w:pStyle w:val="ListParagraph"/>
+                        <w:numPr>
+                          <w:ilvl w:val="1"/>
+                          <w:numId w:val="5"/>
+                        </w:numPr>
+                        <w:ind w:left="720"/>
+                        <w:rPr>
+                          <w:rFonts w:ascii="Quando" w:hAnsi="Quando"/>
+                          <w:color w:val="595959" w:themeColor="text1" w:themeTint="A6"/>
+                          <w:sz w:val="16"/>
+                          <w:szCs w:val="16"/>
+                        </w:rPr>
+                      </w:pPr>
+                      <w:r>
+                        <w:rPr>
+                          <w:rFonts w:ascii="Quando" w:hAnsi="Quando"/>
+                          <w:color w:val="767171" w:themeColor="background2" w:themeShade="80"/>
+                          <w:sz w:val="16"/>
+                          <w:szCs w:val="16"/>
+                        </w:rPr>
+                        <w:t xml:space="preserve">MIST Best Coder of The Year </w:t>
+                      </w:r>
+                      <w:r>
+                        <w:rPr>
+                          <w:rFonts w:ascii="Quando" w:hAnsi="Quando"/>
+                          <w:color w:val="262626" w:themeColor="text1" w:themeTint="D9"/>
+                          <w:sz w:val="16"/>
+                          <w:szCs w:val="16"/>
+                        </w:rPr>
+                        <w:t>2014</w:t>
+                      </w:r>
+                    </w:p>
+                    <w:p>
+                      <w:pPr>
+                        <w:pStyle w:val="ListParagraph"/>
+                        <w:ind w:left="360"/>
+                        <w:rPr>
+                          <w:rFonts w:ascii="Quando" w:hAnsi="Quando"/>
+                          <w:sz w:val="16"/>
+                          <w:szCs w:val="16"/>
+                        </w:rPr>
+                      </w:pPr>
+                    </w:p>
+                  </w:txbxContent>
+                </v:textbox>
+              </v:shape>
+            </w:pict>
+          </mc:Fallback>
+        </mc:AlternateContent>
+      </w:r>
+      <w:r>
+        <w:rPr>
+          <w:rFonts w:ascii="Graduate" w:hAnsi="Graduate"/>
+          <w:noProof/>
+          <w:sz w:val="12"/>
+          <w:szCs w:val="12"/>
+        </w:rPr>
+        <mc:AlternateContent>
+          <mc:Choice Requires="wps">
+            <w:drawing>
+              <wp:anchor distT="0" distB="0" distL="114300" distR="114300" simplePos="0" relativeHeight="251737088" behindDoc="0" locked="0" layoutInCell="1" allowOverlap="1" wp14:anchorId="2CF06EBE" wp14:editId="1ED5445E">
+                <wp:simplePos x="0" y="0"/>
+                <wp:positionH relativeFrom="column">
+                  <wp:posOffset>2992582</wp:posOffset>
+                </wp:positionH>
+                <wp:positionV relativeFrom="paragraph">
+                  <wp:posOffset>80645</wp:posOffset>
+                </wp:positionV>
+                <wp:extent cx="3861435" cy="872836"/>
+                <wp:effectExtent l="0" t="0" r="5715" b="3810"/>
+                <wp:wrapNone/>
+                <wp:docPr id="32" name="Text Box 32"/>
+                <wp:cNvGraphicFramePr/>
+                <a:graphic xmlns:a="http://schemas.openxmlformats.org/drawingml/2006/main">
+                  <a:graphicData uri="http://schemas.microsoft.com/office/word/2010/wordprocessingShape">
+                    <wps:wsp>
+                      <wps:cNvSpPr txBox="1"/>
+                      <wps:spPr>
+                        <a:xfrm>
+                          <a:off x="0" y="0"/>
+                          <a:ext cx="3861435" cy="872836"/>
+                        </a:xfrm>
+                        <a:prstGeom prst="rect">
+                          <a:avLst/>
+                        </a:prstGeom>
+                        <a:noFill/>
+                        <a:ln w="6350">
+                          <a:noFill/>
+                        </a:ln>
+                      </wps:spPr>
+                      <wps:txbx>
+                        <w:txbxContent>
+                          <w:p>
+                            <w:pPr>
+                              <w:pStyle w:val="ListParagraph"/>
+                              <w:numPr>
+                                <w:ilvl w:val="0"/>
+                                <w:numId w:val="1"/>
+                              </w:numPr>
+                              <w:spacing w:after="0"/>
+                              <w:rPr>
+                                <w:rFonts w:ascii="Quando" w:hAnsi="Quando"/>
+                                <w:color w:val="262626" w:themeColor="text1" w:themeTint="D9"/>
+                                <w:sz w:val="17"/>
+                                <w:szCs w:val="17"/>
+                              </w:rPr>
+                            </w:pPr>
+                            <w:r>
+                              <w:rPr>
+                                <w:rFonts w:ascii="Quando" w:hAnsi="Quando"/>
+                                <w:color w:val="262626" w:themeColor="text1" w:themeTint="D9"/>
+                                <w:sz w:val="17"/>
+                                <w:szCs w:val="17"/>
+                              </w:rPr>
+                              <w:t>Competitive Programming Highlights:</w:t>
+                            </w:r>
+                          </w:p>
+                          <w:p>
+                            <w:pPr>
+                              <w:pStyle w:val="ListParagraph"/>
+                              <w:numPr>
+                                <w:ilvl w:val="1"/>
+                                <w:numId w:val="1"/>
+                              </w:numPr>
+                              <w:tabs>
+                                <w:tab w:val="clear" w:pos="1080"/>
+                                <w:tab w:val="num" w:pos="630"/>
+                              </w:tabs>
+                              <w:ind w:hanging="720"/>
+                              <w:rPr>
+                                <w:rFonts w:ascii="Quando" w:hAnsi="Quando"/>
+                                <w:color w:val="262626" w:themeColor="text1" w:themeTint="D9"/>
+                                <w:sz w:val="16"/>
+                                <w:szCs w:val="16"/>
+                              </w:rPr>
+                            </w:pPr>
+                            <w:r>
+                              <w:rPr>
+                                <w:rFonts w:ascii="Quando" w:hAnsi="Quando"/>
+                                <w:color w:val="595959" w:themeColor="text1" w:themeTint="A6"/>
+                                <w:sz w:val="16"/>
+                                <w:szCs w:val="16"/>
+                              </w:rPr>
+                              <w:t>A</w:t>
+                            </w:r>
+                            <w:r>
+                              <w:rPr>
+                                <w:rFonts w:ascii="Quando" w:hAnsi="Quando"/>
+                                <w:color w:val="595959" w:themeColor="text1" w:themeTint="A6"/>
+                                <w:sz w:val="16"/>
+                                <w:szCs w:val="16"/>
+                              </w:rPr>
+                              <w:t xml:space="preserve">chieved </w:t>
+                            </w:r>
+                            <w:hyperlink r:id="rId30" w:history="1">
+                              <w:r>
+                                <w:rPr>
+                                  <w:rStyle w:val="Hyperlink"/>
+                                  <w:sz w:val="16"/>
+                                  <w:szCs w:val="16"/>
+                                </w:rPr>
+                                <w:t>above 97% percentile in HackerRank</w:t>
+                              </w:r>
+                            </w:hyperlink>
+                            <w:r>
+                              <w:rPr>
+                                <w:rFonts w:ascii="Quando" w:hAnsi="Quando"/>
+                                <w:color w:val="262626" w:themeColor="text1" w:themeTint="D9"/>
+                                <w:sz w:val="16"/>
+                                <w:szCs w:val="16"/>
+                              </w:rPr>
+                              <w:t>.</w:t>
+                            </w:r>
+                          </w:p>
+                          <w:p>
+                            <w:pPr>
+                              <w:pStyle w:val="ListParagraph"/>
+                              <w:numPr>
+                                <w:ilvl w:val="1"/>
+                                <w:numId w:val="1"/>
+                              </w:numPr>
+                              <w:tabs>
+                                <w:tab w:val="clear" w:pos="1080"/>
+                                <w:tab w:val="num" w:pos="630"/>
+                              </w:tabs>
+                              <w:ind w:hanging="720"/>
+                              <w:rPr>
+                                <w:rFonts w:ascii="Quando" w:hAnsi="Quando"/>
+                                <w:color w:val="262626" w:themeColor="text1" w:themeTint="D9"/>
+                                <w:sz w:val="16"/>
+                                <w:szCs w:val="16"/>
+                              </w:rPr>
+                            </w:pPr>
+                            <w:r>
+                              <w:rPr>
+                                <w:rFonts w:ascii="Quando" w:hAnsi="Quando"/>
+                                <w:color w:val="404040" w:themeColor="text1" w:themeTint="BF"/>
+                                <w:sz w:val="16"/>
+                                <w:szCs w:val="16"/>
+                              </w:rPr>
+                              <w:t>Globally ranked 364</w:t>
+                            </w:r>
+                            <w:r>
+                              <w:rPr>
+                                <w:rFonts w:ascii="Quando" w:hAnsi="Quando"/>
+                                <w:color w:val="404040" w:themeColor="text1" w:themeTint="BF"/>
+                                <w:sz w:val="16"/>
+                                <w:szCs w:val="16"/>
+                                <w:vertAlign w:val="superscript"/>
+                              </w:rPr>
+                              <w:t>th</w:t>
+                            </w:r>
+                            <w:r>
+                              <w:rPr>
+                                <w:rFonts w:ascii="Quando" w:hAnsi="Quando"/>
+                                <w:color w:val="404040" w:themeColor="text1" w:themeTint="BF"/>
+                                <w:sz w:val="16"/>
+                                <w:szCs w:val="16"/>
+                              </w:rPr>
+                              <w:t xml:space="preserve"> </w:t>
+                            </w:r>
+                            <w:r>
+                              <w:rPr>
+                                <w:rFonts w:ascii="Quando" w:hAnsi="Quando"/>
+                                <w:color w:val="767171" w:themeColor="background2" w:themeShade="80"/>
+                                <w:sz w:val="16"/>
+                                <w:szCs w:val="16"/>
+                              </w:rPr>
+                              <w:t xml:space="preserve">in </w:t>
+                            </w:r>
+                            <w:hyperlink r:id="rId31" w:history="1">
+                              <w:r>
+                                <w:rPr>
+                                  <w:rStyle w:val="Hyperlink"/>
+                                  <w:sz w:val="16"/>
+                                  <w:szCs w:val="16"/>
+                                </w:rPr>
+                                <w:t xml:space="preserve">Google </w:t>
+                              </w:r>
+                              <w:proofErr w:type="spellStart"/>
+                              <w:r>
+                                <w:rPr>
+                                  <w:rStyle w:val="Hyperlink"/>
+                                  <w:sz w:val="16"/>
+                                  <w:szCs w:val="16"/>
+                                </w:rPr>
+                                <w:t>KickStart</w:t>
+                              </w:r>
+                              <w:proofErr w:type="spellEnd"/>
+                              <w:r>
+                                <w:rPr>
+                                  <w:rStyle w:val="Hyperlink"/>
+                                  <w:sz w:val="16"/>
+                                  <w:szCs w:val="16"/>
+                                </w:rPr>
+                                <w:t xml:space="preserve"> 2017 (Round C)</w:t>
+                              </w:r>
+                            </w:hyperlink>
+                          </w:p>
+                          <w:p>
+                            <w:pPr>
+                              <w:pStyle w:val="ListParagraph"/>
+                              <w:numPr>
+                                <w:ilvl w:val="1"/>
+                                <w:numId w:val="1"/>
+                              </w:numPr>
+                              <w:tabs>
+                                <w:tab w:val="clear" w:pos="1080"/>
+                                <w:tab w:val="num" w:pos="630"/>
+                              </w:tabs>
+                              <w:ind w:left="630" w:hanging="270"/>
+                              <w:rPr>
+                                <w:rFonts w:ascii="Quando" w:hAnsi="Quando"/>
+                                <w:color w:val="262626" w:themeColor="text1" w:themeTint="D9"/>
+                                <w:sz w:val="16"/>
+                                <w:szCs w:val="16"/>
+                              </w:rPr>
+                            </w:pPr>
+                            <w:r>
+                              <w:rPr>
+                                <w:rFonts w:ascii="Quando" w:hAnsi="Quando"/>
+                                <w:color w:val="404040" w:themeColor="text1" w:themeTint="BF"/>
+                                <w:sz w:val="16"/>
+                                <w:szCs w:val="16"/>
+                              </w:rPr>
+                              <w:t>Ranke</w:t>
+                            </w:r>
+                            <w:bookmarkStart w:id="0" w:name="_GoBack"/>
+                            <w:bookmarkEnd w:id="0"/>
+                            <w:r>
+                              <w:rPr>
+                                <w:rFonts w:ascii="Quando" w:hAnsi="Quando"/>
+                                <w:color w:val="404040" w:themeColor="text1" w:themeTint="BF"/>
+                                <w:sz w:val="16"/>
+                                <w:szCs w:val="16"/>
+                              </w:rPr>
+                              <w:t>d 30</w:t>
+                            </w:r>
+                            <w:r>
+                              <w:rPr>
+                                <w:rFonts w:ascii="Quando" w:hAnsi="Quando"/>
+                                <w:color w:val="404040" w:themeColor="text1" w:themeTint="BF"/>
+                                <w:sz w:val="16"/>
+                                <w:szCs w:val="16"/>
+                                <w:vertAlign w:val="superscript"/>
+                              </w:rPr>
+                              <w:t>th</w:t>
+                            </w:r>
+                            <w:r>
+                              <w:rPr>
+                                <w:rFonts w:ascii="Quando" w:hAnsi="Quando"/>
+                                <w:color w:val="404040" w:themeColor="text1" w:themeTint="BF"/>
+                                <w:sz w:val="16"/>
+                                <w:szCs w:val="16"/>
+                              </w:rPr>
+                              <w:t xml:space="preserve"> </w:t>
+                            </w:r>
+                            <w:r>
+                              <w:rPr>
+                                <w:rFonts w:ascii="Quando" w:hAnsi="Quando"/>
+                                <w:color w:val="595959" w:themeColor="text1" w:themeTint="A6"/>
+                                <w:sz w:val="16"/>
+                                <w:szCs w:val="16"/>
+                              </w:rPr>
+                              <w:t xml:space="preserve">in </w:t>
+                            </w:r>
+                            <w:hyperlink r:id="rId32" w:history="1">
+                              <w:r>
+                                <w:rPr>
+                                  <w:rStyle w:val="Hyperlink"/>
+                                  <w:sz w:val="16"/>
+                                  <w:szCs w:val="16"/>
+                                </w:rPr>
+                                <w:t>ACM ICPC Asia Dhaka Regional 2015</w:t>
+                              </w:r>
+                            </w:hyperlink>
+                            <w:r>
+                              <w:rPr>
+                                <w:rFonts w:ascii="Quando" w:hAnsi="Quando"/>
+                                <w:color w:val="262626" w:themeColor="text1" w:themeTint="D9"/>
+                                <w:sz w:val="16"/>
+                                <w:szCs w:val="16"/>
+                              </w:rPr>
+                              <w:t>.</w:t>
+                            </w:r>
+                            <w:r>
+                              <w:rPr>
+                                <w:rFonts w:ascii="Quando" w:hAnsi="Quando"/>
+                                <w:color w:val="595959" w:themeColor="text1" w:themeTint="A6"/>
+                                <w:sz w:val="16"/>
+                                <w:szCs w:val="16"/>
+                              </w:rPr>
+                              <w:br/>
+                              <w:t>(</w:t>
+                            </w:r>
+                            <w:proofErr w:type="spellStart"/>
+                            <w:r>
+                              <w:rPr>
+                                <w:rFonts w:ascii="Quando" w:hAnsi="Quando"/>
+                                <w:color w:val="595959" w:themeColor="text1" w:themeTint="A6"/>
+                                <w:sz w:val="16"/>
+                                <w:szCs w:val="16"/>
+                              </w:rPr>
+                              <w:t>MIST_Beginners</w:t>
+                            </w:r>
+                            <w:proofErr w:type="spellEnd"/>
+                            <w:r>
+                              <w:rPr>
+                                <w:rFonts w:ascii="Quando" w:hAnsi="Quando"/>
+                                <w:color w:val="595959" w:themeColor="text1" w:themeTint="A6"/>
+                                <w:sz w:val="16"/>
+                                <w:szCs w:val="16"/>
+                              </w:rPr>
+                              <w:t>, Out of 120+ teams.)</w:t>
+                            </w:r>
+                          </w:p>
+                          <w:p>
+                            <w:pPr>
+                              <w:pStyle w:val="ListParagraph"/>
+                              <w:numPr>
+                                <w:ilvl w:val="1"/>
+                                <w:numId w:val="1"/>
+                              </w:numPr>
+                              <w:tabs>
+                                <w:tab w:val="clear" w:pos="1080"/>
+                                <w:tab w:val="num" w:pos="630"/>
+                              </w:tabs>
+                              <w:ind w:hanging="720"/>
+                              <w:rPr>
+                                <w:rFonts w:ascii="Quando" w:hAnsi="Quando"/>
+                                <w:color w:val="262626" w:themeColor="text1" w:themeTint="D9"/>
+                                <w:sz w:val="16"/>
+                                <w:szCs w:val="16"/>
+                              </w:rPr>
+                            </w:pPr>
+                            <w:r>
+                              <w:rPr>
+                                <w:rFonts w:ascii="Quando" w:hAnsi="Quando"/>
+                                <w:color w:val="595959" w:themeColor="text1" w:themeTint="A6"/>
+                                <w:sz w:val="16"/>
+                                <w:szCs w:val="16"/>
+                              </w:rPr>
+                              <w:t xml:space="preserve">Problem Setter &amp; Judge in </w:t>
+                            </w:r>
+                            <w:hyperlink r:id="rId33" w:history="1">
+                              <w:r>
+                                <w:rPr>
+                                  <w:rStyle w:val="Hyperlink"/>
+                                  <w:sz w:val="16"/>
+                                  <w:szCs w:val="16"/>
+                                </w:rPr>
+                                <w:t>Samsung Code Contest 2018</w:t>
+                              </w:r>
+                            </w:hyperlink>
+                          </w:p>
+                          <w:p>
+                            <w:pPr>
+                              <w:spacing w:after="0"/>
+                              <w:rPr>
+                                <w:color w:val="262626" w:themeColor="text1" w:themeTint="D9"/>
+                              </w:rPr>
+                            </w:pPr>
+                          </w:p>
+                        </w:txbxContent>
+                      </wps:txbx>
+                      <wps:bodyPr rot="0" spcFirstLastPara="0" vertOverflow="overflow" horzOverflow="overflow" vert="horz" wrap="square" lIns="0" tIns="0" rIns="0" bIns="0" numCol="1" spcCol="0" rtlCol="0" fromWordArt="0" anchor="t" anchorCtr="0" forceAA="0" compatLnSpc="1">
+                        <a:prstTxWarp prst="textNoShape">
+                          <a:avLst/>
+                        </a:prstTxWarp>
+                        <a:noAutofit/>
+                      </wps:bodyPr>
+                    </wps:wsp>
+                  </a:graphicData>
+                </a:graphic>
+                <wp14:sizeRelH relativeFrom="margin">
+                  <wp14:pctWidth>0</wp14:pctWidth>
+                </wp14:sizeRelH>
+                <wp14:sizeRelV relativeFrom="margin">
+                  <wp14:pctHeight>0</wp14:pctHeight>
+                </wp14:sizeRelV>
+              </wp:anchor>
+            </w:drawing>
+          </mc:Choice>
+          <mc:Fallback>
+            <w:pict>
+              <v:shapetype w14:anchorId="2CF06EBE" id="_x0000_t202" coordsize="21600,21600" o:spt="202" path="m,l,21600r21600,l21600,xe">
+                <v:stroke joinstyle="miter"/>
+                <v:path gradientshapeok="t" o:connecttype="rect"/>
+              </v:shapetype>
+              <v:shape id="Text Box 32" o:spid="_x0000_s1054" type="#_x0000_t202" style="position:absolute;margin-left:235.65pt;margin-top:6.35pt;width:304.05pt;height:68.75pt;z-index:251737088;visibility:visible;mso-wrap-style:square;mso-width-percent:0;mso-height-percent:0;mso-wrap-distance-left:9pt;mso-wrap-distance-top:0;mso-wrap-distance-right:9pt;mso-wrap-distance-bottom:0;mso-position-horizontal:absolute;mso-position-horizontal-relative:text;mso-position-vertical:absolute;mso-position-vertical-relative:text;mso-width-percent:0;mso-height-percent:0;mso-width-relative:margin;mso-height-relative:margin;v-text-anchor:top" o:gfxdata="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" filled="f" stroked="f" strokeweight=".5pt">
+                <v:textbox inset="0,0,0,0">
+                  <w:txbxContent>
+                    <w:p>
+                      <w:pPr>
+                        <w:pStyle w:val="ListParagraph"/>
+                        <w:numPr>
+                          <w:ilvl w:val="0"/>
+                          <w:numId w:val="1"/>
+                        </w:numPr>
+                        <w:spacing w:after="0"/>
+                        <w:rPr>
+                          <w:rFonts w:ascii="Quando" w:hAnsi="Quando"/>
+                          <w:color w:val="262626" w:themeColor="text1" w:themeTint="D9"/>
+                          <w:sz w:val="17"/>
+                          <w:szCs w:val="17"/>
+                        </w:rPr>
+                      </w:pPr>
+                      <w:r>
+                        <w:rPr>
+                          <w:rFonts w:ascii="Quando" w:hAnsi="Quando"/>
+                          <w:color w:val="262626" w:themeColor="text1" w:themeTint="D9"/>
+                          <w:sz w:val="17"/>
+                          <w:szCs w:val="17"/>
+                        </w:rPr>
+                        <w:t>Competitive Programming Highlights:</w:t>
+                      </w:r>
+                    </w:p>
+                    <w:p>
+                      <w:pPr>
+                        <w:pStyle w:val="ListParagraph"/>
+                        <w:numPr>
+                          <w:ilvl w:val="1"/>
+                          <w:numId w:val="1"/>
+                        </w:numPr>
+                        <w:tabs>
+                          <w:tab w:val="clear" w:pos="1080"/>
+                          <w:tab w:val="num" w:pos="630"/>
+                        </w:tabs>
+                        <w:ind w:hanging="720"/>
+                        <w:rPr>
+                          <w:rFonts w:ascii="Quando" w:hAnsi="Quando"/>
+                          <w:color w:val="262626" w:themeColor="text1" w:themeTint="D9"/>
+                          <w:sz w:val="16"/>
+                          <w:szCs w:val="16"/>
+                        </w:rPr>
+                      </w:pPr>
+                      <w:r>
+                        <w:rPr>
+                          <w:rFonts w:ascii="Quando" w:hAnsi="Quando"/>
+                          <w:color w:val="595959" w:themeColor="text1" w:themeTint="A6"/>
+                          <w:sz w:val="16"/>
+                          <w:szCs w:val="16"/>
+                        </w:rPr>
+                        <w:t>A</w:t>
+                      </w:r>
+                      <w:r>
+                        <w:rPr>
+                          <w:rFonts w:ascii="Quando" w:hAnsi="Quando"/>
+                          <w:color w:val="595959" w:themeColor="text1" w:themeTint="A6"/>
+                          <w:sz w:val="16"/>
+                          <w:szCs w:val="16"/>
+                        </w:rPr>
+                        <w:t xml:space="preserve">chieved </w:t>
+                      </w:r>
+                      <w:hyperlink r:id="rId34" w:history="1">
+                        <w:r>
+                          <w:rPr>
+                            <w:rStyle w:val="Hyperlink"/>
+                            <w:sz w:val="16"/>
+                            <w:szCs w:val="16"/>
+                          </w:rPr>
+                          <w:t>above 97% percentile in HackerRank</w:t>
+                        </w:r>
+                      </w:hyperlink>
+                      <w:r>
+                        <w:rPr>
+                          <w:rFonts w:ascii="Quando" w:hAnsi="Quando"/>
+                          <w:color w:val="262626" w:themeColor="text1" w:themeTint="D9"/>
+                          <w:sz w:val="16"/>
+                          <w:szCs w:val="16"/>
+                        </w:rPr>
+                        <w:t>.</w:t>
+                      </w:r>
+                    </w:p>
+                    <w:p>
+                      <w:pPr>
+                        <w:pStyle w:val="ListParagraph"/>
+                        <w:numPr>
+                          <w:ilvl w:val="1"/>
+                          <w:numId w:val="1"/>
+                        </w:numPr>
+                        <w:tabs>
+                          <w:tab w:val="clear" w:pos="1080"/>
+                          <w:tab w:val="num" w:pos="630"/>
+                        </w:tabs>
+                        <w:ind w:hanging="720"/>
+                        <w:rPr>
+                          <w:rFonts w:ascii="Quando" w:hAnsi="Quando"/>
+                          <w:color w:val="262626" w:themeColor="text1" w:themeTint="D9"/>
+                          <w:sz w:val="16"/>
+                          <w:szCs w:val="16"/>
+                        </w:rPr>
+                      </w:pPr>
+                      <w:r>
+                        <w:rPr>
+                          <w:rFonts w:ascii="Quando" w:hAnsi="Quando"/>
+                          <w:color w:val="404040" w:themeColor="text1" w:themeTint="BF"/>
+                          <w:sz w:val="16"/>
+                          <w:szCs w:val="16"/>
+                        </w:rPr>
+                        <w:t>Globally ranked 364</w:t>
+                      </w:r>
+                      <w:r>
+                        <w:rPr>
+                          <w:rFonts w:ascii="Quando" w:hAnsi="Quando"/>
+                          <w:color w:val="404040" w:themeColor="text1" w:themeTint="BF"/>
+                          <w:sz w:val="16"/>
+                          <w:szCs w:val="16"/>
+                          <w:vertAlign w:val="superscript"/>
+                        </w:rPr>
+                        <w:t>th</w:t>
+                      </w:r>
+                      <w:r>
+                        <w:rPr>
+                          <w:rFonts w:ascii="Quando" w:hAnsi="Quando"/>
+                          <w:color w:val="404040" w:themeColor="text1" w:themeTint="BF"/>
+                          <w:sz w:val="16"/>
+                          <w:szCs w:val="16"/>
+                        </w:rPr>
+                        <w:t xml:space="preserve"> </w:t>
+                      </w:r>
+                      <w:r>
+                        <w:rPr>
+                          <w:rFonts w:ascii="Quando" w:hAnsi="Quando"/>
+                          <w:color w:val="767171" w:themeColor="background2" w:themeShade="80"/>
+                          <w:sz w:val="16"/>
+                          <w:szCs w:val="16"/>
+                        </w:rPr>
+                        <w:t xml:space="preserve">in </w:t>
+                      </w:r>
+                      <w:hyperlink r:id="rId35" w:history="1">
+                        <w:r>
+                          <w:rPr>
+                            <w:rStyle w:val="Hyperlink"/>
+                            <w:sz w:val="16"/>
+                            <w:szCs w:val="16"/>
+                          </w:rPr>
+                          <w:t xml:space="preserve">Google </w:t>
+                        </w:r>
+                        <w:proofErr w:type="spellStart"/>
+                        <w:r>
+                          <w:rPr>
+                            <w:rStyle w:val="Hyperlink"/>
+                            <w:sz w:val="16"/>
+                            <w:szCs w:val="16"/>
+                          </w:rPr>
+                          <w:t>KickStart</w:t>
+                        </w:r>
+                        <w:proofErr w:type="spellEnd"/>
+                        <w:r>
+                          <w:rPr>
+                            <w:rStyle w:val="Hyperlink"/>
+                            <w:sz w:val="16"/>
+                            <w:szCs w:val="16"/>
+                          </w:rPr>
+                          <w:t xml:space="preserve"> 2017 (Round C)</w:t>
+                        </w:r>
+                      </w:hyperlink>
+                    </w:p>
+                    <w:p>
+                      <w:pPr>
+                        <w:pStyle w:val="ListParagraph"/>
+                        <w:numPr>
+                          <w:ilvl w:val="1"/>
+                          <w:numId w:val="1"/>
+                        </w:numPr>
+                        <w:tabs>
+                          <w:tab w:val="clear" w:pos="1080"/>
+                          <w:tab w:val="num" w:pos="630"/>
+                        </w:tabs>
+                        <w:ind w:left="630" w:hanging="270"/>
+                        <w:rPr>
+                          <w:rFonts w:ascii="Quando" w:hAnsi="Quando"/>
+                          <w:color w:val="262626" w:themeColor="text1" w:themeTint="D9"/>
+                          <w:sz w:val="16"/>
+                          <w:szCs w:val="16"/>
+                        </w:rPr>
+                      </w:pPr>
+                      <w:r>
+                        <w:rPr>
+                          <w:rFonts w:ascii="Quando" w:hAnsi="Quando"/>
+                          <w:color w:val="404040" w:themeColor="text1" w:themeTint="BF"/>
+                          <w:sz w:val="16"/>
+                          <w:szCs w:val="16"/>
+                        </w:rPr>
+                        <w:t>Ranke</w:t>
+                      </w:r>
+                      <w:bookmarkStart w:id="1" w:name="_GoBack"/>
+                      <w:bookmarkEnd w:id="1"/>
+                      <w:r>
+                        <w:rPr>
+                          <w:rFonts w:ascii="Quando" w:hAnsi="Quando"/>
+                          <w:color w:val="404040" w:themeColor="text1" w:themeTint="BF"/>
+                          <w:sz w:val="16"/>
+                          <w:szCs w:val="16"/>
+                        </w:rPr>
+                        <w:t>d 30</w:t>
+                      </w:r>
+                      <w:r>
+                        <w:rPr>
+                          <w:rFonts w:ascii="Quando" w:hAnsi="Quando"/>
+                          <w:color w:val="404040" w:themeColor="text1" w:themeTint="BF"/>
+                          <w:sz w:val="16"/>
+                          <w:szCs w:val="16"/>
+                          <w:vertAlign w:val="superscript"/>
+                        </w:rPr>
+                        <w:t>th</w:t>
+                      </w:r>
+                      <w:r>
+                        <w:rPr>
+                          <w:rFonts w:ascii="Quando" w:hAnsi="Quando"/>
+                          <w:color w:val="404040" w:themeColor="text1" w:themeTint="BF"/>
+                          <w:sz w:val="16"/>
+                          <w:szCs w:val="16"/>
+                        </w:rPr>
+                        <w:t xml:space="preserve"> </w:t>
+                      </w:r>
+                      <w:r>
+                        <w:rPr>
+                          <w:rFonts w:ascii="Quando" w:hAnsi="Quando"/>
+                          <w:color w:val="595959" w:themeColor="text1" w:themeTint="A6"/>
+                          <w:sz w:val="16"/>
+                          <w:szCs w:val="16"/>
+                        </w:rPr>
+                        <w:t xml:space="preserve">in </w:t>
+                      </w:r>
+                      <w:hyperlink r:id="rId36" w:history="1">
+                        <w:r>
+                          <w:rPr>
+                            <w:rStyle w:val="Hyperlink"/>
+                            <w:sz w:val="16"/>
+                            <w:szCs w:val="16"/>
+                          </w:rPr>
+                          <w:t>ACM ICPC Asia Dhaka Regional 2015</w:t>
+                        </w:r>
+                      </w:hyperlink>
+                      <w:r>
+                        <w:rPr>
+                          <w:rFonts w:ascii="Quando" w:hAnsi="Quando"/>
+                          <w:color w:val="262626" w:themeColor="text1" w:themeTint="D9"/>
+                          <w:sz w:val="16"/>
+                          <w:szCs w:val="16"/>
+                        </w:rPr>
+                        <w:t>.</w:t>
+                      </w:r>
+                      <w:r>
+                        <w:rPr>
+                          <w:rFonts w:ascii="Quando" w:hAnsi="Quando"/>
+                          <w:color w:val="595959" w:themeColor="text1" w:themeTint="A6"/>
+                          <w:sz w:val="16"/>
+                          <w:szCs w:val="16"/>
+                        </w:rPr>
+                        <w:br/>
+                        <w:t>(</w:t>
+                      </w:r>
+                      <w:proofErr w:type="spellStart"/>
+                      <w:r>
+                        <w:rPr>
+                          <w:rFonts w:ascii="Quando" w:hAnsi="Quando"/>
+                          <w:color w:val="595959" w:themeColor="text1" w:themeTint="A6"/>
+                          <w:sz w:val="16"/>
+                          <w:szCs w:val="16"/>
+                        </w:rPr>
+                        <w:t>MIST_Beginners</w:t>
+                      </w:r>
+                      <w:proofErr w:type="spellEnd"/>
+                      <w:r>
+                        <w:rPr>
+                          <w:rFonts w:ascii="Quando" w:hAnsi="Quando"/>
+                          <w:color w:val="595959" w:themeColor="text1" w:themeTint="A6"/>
+                          <w:sz w:val="16"/>
+                          <w:szCs w:val="16"/>
+                        </w:rPr>
+                        <w:t>, Out of 120+ teams.)</w:t>
+                      </w:r>
+                    </w:p>
+                    <w:p>
+                      <w:pPr>
+                        <w:pStyle w:val="ListParagraph"/>
+                        <w:numPr>
+                          <w:ilvl w:val="1"/>
+                          <w:numId w:val="1"/>
+                        </w:numPr>
+                        <w:tabs>
+                          <w:tab w:val="clear" w:pos="1080"/>
+                          <w:tab w:val="num" w:pos="630"/>
+                        </w:tabs>
+                        <w:ind w:hanging="720"/>
+                        <w:rPr>
+                          <w:rFonts w:ascii="Quando" w:hAnsi="Quando"/>
+                          <w:color w:val="262626" w:themeColor="text1" w:themeTint="D9"/>
+                          <w:sz w:val="16"/>
+                          <w:szCs w:val="16"/>
+                        </w:rPr>
+                      </w:pPr>
+                      <w:r>
+                        <w:rPr>
+                          <w:rFonts w:ascii="Quando" w:hAnsi="Quando"/>
+                          <w:color w:val="595959" w:themeColor="text1" w:themeTint="A6"/>
+                          <w:sz w:val="16"/>
+                          <w:szCs w:val="16"/>
+                        </w:rPr>
+                        <w:t xml:space="preserve">Problem Setter &amp; Judge in </w:t>
+                      </w:r>
+                      <w:hyperlink r:id="rId37" w:history="1">
+                        <w:r>
+                          <w:rPr>
+                            <w:rStyle w:val="Hyperlink"/>
+                            <w:sz w:val="16"/>
+                            <w:szCs w:val="16"/>
+                          </w:rPr>
+                          <w:t>Samsung Code Contest 2018</w:t>
+                        </w:r>
+                      </w:hyperlink>
+                    </w:p>
+                    <w:p>
+                      <w:pPr>
+                        <w:spacing w:after="0"/>
+                        <w:rPr>
+                          <w:color w:val="262626" w:themeColor="text1" w:themeTint="D9"/>
+                        </w:rPr>
+                      </w:pPr>
+                    </w:p>
+                  </w:txbxContent>
+                </v:textbox>
+              </v:shape>
+            </w:pict>
+          </mc:Fallback>
+        </mc:AlternateContent>
+      </w:r>
     </w:p>
     <w:p>
       <w:pPr>
@@ -11968,7 +12230,7 @@
       </w:pPr>
     </w:p>
     <w:sectPr>
-      <w:footerReference w:type="default" r:id="rId36"/>
+      <w:footerReference w:type="default" r:id="rId38"/>
       <w:pgSz w:w="12240" w:h="20160" w:code="5"/>
       <w:pgMar w:top="720" w:right="720" w:bottom="720" w:left="720" w:header="720" w:footer="0" w:gutter="0"/>
       <w:cols w:space="720"/>
@@ -12097,7 +12359,7 @@
         <v:path o:extrusionok="f" gradientshapeok="t" o:connecttype="rect"/>
         <o:lock v:ext="edit" aspectratio="t"/>
       </v:shapetype>
-      <v:shape id="_x0000_i1030" type="#_x0000_t75" style="width:43.65pt;height:43.65pt;visibility:visible" o:bullet="t">
+      <v:shape id="_x0000_i1033" type="#_x0000_t75" style="width:43.65pt;height:43.65pt;visibility:visible" o:bullet="t">
         <v:imagedata r:id="rId1" o:title=""/>
       </v:shape>
     </w:pict>
@@ -16678,7 +16940,7 @@
 </file>
 
 <file path=customXml/itemProps1.xml><?xml version="1.0" encoding="utf-8"?>
-<ds:datastoreItem xmlns:ds="http://schemas.openxmlformats.org/officeDocument/2006/customXml" ds:itemID="{DC15C5E6-4A18-4585-B6E3-650AA61F15CF}">
+<ds:datastoreItem xmlns:ds="http://schemas.openxmlformats.org/officeDocument/2006/customXml" ds:itemID="{4EFB4851-8961-4FA5-99CD-635B85994EEA}">
   <ds:schemaRefs>
     <ds:schemaRef ds:uri="http://schemas.openxmlformats.org/officeDocument/2006/bibliography"/>
   </ds:schemaRefs>

</xml_diff>

<commit_message>
Minor modification upto 21st September 2021
</commit_message>
<xml_diff>
--- a/Fahim Ahmed Resume.docx
+++ b/Fahim Ahmed Resume.docx
@@ -1313,7 +1313,25 @@
                                 <w:sz w:val="16"/>
                                 <w:szCs w:val="16"/>
                               </w:rPr>
-                              <w:t>3+ years of professional experience</w:t>
+                              <w:t>3</w:t>
+                            </w:r>
+                            <w:r>
+                              <w:rPr>
+                                <w:rFonts w:ascii="Quando" w:hAnsi="Quando"/>
+                                <w:color w:val="262626" w:themeColor="text1" w:themeTint="D9"/>
+                                <w:sz w:val="16"/>
+                                <w:szCs w:val="16"/>
+                              </w:rPr>
+                              <w:t>.5</w:t>
+                            </w:r>
+                            <w:r>
+                              <w:rPr>
+                                <w:rFonts w:ascii="Quando" w:hAnsi="Quando"/>
+                                <w:color w:val="262626" w:themeColor="text1" w:themeTint="D9"/>
+                                <w:sz w:val="16"/>
+                                <w:szCs w:val="16"/>
+                              </w:rPr>
+                              <w:t>+ years of professional experience</w:t>
                             </w:r>
                             <w:r>
                               <w:rPr>
@@ -1366,6 +1384,10 @@
           </mc:Choice>
           <mc:Fallback>
             <w:pict>
+              <v:shapetype id="_x0000_t202" coordsize="21600,21600" o:spt="202" path="m,l,21600r21600,l21600,xe">
+                <v:stroke joinstyle="miter"/>
+                <v:path gradientshapeok="t" o:connecttype="rect"/>
+              </v:shapetype>
               <v:shape id="Text Box 17" o:spid="_x0000_s1030" type="#_x0000_t202" style="position:absolute;margin-left:9.6pt;margin-top:17.7pt;width:529.65pt;height:35.4pt;z-index:251671552;visibility:visible;mso-wrap-style:square;mso-width-percent:0;mso-height-percent:0;mso-wrap-distance-left:9pt;mso-wrap-distance-top:0;mso-wrap-distance-right:9pt;mso-wrap-distance-bottom:0;mso-position-horizontal:absolute;mso-position-horizontal-relative:text;mso-position-vertical:absolute;mso-position-vertical-relative:text;mso-width-percent:0;mso-height-percent:0;mso-width-relative:margin;mso-height-relative:margin;v-text-anchor:top" o:gfxdata="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" filled="f" stroked="f" strokeweight=".5pt">
                 <v:textbox inset="0,0,0,0">
                   <w:txbxContent>
@@ -1413,7 +1435,27 @@
                           <w:sz w:val="16"/>
                           <w:szCs w:val="16"/>
                         </w:rPr>
-                        <w:t>3+ years of professional experience</w:t>
+                        <w:t>3</w:t>
+                      </w:r>
+                      <w:r>
+                        <w:rPr>
+                          <w:rFonts w:ascii="Quando" w:hAnsi="Quando"/>
+                          <w:color w:val="262626" w:themeColor="text1" w:themeTint="D9"/>
+                          <w:sz w:val="16"/>
+                          <w:szCs w:val="16"/>
+                        </w:rPr>
+                        <w:t>.5</w:t>
+                      </w:r>
+                      <w:bookmarkStart w:id="1" w:name="_GoBack"/>
+                      <w:bookmarkEnd w:id="1"/>
+                      <w:r>
+                        <w:rPr>
+                          <w:rFonts w:ascii="Quando" w:hAnsi="Quando"/>
+                          <w:color w:val="262626" w:themeColor="text1" w:themeTint="D9"/>
+                          <w:sz w:val="16"/>
+                          <w:szCs w:val="16"/>
+                        </w:rPr>
+                        <w:t>+ years of professional experience</w:t>
                       </w:r>
                       <w:r>
                         <w:rPr>
@@ -2701,7 +2743,27 @@
                                 <w:sz w:val="17"/>
                                 <w:szCs w:val="17"/>
                               </w:rPr>
-                              <w:t>Java 11 (OOP, Collections, Streams, Functional Interfaces, Concurrency)</w:t>
+                              <w:t>Java 11 (OOP, Collections, Streams, Functional Interfaces, Concurrency</w:t>
+                            </w:r>
+                            <w:r>
+                              <w:rPr>
+                                <w:rFonts w:ascii="Quando" w:hAnsi="Quando"/>
+                                <w:color w:val="3B3838" w:themeColor="background2" w:themeShade="40"/>
+                                <w:sz w:val="17"/>
+                                <w:szCs w:val="17"/>
+                              </w:rPr>
+                              <w:t>, Reactor-Core</w:t>
+                            </w:r>
+                            <w:bookmarkStart w:id="0" w:name="_GoBack"/>
+                            <w:bookmarkEnd w:id="0"/>
+                            <w:r>
+                              <w:rPr>
+                                <w:rFonts w:ascii="Quando" w:hAnsi="Quando"/>
+                                <w:color w:val="3B3838" w:themeColor="background2" w:themeShade="40"/>
+                                <w:sz w:val="17"/>
+                                <w:szCs w:val="17"/>
+                              </w:rPr>
+                              <w:t>)</w:t>
                             </w:r>
                           </w:p>
                           <w:p>
@@ -2811,7 +2873,16 @@
                                 <w:sz w:val="17"/>
                                 <w:szCs w:val="17"/>
                               </w:rPr>
-                              <w:t xml:space="preserve">Spring Boot, Spring </w:t>
+                              <w:t>Spri</w:t>
+                            </w:r>
+                            <w:r>
+                              <w:rPr>
+                                <w:rFonts w:ascii="Quando" w:hAnsi="Quando"/>
+                                <w:color w:val="3B3838" w:themeColor="background2" w:themeShade="40"/>
+                                <w:sz w:val="17"/>
+                                <w:szCs w:val="17"/>
+                              </w:rPr>
+                              <w:t xml:space="preserve">ng Boot, Spring </w:t>
                             </w:r>
                             <w:proofErr w:type="spellStart"/>
                             <w:r>
@@ -2831,7 +2902,7 @@
                                 <w:sz w:val="17"/>
                                 <w:szCs w:val="17"/>
                               </w:rPr>
-                              <w:t>, Spring-Data, Spring Boot Actuator, etc.</w:t>
+                              <w:t>, Spring Security, Spring Data, etc.</w:t>
                             </w:r>
                           </w:p>
                           <w:p>
@@ -2961,7 +3032,7 @@
                                 <w:sz w:val="17"/>
                                 <w:szCs w:val="17"/>
                               </w:rPr>
-                              <w:t>), SQS, SES, Lambda, API-Gateway, Cloud-Front</w:t>
+                              <w:t xml:space="preserve">), SQS, </w:t>
                             </w:r>
                             <w:r>
                               <w:rPr>
@@ -2970,7 +3041,72 @@
                                 <w:sz w:val="17"/>
                                 <w:szCs w:val="17"/>
                               </w:rPr>
-                              <w:t>, SNS, S3</w:t>
+                              <w:t>SNS</w:t>
+                            </w:r>
+                            <w:r>
+                              <w:rPr>
+                                <w:rFonts w:ascii="Quando" w:hAnsi="Quando"/>
+                                <w:color w:val="3B3838" w:themeColor="background2" w:themeShade="40"/>
+                                <w:sz w:val="17"/>
+                                <w:szCs w:val="17"/>
+                              </w:rPr>
+                              <w:t xml:space="preserve">, </w:t>
+                            </w:r>
+                            <w:r>
+                              <w:rPr>
+                                <w:rFonts w:ascii="Quando" w:hAnsi="Quando"/>
+                                <w:color w:val="3B3838" w:themeColor="background2" w:themeShade="40"/>
+                                <w:sz w:val="17"/>
+                                <w:szCs w:val="17"/>
+                              </w:rPr>
+                              <w:t>S3</w:t>
+                            </w:r>
+                            <w:r>
+                              <w:rPr>
+                                <w:rFonts w:ascii="Quando" w:hAnsi="Quando"/>
+                                <w:color w:val="3B3838" w:themeColor="background2" w:themeShade="40"/>
+                                <w:sz w:val="17"/>
+                                <w:szCs w:val="17"/>
+                              </w:rPr>
+                              <w:t xml:space="preserve">, </w:t>
+                            </w:r>
+                            <w:proofErr w:type="spellStart"/>
+                            <w:r>
+                              <w:rPr>
+                                <w:rFonts w:ascii="Quando" w:hAnsi="Quando"/>
+                                <w:color w:val="3B3838" w:themeColor="background2" w:themeShade="40"/>
+                                <w:sz w:val="17"/>
+                                <w:szCs w:val="17"/>
+                              </w:rPr>
+                              <w:t>Cognito</w:t>
+                            </w:r>
+                            <w:proofErr w:type="spellEnd"/>
+                            <w:r>
+                              <w:rPr>
+                                <w:rFonts w:ascii="Quando" w:hAnsi="Quando"/>
+                                <w:color w:val="3B3838" w:themeColor="background2" w:themeShade="40"/>
+                                <w:sz w:val="17"/>
+                                <w:szCs w:val="17"/>
+                              </w:rPr>
+                              <w:t xml:space="preserve">, </w:t>
+                            </w:r>
+                            <w:r>
+                              <w:rPr>
+                                <w:rFonts w:ascii="Quando" w:hAnsi="Quando"/>
+                                <w:color w:val="3B3838" w:themeColor="background2" w:themeShade="40"/>
+                                <w:sz w:val="17"/>
+                                <w:szCs w:val="17"/>
+                              </w:rPr>
+                              <w:t>Lambda</w:t>
+                            </w:r>
+                            <w:r>
+                              <w:rPr>
+                                <w:rFonts w:ascii="Quando" w:hAnsi="Quando"/>
+                                <w:color w:val="3B3838" w:themeColor="background2" w:themeShade="40"/>
+                                <w:sz w:val="17"/>
+                                <w:szCs w:val="17"/>
+                              </w:rPr>
+                              <w:t>, API Gateway</w:t>
                             </w:r>
                           </w:p>
                           <w:p>
@@ -3081,6 +3217,10 @@
           </mc:Choice>
           <mc:Fallback>
             <w:pict>
+              <v:shapetype id="_x0000_t202" coordsize="21600,21600" o:spt="202" path="m,l,21600r21600,l21600,xe">
+                <v:stroke joinstyle="miter"/>
+                <v:path gradientshapeok="t" o:connecttype="rect"/>
+              </v:shapetype>
               <v:shape id="Text Box 43" o:spid="_x0000_s1032" type="#_x0000_t202" style="position:absolute;margin-left:10.2pt;margin-top:63.6pt;width:529.9pt;height:361.2pt;z-index:251741184;visibility:visible;mso-wrap-style:square;mso-width-percent:0;mso-height-percent:0;mso-wrap-distance-left:9pt;mso-wrap-distance-top:0;mso-wrap-distance-right:9pt;mso-wrap-distance-bottom:0;mso-position-horizontal:absolute;mso-position-horizontal-relative:text;mso-position-vertical:absolute;mso-position-vertical-relative:text;mso-width-percent:0;mso-height-percent:0;mso-width-relative:margin;mso-height-relative:margin;v-text-anchor:top" o:gfxdata="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" filled="f" stroked="f" strokeweight=".5pt">
                 <v:textbox inset="0,0,0,0">
                   <w:txbxContent>
@@ -4055,7 +4195,27 @@
                           <w:sz w:val="17"/>
                           <w:szCs w:val="17"/>
                         </w:rPr>
-                        <w:t>Java 11 (OOP, Collections, Streams, Functional Interfaces, Concurrency)</w:t>
+                        <w:t>Java 11 (OOP, Collections, Streams, Functional Interfaces, Concurrency</w:t>
+                      </w:r>
+                      <w:r>
+                        <w:rPr>
+                          <w:rFonts w:ascii="Quando" w:hAnsi="Quando"/>
+                          <w:color w:val="3B3838" w:themeColor="background2" w:themeShade="40"/>
+                          <w:sz w:val="17"/>
+                          <w:szCs w:val="17"/>
+                        </w:rPr>
+                        <w:t>, Reactor-Core</w:t>
+                      </w:r>
+                      <w:bookmarkStart w:id="1" w:name="_GoBack"/>
+                      <w:bookmarkEnd w:id="1"/>
+                      <w:r>
+                        <w:rPr>
+                          <w:rFonts w:ascii="Quando" w:hAnsi="Quando"/>
+                          <w:color w:val="3B3838" w:themeColor="background2" w:themeShade="40"/>
+                          <w:sz w:val="17"/>
+                          <w:szCs w:val="17"/>
+                        </w:rPr>
+                        <w:t>)</w:t>
                       </w:r>
                     </w:p>
                     <w:p>
@@ -4165,7 +4325,16 @@
                           <w:sz w:val="17"/>
                           <w:szCs w:val="17"/>
                         </w:rPr>
-                        <w:t xml:space="preserve">Spring Boot, Spring </w:t>
+                        <w:t>Spri</w:t>
+                      </w:r>
+                      <w:r>
+                        <w:rPr>
+                          <w:rFonts w:ascii="Quando" w:hAnsi="Quando"/>
+                          <w:color w:val="3B3838" w:themeColor="background2" w:themeShade="40"/>
+                          <w:sz w:val="17"/>
+                          <w:szCs w:val="17"/>
+                        </w:rPr>
+                        <w:t xml:space="preserve">ng Boot, Spring </w:t>
                       </w:r>
                       <w:proofErr w:type="spellStart"/>
                       <w:r>
@@ -4185,7 +4354,7 @@
                           <w:sz w:val="17"/>
                           <w:szCs w:val="17"/>
                         </w:rPr>
-                        <w:t>, Spring-Data, Spring Boot Actuator, etc.</w:t>
+                        <w:t>, Spring Security, Spring Data, etc.</w:t>
                       </w:r>
                     </w:p>
                     <w:p>
@@ -4315,7 +4484,7 @@
                           <w:sz w:val="17"/>
                           <w:szCs w:val="17"/>
                         </w:rPr>
-                        <w:t>), SQS, SES, Lambda, API-Gateway, Cloud-Front</w:t>
+                        <w:t xml:space="preserve">), SQS, </w:t>
                       </w:r>
                       <w:r>
                         <w:rPr>
@@ -4324,7 +4493,72 @@
                           <w:sz w:val="17"/>
                           <w:szCs w:val="17"/>
                         </w:rPr>
-                        <w:t>, SNS, S3</w:t>
+                        <w:t>SNS</w:t>
+                      </w:r>
+                      <w:r>
+                        <w:rPr>
+                          <w:rFonts w:ascii="Quando" w:hAnsi="Quando"/>
+                          <w:color w:val="3B3838" w:themeColor="background2" w:themeShade="40"/>
+                          <w:sz w:val="17"/>
+                          <w:szCs w:val="17"/>
+                        </w:rPr>
+                        <w:t xml:space="preserve">, </w:t>
+                      </w:r>
+                      <w:r>
+                        <w:rPr>
+                          <w:rFonts w:ascii="Quando" w:hAnsi="Quando"/>
+                          <w:color w:val="3B3838" w:themeColor="background2" w:themeShade="40"/>
+                          <w:sz w:val="17"/>
+                          <w:szCs w:val="17"/>
+                        </w:rPr>
+                        <w:t>S3</w:t>
+                      </w:r>
+                      <w:r>
+                        <w:rPr>
+                          <w:rFonts w:ascii="Quando" w:hAnsi="Quando"/>
+                          <w:color w:val="3B3838" w:themeColor="background2" w:themeShade="40"/>
+                          <w:sz w:val="17"/>
+                          <w:szCs w:val="17"/>
+                        </w:rPr>
+                        <w:t xml:space="preserve">, </w:t>
+                      </w:r>
+                      <w:proofErr w:type="spellStart"/>
+                      <w:r>
+                        <w:rPr>
+                          <w:rFonts w:ascii="Quando" w:hAnsi="Quando"/>
+                          <w:color w:val="3B3838" w:themeColor="background2" w:themeShade="40"/>
+                          <w:sz w:val="17"/>
+                          <w:szCs w:val="17"/>
+                        </w:rPr>
+                        <w:t>Cognito</w:t>
+                      </w:r>
+                      <w:proofErr w:type="spellEnd"/>
+                      <w:r>
+                        <w:rPr>
+                          <w:rFonts w:ascii="Quando" w:hAnsi="Quando"/>
+                          <w:color w:val="3B3838" w:themeColor="background2" w:themeShade="40"/>
+                          <w:sz w:val="17"/>
+                          <w:szCs w:val="17"/>
+                        </w:rPr>
+                        <w:t xml:space="preserve">, </w:t>
+                      </w:r>
+                      <w:r>
+                        <w:rPr>
+                          <w:rFonts w:ascii="Quando" w:hAnsi="Quando"/>
+                          <w:color w:val="3B3838" w:themeColor="background2" w:themeShade="40"/>
+                          <w:sz w:val="17"/>
+                          <w:szCs w:val="17"/>
+                        </w:rPr>
+                        <w:t>Lambda</w:t>
+                      </w:r>
+                      <w:r>
+                        <w:rPr>
+                          <w:rFonts w:ascii="Quando" w:hAnsi="Quando"/>
+                          <w:color w:val="3B3838" w:themeColor="background2" w:themeShade="40"/>
+                          <w:sz w:val="17"/>
+                          <w:szCs w:val="17"/>
+                        </w:rPr>
+                        <w:t>, API Gateway</w:t>
                       </w:r>
                     </w:p>
                     <w:p>
@@ -11303,18 +11537,7 @@
                                 <w:sz w:val="16"/>
                                 <w:szCs w:val="16"/>
                               </w:rPr>
-                              <w:t>Ranke</w:t>
-                            </w:r>
-                            <w:bookmarkStart w:id="0" w:name="_GoBack"/>
-                            <w:bookmarkEnd w:id="0"/>
-                            <w:r>
-                              <w:rPr>
-                                <w:rFonts w:ascii="Quando" w:hAnsi="Quando"/>
-                                <w:color w:val="404040" w:themeColor="text1" w:themeTint="BF"/>
-                                <w:sz w:val="16"/>
-                                <w:szCs w:val="16"/>
-                              </w:rPr>
-                              <w:t>d 30</w:t>
+                              <w:t>Ranked 30</w:t>
                             </w:r>
                             <w:r>
                               <w:rPr>
@@ -12359,7 +12582,7 @@
         <v:path o:extrusionok="f" gradientshapeok="t" o:connecttype="rect"/>
         <o:lock v:ext="edit" aspectratio="t"/>
       </v:shapetype>
-      <v:shape id="_x0000_i1033" type="#_x0000_t75" style="width:43.65pt;height:43.65pt;visibility:visible" o:bullet="t">
+      <v:shape id="_x0000_i1027" type="#_x0000_t75" style="width:44pt;height:44pt;visibility:visible" o:bullet="t">
         <v:imagedata r:id="rId1" o:title=""/>
       </v:shape>
     </w:pict>
@@ -16940,7 +17163,7 @@
 </file>
 
 <file path=customXml/itemProps1.xml><?xml version="1.0" encoding="utf-8"?>
-<ds:datastoreItem xmlns:ds="http://schemas.openxmlformats.org/officeDocument/2006/customXml" ds:itemID="{4EFB4851-8961-4FA5-99CD-635B85994EEA}">
+<ds:datastoreItem xmlns:ds="http://schemas.openxmlformats.org/officeDocument/2006/customXml" ds:itemID="{1679E10A-31C2-4481-A517-F2EF8B5EF436}">
   <ds:schemaRefs>
     <ds:schemaRef ds:uri="http://schemas.openxmlformats.org/officeDocument/2006/bibliography"/>
   </ds:schemaRefs>

</xml_diff>